<commit_message>
Adicionado estrutura básica do projeto ao arquivo de documentação
</commit_message>
<xml_diff>
--- a/Documentação.docx
+++ b/Documentação.docx
@@ -72,7 +72,7 @@
       </w:pPr>
       <w:r>
         <w:rPr>
-          <w:rFonts w:eastAsia="Calibri" w:cs="Times New Roman" w:eastAsiaTheme="minorHAnsi" w:ascii="Times New Roman" w:hAnsi="Times New Roman"/>
+          <w:rFonts w:eastAsia="Calibri" w:cs="Times New Roman" w:ascii="Times New Roman" w:hAnsi="Times New Roman" w:eastAsiaTheme="minorHAnsi"/>
           <w:b/>
           <w:color w:val="auto"/>
           <w:kern w:val="0"/>
@@ -101,7 +101,7 @@
       </w:pPr>
       <w:r>
         <w:rPr>
-          <w:rFonts w:eastAsia="Calibri" w:cs="Times New Roman" w:eastAsiaTheme="minorHAnsi" w:ascii="Times New Roman" w:hAnsi="Times New Roman"/>
+          <w:rFonts w:eastAsia="Calibri" w:cs="Times New Roman" w:ascii="Times New Roman" w:hAnsi="Times New Roman" w:eastAsiaTheme="minorHAnsi"/>
           <w:b/>
           <w:color w:val="auto"/>
           <w:kern w:val="0"/>
@@ -286,7 +286,7 @@
       </w:pPr>
       <w:r>
         <w:rPr>
-          <w:rFonts w:eastAsia="Calibri" w:cs="Times New Roman" w:eastAsiaTheme="minorHAnsi" w:ascii="Times New Roman" w:hAnsi="Times New Roman"/>
+          <w:rFonts w:eastAsia="Calibri" w:cs="Times New Roman" w:ascii="Times New Roman" w:hAnsi="Times New Roman" w:eastAsiaTheme="minorHAnsi"/>
           <w:b/>
           <w:color w:val="auto"/>
           <w:kern w:val="0"/>
@@ -472,7 +472,7 @@
       </w:pPr>
       <w:r>
         <w:rPr>
-          <w:rFonts w:eastAsia="Calibri" w:cs="Times New Roman" w:eastAsiaTheme="minorHAnsi" w:ascii="Times New Roman" w:hAnsi="Times New Roman"/>
+          <w:rFonts w:eastAsia="Calibri" w:cs="Times New Roman" w:ascii="Times New Roman" w:hAnsi="Times New Roman" w:eastAsiaTheme="minorHAnsi"/>
           <w:b/>
           <w:color w:val="auto"/>
           <w:kern w:val="0"/>
@@ -501,7 +501,7 @@
       </w:pPr>
       <w:r>
         <w:rPr>
-          <w:rFonts w:eastAsia="Calibri" w:cs="Times New Roman" w:eastAsiaTheme="minorHAnsi" w:ascii="Times New Roman" w:hAnsi="Times New Roman"/>
+          <w:rFonts w:eastAsia="Calibri" w:cs="Times New Roman" w:ascii="Times New Roman" w:hAnsi="Times New Roman" w:eastAsiaTheme="minorHAnsi"/>
           <w:b/>
           <w:color w:val="auto"/>
           <w:kern w:val="0"/>
@@ -509,19 +509,7 @@
           <w:szCs w:val="24"/>
           <w:lang w:val="pt-BR" w:eastAsia="en-US" w:bidi="ar-SA"/>
         </w:rPr>
-        <w:t>E</w:t>
-      </w:r>
-      <w:r>
-        <w:rPr>
-          <w:rFonts w:eastAsia="Calibri" w:cs="Times New Roman" w:eastAsiaTheme="minorHAnsi" w:ascii="Times New Roman" w:hAnsi="Times New Roman"/>
-          <w:b/>
-          <w:color w:val="auto"/>
-          <w:kern w:val="0"/>
-          <w:sz w:val="24"/>
-          <w:szCs w:val="24"/>
-          <w:lang w:val="pt-BR" w:eastAsia="en-US" w:bidi="ar-SA"/>
-        </w:rPr>
-        <w:t>DER FERREIRA DE MATOS</w:t>
+        <w:t>EDER FERREIRA DE MATOS</w:t>
       </w:r>
     </w:p>
     <w:p>
@@ -772,7 +760,7 @@
       </w:pPr>
       <w:r>
         <w:rPr>
-          <w:rFonts w:eastAsia="Calibri" w:cs="Times New Roman" w:eastAsiaTheme="minorHAnsi" w:ascii="Times New Roman" w:hAnsi="Times New Roman"/>
+          <w:rFonts w:eastAsia="Calibri" w:cs="Times New Roman" w:ascii="Times New Roman" w:hAnsi="Times New Roman" w:eastAsiaTheme="minorHAnsi"/>
           <w:b/>
           <w:color w:val="auto"/>
           <w:kern w:val="0"/>
@@ -804,6 +792,544 @@
           <w:szCs w:val="24"/>
         </w:rPr>
         <w:t>2020</w:t>
+      </w:r>
+      <w:r>
+        <w:br w:type="page"/>
+      </w:r>
+    </w:p>
+    <w:p>
+      <w:pPr>
+        <w:pStyle w:val="Ttulo1"/>
+        <w:rPr/>
+      </w:pPr>
+      <w:r>
+        <w:rPr/>
+        <w:t>Lista de i</w:t>
+      </w:r>
+      <w:r>
+        <w:rPr/>
+        <w:t>lustrações</w:t>
+      </w:r>
+      <w:r>
+        <w:br w:type="page"/>
+      </w:r>
+    </w:p>
+    <w:p>
+      <w:pPr>
+        <w:pStyle w:val="Ttulo1"/>
+        <w:rPr/>
+      </w:pPr>
+      <w:r>
+        <w:rPr/>
+        <w:t>Lista de tabelas</w:t>
+      </w:r>
+      <w:r>
+        <w:br w:type="page"/>
+      </w:r>
+    </w:p>
+    <w:p>
+      <w:pPr>
+        <w:pStyle w:val="Ttulo1"/>
+        <w:rPr/>
+      </w:pPr>
+      <w:r>
+        <w:rPr/>
+        <w:t>Sumário</w:t>
+      </w:r>
+      <w:r>
+        <w:br w:type="page"/>
+      </w:r>
+    </w:p>
+    <w:p>
+      <w:pPr>
+        <w:pStyle w:val="Ttulododocumento"/>
+        <w:jc w:val="left"/>
+        <w:rPr/>
+      </w:pPr>
+      <w:r>
+        <w:rPr>
+          <w:sz w:val="36"/>
+          <w:szCs w:val="36"/>
+        </w:rPr>
+        <w:t>1 - Introdução</w:t>
+      </w:r>
+      <w:r>
+        <w:br w:type="page"/>
+      </w:r>
+    </w:p>
+    <w:p>
+      <w:pPr>
+        <w:pStyle w:val="Ttulo1"/>
+        <w:rPr/>
+      </w:pPr>
+      <w:r>
+        <w:rPr/>
+        <w:t>2 - Desenvolvimento teórico</w:t>
+      </w:r>
+    </w:p>
+    <w:p>
+      <w:pPr>
+        <w:pStyle w:val="Ttulo2"/>
+        <w:rPr/>
+      </w:pPr>
+      <w:r>
+        <w:rPr/>
+      </w:r>
+    </w:p>
+    <w:p>
+      <w:pPr>
+        <w:pStyle w:val="Ttulo2"/>
+        <w:rPr>
+          <w:sz w:val="32"/>
+          <w:szCs w:val="32"/>
+        </w:rPr>
+      </w:pPr>
+      <w:r>
+        <w:rPr>
+          <w:sz w:val="32"/>
+          <w:szCs w:val="32"/>
+        </w:rPr>
+        <w:t>2.</w:t>
+      </w:r>
+      <w:r>
+        <w:rPr>
+          <w:sz w:val="32"/>
+          <w:szCs w:val="32"/>
+        </w:rPr>
+        <w:t xml:space="preserve">1 – </w:t>
+      </w:r>
+      <w:r>
+        <w:rPr>
+          <w:sz w:val="32"/>
+          <w:szCs w:val="32"/>
+        </w:rPr>
+        <w:t>Gerenciamento da integração</w:t>
+      </w:r>
+    </w:p>
+    <w:p>
+      <w:pPr>
+        <w:pStyle w:val="Ttulo2"/>
+        <w:rPr>
+          <w:sz w:val="32"/>
+          <w:szCs w:val="32"/>
+        </w:rPr>
+      </w:pPr>
+      <w:r>
+        <w:rPr>
+          <w:sz w:val="32"/>
+          <w:szCs w:val="32"/>
+        </w:rPr>
+        <w:t>2.2 – Gerenciamento do escopo</w:t>
+      </w:r>
+    </w:p>
+    <w:p>
+      <w:pPr>
+        <w:pStyle w:val="Ttulo2"/>
+        <w:rPr>
+          <w:sz w:val="32"/>
+          <w:szCs w:val="32"/>
+        </w:rPr>
+      </w:pPr>
+      <w:r>
+        <w:rPr>
+          <w:sz w:val="32"/>
+          <w:szCs w:val="32"/>
+        </w:rPr>
+        <w:t xml:space="preserve">2.3 – Gerenciamento </w:t>
+      </w:r>
+      <w:r>
+        <w:rPr>
+          <w:rFonts w:eastAsia="Noto Sans CJK SC" w:cs="Lohit Devanagari"/>
+          <w:b/>
+          <w:bCs/>
+          <w:color w:val="auto"/>
+          <w:kern w:val="0"/>
+          <w:sz w:val="32"/>
+          <w:szCs w:val="32"/>
+          <w:lang w:val="pt-BR" w:eastAsia="en-US" w:bidi="ar-SA"/>
+        </w:rPr>
+        <w:t>do tempo</w:t>
+      </w:r>
+    </w:p>
+    <w:p>
+      <w:pPr>
+        <w:pStyle w:val="Ttulo2"/>
+        <w:rPr>
+          <w:sz w:val="32"/>
+          <w:szCs w:val="32"/>
+        </w:rPr>
+      </w:pPr>
+      <w:r>
+        <w:rPr>
+          <w:sz w:val="32"/>
+          <w:szCs w:val="32"/>
+        </w:rPr>
+        <w:t xml:space="preserve">2.4 – Gerenciamento </w:t>
+      </w:r>
+      <w:r>
+        <w:rPr>
+          <w:rFonts w:eastAsia="Noto Sans CJK SC" w:cs="Lohit Devanagari"/>
+          <w:b/>
+          <w:bCs/>
+          <w:color w:val="auto"/>
+          <w:kern w:val="0"/>
+          <w:sz w:val="32"/>
+          <w:szCs w:val="32"/>
+          <w:lang w:val="pt-BR" w:eastAsia="en-US" w:bidi="ar-SA"/>
+        </w:rPr>
+        <w:t>do custo</w:t>
+      </w:r>
+    </w:p>
+    <w:p>
+      <w:pPr>
+        <w:pStyle w:val="Ttulo2"/>
+        <w:rPr>
+          <w:sz w:val="32"/>
+          <w:szCs w:val="32"/>
+        </w:rPr>
+      </w:pPr>
+      <w:r>
+        <w:rPr>
+          <w:sz w:val="32"/>
+          <w:szCs w:val="32"/>
+        </w:rPr>
+        <w:t xml:space="preserve">2.5 – Gerenciamento </w:t>
+      </w:r>
+      <w:r>
+        <w:rPr>
+          <w:rFonts w:eastAsia="Noto Sans CJK SC" w:cs="Lohit Devanagari"/>
+          <w:b/>
+          <w:bCs/>
+          <w:color w:val="auto"/>
+          <w:kern w:val="0"/>
+          <w:sz w:val="32"/>
+          <w:szCs w:val="32"/>
+          <w:lang w:val="pt-BR" w:eastAsia="en-US" w:bidi="ar-SA"/>
+        </w:rPr>
+        <w:t>da qualidade</w:t>
+      </w:r>
+    </w:p>
+    <w:p>
+      <w:pPr>
+        <w:pStyle w:val="Ttulo2"/>
+        <w:rPr>
+          <w:sz w:val="32"/>
+          <w:szCs w:val="32"/>
+        </w:rPr>
+      </w:pPr>
+      <w:r>
+        <w:rPr>
+          <w:sz w:val="32"/>
+          <w:szCs w:val="32"/>
+        </w:rPr>
+        <w:t xml:space="preserve">2.6 – Gerenciamento </w:t>
+      </w:r>
+      <w:r>
+        <w:rPr>
+          <w:rFonts w:eastAsia="Noto Sans CJK SC" w:cs="Lohit Devanagari"/>
+          <w:b/>
+          <w:bCs/>
+          <w:color w:val="auto"/>
+          <w:kern w:val="0"/>
+          <w:sz w:val="32"/>
+          <w:szCs w:val="32"/>
+          <w:lang w:val="pt-BR" w:eastAsia="en-US" w:bidi="ar-SA"/>
+        </w:rPr>
+        <w:t>dos recursos</w:t>
+      </w:r>
+    </w:p>
+    <w:p>
+      <w:pPr>
+        <w:pStyle w:val="Ttulo2"/>
+        <w:rPr>
+          <w:sz w:val="32"/>
+          <w:szCs w:val="32"/>
+        </w:rPr>
+      </w:pPr>
+      <w:r>
+        <w:rPr>
+          <w:sz w:val="32"/>
+          <w:szCs w:val="32"/>
+        </w:rPr>
+        <w:t xml:space="preserve">2.7 – Gerenciamento </w:t>
+      </w:r>
+      <w:r>
+        <w:rPr>
+          <w:rFonts w:eastAsia="Noto Sans CJK SC" w:cs="Lohit Devanagari"/>
+          <w:b/>
+          <w:bCs/>
+          <w:color w:val="auto"/>
+          <w:kern w:val="0"/>
+          <w:sz w:val="32"/>
+          <w:szCs w:val="32"/>
+          <w:lang w:val="pt-BR" w:eastAsia="en-US" w:bidi="ar-SA"/>
+        </w:rPr>
+        <w:t>das comunicações</w:t>
+      </w:r>
+    </w:p>
+    <w:p>
+      <w:pPr>
+        <w:pStyle w:val="Ttulo2"/>
+        <w:rPr>
+          <w:sz w:val="32"/>
+          <w:szCs w:val="32"/>
+        </w:rPr>
+      </w:pPr>
+      <w:r>
+        <w:rPr>
+          <w:sz w:val="32"/>
+          <w:szCs w:val="32"/>
+        </w:rPr>
+        <w:t xml:space="preserve">2.8 – Gerenciamento </w:t>
+      </w:r>
+      <w:r>
+        <w:rPr>
+          <w:rFonts w:eastAsia="Noto Sans CJK SC" w:cs="Lohit Devanagari"/>
+          <w:b/>
+          <w:bCs/>
+          <w:color w:val="auto"/>
+          <w:kern w:val="0"/>
+          <w:sz w:val="32"/>
+          <w:szCs w:val="32"/>
+          <w:lang w:val="pt-BR" w:eastAsia="en-US" w:bidi="ar-SA"/>
+        </w:rPr>
+        <w:t>dos riscos</w:t>
+      </w:r>
+    </w:p>
+    <w:p>
+      <w:pPr>
+        <w:pStyle w:val="Ttulo2"/>
+        <w:rPr>
+          <w:sz w:val="32"/>
+          <w:szCs w:val="32"/>
+        </w:rPr>
+      </w:pPr>
+      <w:r>
+        <w:rPr>
+          <w:sz w:val="32"/>
+          <w:szCs w:val="32"/>
+        </w:rPr>
+        <w:t xml:space="preserve">2.9 – Gerenciamento </w:t>
+      </w:r>
+      <w:r>
+        <w:rPr>
+          <w:rFonts w:eastAsia="Noto Sans CJK SC" w:cs="Lohit Devanagari"/>
+          <w:b/>
+          <w:bCs/>
+          <w:color w:val="auto"/>
+          <w:kern w:val="0"/>
+          <w:sz w:val="32"/>
+          <w:szCs w:val="32"/>
+          <w:lang w:val="pt-BR" w:eastAsia="en-US" w:bidi="ar-SA"/>
+        </w:rPr>
+        <w:t>das aquisições e contratações</w:t>
+      </w:r>
+      <w:r>
+        <w:br w:type="page"/>
+      </w:r>
+    </w:p>
+    <w:p>
+      <w:pPr>
+        <w:pStyle w:val="Ttulo1"/>
+        <w:rPr>
+          <w:rFonts w:ascii="Liberation Sans" w:hAnsi="Liberation Sans"/>
+        </w:rPr>
+      </w:pPr>
+      <w:r>
+        <w:rPr>
+          <w:rFonts w:ascii="Liberation Sans" w:hAnsi="Liberation Sans"/>
+        </w:rPr>
+        <w:t>3 – Desenvolvimento prático</w:t>
+      </w:r>
+    </w:p>
+    <w:p>
+      <w:pPr>
+        <w:pStyle w:val="Corpodotexto"/>
+        <w:rPr>
+          <w:rFonts w:ascii="Liberation Sans" w:hAnsi="Liberation Sans"/>
+        </w:rPr>
+      </w:pPr>
+      <w:r>
+        <w:rPr>
+          <w:rFonts w:ascii="Liberation Sans" w:hAnsi="Liberation Sans"/>
+        </w:rPr>
+      </w:r>
+    </w:p>
+    <w:p>
+      <w:pPr>
+        <w:pStyle w:val="Ttulo2"/>
+        <w:rPr>
+          <w:rFonts w:ascii="Liberation Sans" w:hAnsi="Liberation Sans"/>
+          <w:sz w:val="32"/>
+          <w:szCs w:val="32"/>
+        </w:rPr>
+      </w:pPr>
+      <w:r>
+        <w:rPr>
+          <w:rFonts w:ascii="Liberation Sans" w:hAnsi="Liberation Sans"/>
+          <w:sz w:val="32"/>
+          <w:szCs w:val="32"/>
+        </w:rPr>
+        <w:t>3.1 – Metodologia</w:t>
+      </w:r>
+    </w:p>
+    <w:p>
+      <w:pPr>
+        <w:pStyle w:val="Ttulo2"/>
+        <w:rPr>
+          <w:rFonts w:ascii="Liberation Sans" w:hAnsi="Liberation Sans"/>
+          <w:sz w:val="32"/>
+          <w:szCs w:val="32"/>
+        </w:rPr>
+      </w:pPr>
+      <w:r>
+        <w:rPr>
+          <w:rFonts w:ascii="Liberation Sans" w:hAnsi="Liberation Sans"/>
+          <w:b/>
+          <w:bCs/>
+          <w:sz w:val="32"/>
+          <w:szCs w:val="32"/>
+        </w:rPr>
+        <w:t xml:space="preserve">3.2 – </w:t>
+      </w:r>
+      <w:r>
+        <w:rPr>
+          <w:rFonts w:eastAsia="Calibri" w:cs="Times New Roman" w:ascii="Liberation Sans" w:hAnsi="Liberation Sans" w:eastAsiaTheme="minorHAnsi"/>
+          <w:b/>
+          <w:bCs/>
+          <w:color w:val="auto"/>
+          <w:kern w:val="0"/>
+          <w:sz w:val="32"/>
+          <w:szCs w:val="32"/>
+          <w:lang w:val="pt-BR" w:eastAsia="en-US" w:bidi="ar-SA"/>
+        </w:rPr>
+        <w:t>Códigos</w:t>
+      </w:r>
+    </w:p>
+    <w:p>
+      <w:pPr>
+        <w:pStyle w:val="Ttulo2"/>
+        <w:rPr>
+          <w:rFonts w:ascii="Liberation Sans" w:hAnsi="Liberation Sans"/>
+          <w:sz w:val="32"/>
+          <w:szCs w:val="32"/>
+        </w:rPr>
+      </w:pPr>
+      <w:r>
+        <w:rPr>
+          <w:rFonts w:ascii="Liberation Sans" w:hAnsi="Liberation Sans"/>
+          <w:b/>
+          <w:bCs/>
+          <w:sz w:val="32"/>
+          <w:szCs w:val="32"/>
+        </w:rPr>
+        <w:t xml:space="preserve">3.3 – </w:t>
+      </w:r>
+      <w:r>
+        <w:rPr>
+          <w:rFonts w:eastAsia="Calibri" w:cs="Times New Roman" w:ascii="Liberation Sans" w:hAnsi="Liberation Sans" w:eastAsiaTheme="minorHAnsi"/>
+          <w:b/>
+          <w:bCs/>
+          <w:color w:val="auto"/>
+          <w:kern w:val="0"/>
+          <w:sz w:val="32"/>
+          <w:szCs w:val="32"/>
+          <w:lang w:val="pt-BR" w:eastAsia="en-US" w:bidi="ar-SA"/>
+        </w:rPr>
+        <w:t>Linguagem de programação</w:t>
+      </w:r>
+    </w:p>
+    <w:p>
+      <w:pPr>
+        <w:pStyle w:val="Ttulo2"/>
+        <w:rPr>
+          <w:rFonts w:ascii="Liberation Sans" w:hAnsi="Liberation Sans"/>
+          <w:sz w:val="32"/>
+          <w:szCs w:val="32"/>
+        </w:rPr>
+      </w:pPr>
+      <w:r>
+        <w:rPr>
+          <w:rFonts w:ascii="Liberation Sans" w:hAnsi="Liberation Sans"/>
+          <w:b/>
+          <w:bCs/>
+          <w:sz w:val="32"/>
+          <w:szCs w:val="32"/>
+        </w:rPr>
+        <w:t xml:space="preserve">3.4 – </w:t>
+      </w:r>
+      <w:r>
+        <w:rPr>
+          <w:rFonts w:eastAsia="Calibri" w:cs="Times New Roman" w:ascii="Liberation Sans" w:hAnsi="Liberation Sans" w:eastAsiaTheme="minorHAnsi"/>
+          <w:b/>
+          <w:bCs/>
+          <w:color w:val="auto"/>
+          <w:kern w:val="0"/>
+          <w:sz w:val="32"/>
+          <w:szCs w:val="32"/>
+          <w:lang w:val="pt-BR" w:eastAsia="en-US" w:bidi="ar-SA"/>
+        </w:rPr>
+        <w:t>Funcionalidades</w:t>
+      </w:r>
+    </w:p>
+    <w:p>
+      <w:pPr>
+        <w:pStyle w:val="Ttulo2"/>
+        <w:rPr>
+          <w:rFonts w:ascii="Liberation Sans" w:hAnsi="Liberation Sans"/>
+          <w:sz w:val="32"/>
+          <w:szCs w:val="32"/>
+        </w:rPr>
+      </w:pPr>
+      <w:r>
+        <w:rPr>
+          <w:rFonts w:ascii="Liberation Sans" w:hAnsi="Liberation Sans"/>
+          <w:b/>
+          <w:bCs/>
+          <w:sz w:val="32"/>
+          <w:szCs w:val="32"/>
+        </w:rPr>
+        <w:t xml:space="preserve">3.5 - </w:t>
+      </w:r>
+      <w:r>
+        <w:rPr>
+          <w:rFonts w:eastAsia="Calibri" w:cs="Times New Roman" w:ascii="Liberation Sans" w:hAnsi="Liberation Sans" w:eastAsiaTheme="minorHAnsi"/>
+          <w:b/>
+          <w:bCs/>
+          <w:color w:val="auto"/>
+          <w:kern w:val="0"/>
+          <w:sz w:val="32"/>
+          <w:szCs w:val="32"/>
+          <w:lang w:val="pt-BR" w:eastAsia="en-US" w:bidi="ar-SA"/>
+        </w:rPr>
+        <w:t>Telas</w:t>
+      </w:r>
+      <w:r>
+        <w:br w:type="page"/>
+      </w:r>
+    </w:p>
+    <w:p>
+      <w:pPr>
+        <w:pStyle w:val="Ttulo1"/>
+        <w:rPr/>
+      </w:pPr>
+      <w:r>
+        <w:rPr/>
+        <w:t>4 – Considerações finais</w:t>
+      </w:r>
+      <w:r>
+        <w:br w:type="page"/>
+      </w:r>
+    </w:p>
+    <w:p>
+      <w:pPr>
+        <w:pStyle w:val="Ttulo1"/>
+        <w:spacing w:before="240" w:after="120"/>
+        <w:rPr/>
+      </w:pPr>
+      <w:r>
+        <w:rPr/>
+        <w:t>Referências</w:t>
       </w:r>
     </w:p>
     <w:sectPr>
@@ -838,6 +1364,7 @@
     </w:lvl>
     <w:lvl w:ilvl="1">
       <w:start w:val="1"/>
+      <w:pStyle w:val="Ttulo2"/>
       <w:numFmt w:val="none"/>
       <w:suff w:val="nothing"/>
       <w:lvlText w:val=""/>
@@ -851,6 +1378,7 @@
     </w:lvl>
     <w:lvl w:ilvl="2">
       <w:start w:val="1"/>
+      <w:pStyle w:val="Ttulo3"/>
       <w:numFmt w:val="none"/>
       <w:suff w:val="nothing"/>
       <w:lvlText w:val=""/>
@@ -1142,6 +1670,46 @@
       <w:szCs w:val="36"/>
     </w:rPr>
   </w:style>
+  <w:style w:type="paragraph" w:styleId="Ttulo2">
+    <w:name w:val="Heading 2"/>
+    <w:basedOn w:val="Ttulo"/>
+    <w:next w:val="Corpodotexto"/>
+    <w:qFormat/>
+    <w:pPr>
+      <w:numPr>
+        <w:ilvl w:val="1"/>
+        <w:numId w:val="1"/>
+      </w:numPr>
+      <w:spacing w:before="200" w:after="120"/>
+      <w:outlineLvl w:val="1"/>
+    </w:pPr>
+    <w:rPr>
+      <w:b/>
+      <w:bCs/>
+      <w:sz w:val="32"/>
+      <w:szCs w:val="32"/>
+    </w:rPr>
+  </w:style>
+  <w:style w:type="paragraph" w:styleId="Ttulo3">
+    <w:name w:val="Heading 3"/>
+    <w:basedOn w:val="Ttulo"/>
+    <w:next w:val="Corpodotexto"/>
+    <w:qFormat/>
+    <w:pPr>
+      <w:numPr>
+        <w:ilvl w:val="2"/>
+        <w:numId w:val="1"/>
+      </w:numPr>
+      <w:spacing w:before="140" w:after="120"/>
+      <w:outlineLvl w:val="2"/>
+    </w:pPr>
+    <w:rPr>
+      <w:b/>
+      <w:bCs/>
+      <w:sz w:val="28"/>
+      <w:szCs w:val="28"/>
+    </w:rPr>
+  </w:style>
   <w:style w:type="character" w:styleId="DefaultParagraphFont" w:default="1">
     <w:name w:val="Default Paragraph Font"/>
     <w:uiPriority w:val="1"/>
@@ -1343,6 +1911,7 @@
     <w:qFormat/>
     <w:pPr>
       <w:widowControl/>
+      <w:suppressAutoHyphens w:val="true"/>
       <w:bidi w:val="0"/>
       <w:spacing w:lineRule="atLeast" w:line="200" w:before="0" w:after="0"/>
       <w:jc w:val="left"/>
@@ -1666,6 +2235,7 @@
     <w:qFormat/>
     <w:pPr>
       <w:widowControl/>
+      <w:suppressAutoHyphens w:val="true"/>
       <w:bidi w:val="0"/>
       <w:spacing w:lineRule="auto" w:line="216" w:before="283" w:after="0"/>
       <w:jc w:val="left"/>
@@ -1893,6 +2463,7 @@
     <w:qFormat/>
     <w:pPr>
       <w:widowControl/>
+      <w:suppressAutoHyphens w:val="true"/>
       <w:bidi w:val="0"/>
       <w:spacing w:lineRule="atLeast" w:line="200" w:before="0" w:after="0"/>
       <w:jc w:val="left"/>
@@ -1920,6 +2491,7 @@
     <w:qFormat/>
     <w:pPr>
       <w:widowControl/>
+      <w:suppressAutoHyphens w:val="true"/>
       <w:bidi w:val="0"/>
       <w:spacing w:before="0" w:after="0"/>
       <w:jc w:val="center"/>
@@ -1946,6 +2518,7 @@
     <w:qFormat/>
     <w:pPr>
       <w:widowControl/>
+      <w:suppressAutoHyphens w:val="true"/>
       <w:bidi w:val="0"/>
       <w:spacing w:before="0" w:after="0"/>
       <w:ind w:left="340" w:hanging="340"/>
@@ -1973,6 +2546,7 @@
     <w:qFormat/>
     <w:pPr>
       <w:widowControl/>
+      <w:suppressAutoHyphens w:val="true"/>
       <w:bidi w:val="0"/>
       <w:spacing w:before="0" w:after="0"/>
       <w:jc w:val="left"/>
@@ -1991,6 +2565,7 @@
     <w:qFormat/>
     <w:pPr>
       <w:widowControl/>
+      <w:suppressAutoHyphens w:val="true"/>
       <w:bidi w:val="0"/>
       <w:spacing w:before="0" w:after="0"/>
       <w:jc w:val="left"/>
@@ -2009,6 +2584,7 @@
     <w:qFormat/>
     <w:pPr>
       <w:widowControl/>
+      <w:suppressAutoHyphens w:val="true"/>
       <w:bidi w:val="0"/>
       <w:spacing w:lineRule="atLeast" w:line="200" w:before="0" w:after="0"/>
       <w:jc w:val="left"/>
@@ -2489,6 +3065,7 @@
     <w:qFormat/>
     <w:pPr>
       <w:widowControl/>
+      <w:suppressAutoHyphens w:val="true"/>
       <w:bidi w:val="0"/>
       <w:spacing w:before="0" w:after="0"/>
       <w:jc w:val="left"/>
@@ -2507,6 +3084,7 @@
     <w:qFormat/>
     <w:pPr>
       <w:widowControl/>
+      <w:suppressAutoHyphens w:val="true"/>
       <w:bidi w:val="0"/>
       <w:spacing w:before="0" w:after="0"/>
       <w:jc w:val="left"/>
@@ -2525,6 +3103,7 @@
     <w:qFormat/>
     <w:pPr>
       <w:widowControl/>
+      <w:suppressAutoHyphens w:val="true"/>
       <w:bidi w:val="0"/>
       <w:spacing w:before="0" w:after="0"/>
       <w:ind w:left="340" w:hanging="340"/>
@@ -2552,6 +3131,7 @@
     <w:qFormat/>
     <w:pPr>
       <w:widowControl/>
+      <w:suppressAutoHyphens w:val="true"/>
       <w:bidi w:val="0"/>
       <w:spacing w:lineRule="auto" w:line="216" w:before="283" w:after="0"/>
       <w:jc w:val="left"/>
@@ -2772,6 +3352,35 @@
       <w:sz w:val="40"/>
       <w:u w:val="none"/>
       <w:em w:val="none"/>
+    </w:rPr>
+  </w:style>
+  <w:style w:type="paragraph" w:styleId="Ttulododocumento">
+    <w:name w:val="Title"/>
+    <w:basedOn w:val="Ttulo"/>
+    <w:next w:val="Corpodotexto"/>
+    <w:qFormat/>
+    <w:pPr>
+      <w:jc w:val="center"/>
+    </w:pPr>
+    <w:rPr>
+      <w:b/>
+      <w:bCs/>
+      <w:sz w:val="56"/>
+      <w:szCs w:val="56"/>
+    </w:rPr>
+  </w:style>
+  <w:style w:type="paragraph" w:styleId="Subttulo">
+    <w:name w:val="Subtitle"/>
+    <w:basedOn w:val="Ttulo"/>
+    <w:next w:val="Corpodotexto"/>
+    <w:qFormat/>
+    <w:pPr>
+      <w:spacing w:before="60" w:after="120"/>
+      <w:jc w:val="center"/>
+    </w:pPr>
+    <w:rPr>
+      <w:sz w:val="36"/>
+      <w:szCs w:val="36"/>
     </w:rPr>
   </w:style>
   <w:style w:type="numbering" w:styleId="NoList" w:default="1">

</xml_diff>

<commit_message>
Adicionado gerenciamento de escopo ao documento final
</commit_message>
<xml_diff>
--- a/Documentação.docx
+++ b/Documentação.docx
@@ -748,7 +748,7 @@
         <w:pStyle w:val="Ttulo1"/>
         <w:numPr>
           <w:ilvl w:val="0"/>
-          <w:numId w:val="4"/>
+          <w:numId w:val="5"/>
         </w:numPr>
         <w:rPr/>
       </w:pPr>
@@ -767,7 +767,7 @@
         <w:pStyle w:val="Ttulo1"/>
         <w:numPr>
           <w:ilvl w:val="0"/>
-          <w:numId w:val="4"/>
+          <w:numId w:val="5"/>
         </w:numPr>
         <w:rPr/>
       </w:pPr>
@@ -788,7 +788,7 @@
       <w:sdtContent>
         <w:p>
           <w:pPr>
-            <w:pStyle w:val="TOAHeading1"/>
+            <w:pStyle w:val="Ttulodosumrio"/>
             <w:rPr/>
           </w:pPr>
           <w:r>
@@ -802,6 +802,9 @@
         <w:p>
           <w:pPr>
             <w:pStyle w:val="Sumrio1"/>
+            <w:tabs>
+              <w:tab w:val="right" w:pos="9071" w:leader="dot"/>
+            </w:tabs>
             <w:rPr/>
           </w:pPr>
           <w:r>
@@ -839,6 +842,9 @@
         <w:p>
           <w:pPr>
             <w:pStyle w:val="Sumrio1"/>
+            <w:tabs>
+              <w:tab w:val="right" w:pos="9071" w:leader="dot"/>
+            </w:tabs>
             <w:rPr/>
           </w:pPr>
           <w:hyperlink w:anchor="__RefHeading___Toc607_3418941532">
@@ -861,6 +867,9 @@
         <w:p>
           <w:pPr>
             <w:pStyle w:val="Sumrio1"/>
+            <w:tabs>
+              <w:tab w:val="right" w:pos="9071" w:leader="dot"/>
+            </w:tabs>
             <w:rPr/>
           </w:pPr>
           <w:hyperlink w:anchor="__RefHeading___Toc669_3418941532">
@@ -876,13 +885,16 @@
               </w:rPr>
               <w:t>1 - Introdução</w:t>
               <w:tab/>
-              <w:t>7</w:t>
+              <w:t>6</w:t>
             </w:r>
           </w:hyperlink>
         </w:p>
         <w:p>
           <w:pPr>
             <w:pStyle w:val="Sumrio1"/>
+            <w:tabs>
+              <w:tab w:val="right" w:pos="9071" w:leader="dot"/>
+            </w:tabs>
             <w:rPr/>
           </w:pPr>
           <w:hyperlink w:anchor="__RefHeading___Toc609_3418941532">
@@ -898,7 +910,7 @@
               </w:rPr>
               <w:t>2 - Desenvolvimento teórico</w:t>
               <w:tab/>
-              <w:t>8</w:t>
+              <w:t>7</w:t>
             </w:r>
           </w:hyperlink>
         </w:p>
@@ -924,7 +936,7 @@
               </w:rPr>
               <w:t>2.1 – Gerenciamento da integração</w:t>
               <w:tab/>
-              <w:t>8</w:t>
+              <w:t>7</w:t>
             </w:r>
           </w:hyperlink>
         </w:p>
@@ -950,7 +962,7 @@
               </w:rPr>
               <w:t>2.1.1 – Objetivos do projeto</w:t>
               <w:tab/>
-              <w:t>8</w:t>
+              <w:t>7</w:t>
             </w:r>
           </w:hyperlink>
         </w:p>
@@ -976,7 +988,7 @@
               </w:rPr>
               <w:t>2.1.2 – Situação atual e justificativa do projeto</w:t>
               <w:tab/>
-              <w:t>8</w:t>
+              <w:t>7</w:t>
             </w:r>
           </w:hyperlink>
         </w:p>
@@ -1002,7 +1014,7 @@
               </w:rPr>
               <w:t>2.1.3 – Objetivos e critérios de sucesso do projeto</w:t>
               <w:tab/>
-              <w:t>8</w:t>
+              <w:t>7</w:t>
             </w:r>
           </w:hyperlink>
         </w:p>
@@ -1028,7 +1040,7 @@
               </w:rPr>
               <w:t>2.1.4 – Estrutura analítica do projeto – Fases e principais entregas</w:t>
               <w:tab/>
-              <w:t>8</w:t>
+              <w:t>7</w:t>
             </w:r>
           </w:hyperlink>
         </w:p>
@@ -1054,7 +1066,7 @@
               </w:rPr>
               <w:t>2.1.5 – Principais requisitos das principais entregas</w:t>
               <w:tab/>
-              <w:t>9</w:t>
+              <w:t>8</w:t>
             </w:r>
           </w:hyperlink>
         </w:p>
@@ -1080,7 +1092,7 @@
               </w:rPr>
               <w:t>2.1.6 – Marcos</w:t>
               <w:tab/>
-              <w:t>9</w:t>
+              <w:t>8</w:t>
             </w:r>
           </w:hyperlink>
         </w:p>
@@ -1106,7 +1118,7 @@
               </w:rPr>
               <w:t>2.1.7 – Partes interessadas do projeto</w:t>
               <w:tab/>
-              <w:t>9</w:t>
+              <w:t>8</w:t>
             </w:r>
           </w:hyperlink>
         </w:p>
@@ -1132,7 +1144,7 @@
               </w:rPr>
               <w:t>2.1.8 – Restrições</w:t>
               <w:tab/>
-              <w:t>10</w:t>
+              <w:t>9</w:t>
             </w:r>
           </w:hyperlink>
         </w:p>
@@ -1158,7 +1170,7 @@
               </w:rPr>
               <w:t>2.1.9 – Premissas</w:t>
               <w:tab/>
-              <w:t>10</w:t>
+              <w:t>9</w:t>
             </w:r>
           </w:hyperlink>
         </w:p>
@@ -1184,7 +1196,7 @@
               </w:rPr>
               <w:t>2.1.10 – Riscos</w:t>
               <w:tab/>
-              <w:t>10</w:t>
+              <w:t>9</w:t>
             </w:r>
           </w:hyperlink>
         </w:p>
@@ -1210,7 +1222,7 @@
               </w:rPr>
               <w:t>2.1.11 – Orçamento do projeto</w:t>
               <w:tab/>
-              <w:t>10</w:t>
+              <w:t>9</w:t>
             </w:r>
           </w:hyperlink>
         </w:p>
@@ -1249,7 +1261,7 @@
             </w:tabs>
             <w:rPr/>
           </w:pPr>
-          <w:hyperlink w:anchor="__RefHeading___Toc671_3418941532">
+          <w:hyperlink w:anchor="__RefHeading___Toc1195_1346388153">
             <w:r>
               <w:rPr>
                 <w:rStyle w:val="Vnculodendice"/>
@@ -1260,9 +1272,61 @@
               <w:rPr>
                 <w:rStyle w:val="Vnculodendice"/>
               </w:rPr>
-              <w:t>2.2.1 – Levantamento de requisitos</w:t>
+              <w:t>2.2.1 Entradas</w:t>
               <w:tab/>
               <w:t>10</w:t>
+            </w:r>
+          </w:hyperlink>
+        </w:p>
+        <w:p>
+          <w:pPr>
+            <w:pStyle w:val="Sumrio3"/>
+            <w:tabs>
+              <w:tab w:val="clear" w:pos="8505"/>
+              <w:tab w:val="right" w:pos="9071" w:leader="dot"/>
+            </w:tabs>
+            <w:rPr/>
+          </w:pPr>
+          <w:hyperlink w:anchor="__RefHeading___Toc1197_1346388153">
+            <w:r>
+              <w:rPr>
+                <w:rStyle w:val="Vnculodendice"/>
+              </w:rPr>
+              <w:t xml:space="preserve">​ </w:t>
+            </w:r>
+            <w:r>
+              <w:rPr>
+                <w:rStyle w:val="Vnculodendice"/>
+              </w:rPr>
+              <w:t>2.2.2.1 Termo de Abertura do Projeto</w:t>
+              <w:tab/>
+              <w:t>10</w:t>
+            </w:r>
+          </w:hyperlink>
+        </w:p>
+        <w:p>
+          <w:pPr>
+            <w:pStyle w:val="Sumrio3"/>
+            <w:tabs>
+              <w:tab w:val="clear" w:pos="8505"/>
+              <w:tab w:val="right" w:pos="9071" w:leader="dot"/>
+            </w:tabs>
+            <w:rPr/>
+          </w:pPr>
+          <w:hyperlink w:anchor="__RefHeading___Toc671_3418941532">
+            <w:r>
+              <w:rPr>
+                <w:rStyle w:val="Vnculodendice"/>
+              </w:rPr>
+              <w:t xml:space="preserve">​ </w:t>
+            </w:r>
+            <w:r>
+              <w:rPr>
+                <w:rStyle w:val="Vnculodendice"/>
+              </w:rPr>
+              <w:t>2.2.2 – Levantamento de requisitos</w:t>
+              <w:tab/>
+              <w:t>11</w:t>
             </w:r>
           </w:hyperlink>
         </w:p>
@@ -1288,7 +1352,7 @@
               </w:rPr>
               <w:t>2.3 – Gerenciamento do tempo</w:t>
               <w:tab/>
-              <w:t>11</w:t>
+              <w:t>13</w:t>
             </w:r>
           </w:hyperlink>
         </w:p>
@@ -1314,7 +1378,7 @@
               </w:rPr>
               <w:t>2.3.1 – Rede de projeto</w:t>
               <w:tab/>
-              <w:t>11</w:t>
+              <w:t>13</w:t>
             </w:r>
           </w:hyperlink>
         </w:p>
@@ -1340,7 +1404,7 @@
               </w:rPr>
               <w:t>2.3.2 – Tabela de precedência</w:t>
               <w:tab/>
-              <w:t>11</w:t>
+              <w:t>13</w:t>
             </w:r>
           </w:hyperlink>
         </w:p>
@@ -1366,7 +1430,7 @@
               </w:rPr>
               <w:t>2.3.3 – Caminhos</w:t>
               <w:tab/>
-              <w:t>12</w:t>
+              <w:t>14</w:t>
             </w:r>
           </w:hyperlink>
         </w:p>
@@ -1392,7 +1456,7 @@
               </w:rPr>
               <w:t>2.3.4 – Caminho crítico</w:t>
               <w:tab/>
-              <w:t>12</w:t>
+              <w:t>14</w:t>
             </w:r>
           </w:hyperlink>
         </w:p>
@@ -1418,7 +1482,7 @@
               </w:rPr>
               <w:t>2.3.5 – Descrição das atividades</w:t>
               <w:tab/>
-              <w:t>12</w:t>
+              <w:t>14</w:t>
             </w:r>
           </w:hyperlink>
         </w:p>
@@ -1444,7 +1508,7 @@
               </w:rPr>
               <w:t>2.4 – Gerenciamento do custo</w:t>
               <w:tab/>
-              <w:t>13</w:t>
+              <w:t>15</w:t>
             </w:r>
           </w:hyperlink>
         </w:p>
@@ -1470,367 +1534,33 @@
               </w:rPr>
               <w:t>2.5 – Gerenciamento da qualidade</w:t>
               <w:tab/>
-              <w:t>14</w:t>
+              <w:t>16</w:t>
             </w:r>
           </w:hyperlink>
         </w:p>
         <w:p>
           <w:pPr>
-            <w:pStyle w:val="Sumrio2"/>
+            <w:pStyle w:val="Sumrio3"/>
             <w:tabs>
-              <w:tab w:val="clear" w:pos="8788"/>
+              <w:tab w:val="clear" w:pos="8505"/>
               <w:tab w:val="right" w:pos="9071" w:leader="dot"/>
             </w:tabs>
             <w:rPr/>
           </w:pPr>
-          <w:hyperlink w:anchor="__RefHeading___Toc3786_2094271905">
+          <w:hyperlink w:anchor="__RefHeading___Toc1199_1346388153">
             <w:r>
               <w:rPr>
                 <w:rStyle w:val="Vnculodendice"/>
               </w:rPr>
-              <w:t>Demora no atendimento</w:t>
+              <w:t xml:space="preserve">​ </w:t>
+            </w:r>
+            <w:r>
+              <w:rPr>
+                <w:rStyle w:val="Vnculodendice"/>
+              </w:rPr>
+              <w:t>2.5.1 Diagramas de causa e efeito</w:t>
               <w:tab/>
-              <w:t>14</w:t>
-            </w:r>
-          </w:hyperlink>
-        </w:p>
-        <w:p>
-          <w:pPr>
-            <w:pStyle w:val="Sumrio2"/>
-            <w:tabs>
-              <w:tab w:val="clear" w:pos="8788"/>
-              <w:tab w:val="right" w:pos="9071" w:leader="dot"/>
-            </w:tabs>
-            <w:rPr/>
-          </w:pPr>
-          <w:hyperlink w:anchor="__RefHeading___Toc3788_2094271905">
-            <w:r>
-              <w:rPr>
-                <w:rStyle w:val="Vnculodendice"/>
-              </w:rPr>
-              <w:t>Demanda muito alta</w:t>
-              <w:tab/>
-              <w:t>14</w:t>
-            </w:r>
-          </w:hyperlink>
-        </w:p>
-        <w:p>
-          <w:pPr>
-            <w:pStyle w:val="Sumrio2"/>
-            <w:tabs>
-              <w:tab w:val="clear" w:pos="8788"/>
-              <w:tab w:val="right" w:pos="9071" w:leader="dot"/>
-            </w:tabs>
-            <w:rPr/>
-          </w:pPr>
-          <w:hyperlink w:anchor="__RefHeading___Toc3790_2094271905">
-            <w:r>
-              <w:rPr>
-                <w:rStyle w:val="Vnculodendice"/>
-              </w:rPr>
-              <w:t>Falta de atenção do atendente</w:t>
-              <w:tab/>
-              <w:t>14</w:t>
-            </w:r>
-          </w:hyperlink>
-        </w:p>
-        <w:p>
-          <w:pPr>
-            <w:pStyle w:val="Sumrio2"/>
-            <w:tabs>
-              <w:tab w:val="clear" w:pos="8788"/>
-              <w:tab w:val="right" w:pos="9071" w:leader="dot"/>
-            </w:tabs>
-            <w:rPr/>
-          </w:pPr>
-          <w:hyperlink w:anchor="__RefHeading___Toc3792_2094271905">
-            <w:r>
-              <w:rPr>
-                <w:rStyle w:val="Vnculodendice"/>
-              </w:rPr>
-              <w:t>Problemas de conexão</w:t>
-              <w:tab/>
-              <w:t>14</w:t>
-            </w:r>
-          </w:hyperlink>
-        </w:p>
-        <w:p>
-          <w:pPr>
-            <w:pStyle w:val="Sumrio2"/>
-            <w:tabs>
-              <w:tab w:val="clear" w:pos="8788"/>
-              <w:tab w:val="right" w:pos="9071" w:leader="dot"/>
-            </w:tabs>
-            <w:rPr/>
-          </w:pPr>
-          <w:hyperlink w:anchor="__RefHeading___Toc3794_2094271905">
-            <w:r>
-              <w:rPr>
-                <w:rStyle w:val="Vnculodendice"/>
-              </w:rPr>
-              <w:t>Problemas com o teclado</w:t>
-              <w:tab/>
-              <w:t>14</w:t>
-            </w:r>
-          </w:hyperlink>
-        </w:p>
-        <w:p>
-          <w:pPr>
-            <w:pStyle w:val="Sumrio2"/>
-            <w:tabs>
-              <w:tab w:val="clear" w:pos="8788"/>
-              <w:tab w:val="right" w:pos="9071" w:leader="dot"/>
-            </w:tabs>
-            <w:rPr/>
-          </w:pPr>
-          <w:hyperlink w:anchor="__RefHeading___Toc3796_2094271905">
-            <w:r>
-              <w:rPr>
-                <w:rStyle w:val="Vnculodendice"/>
-              </w:rPr>
-              <w:t>Transmissão de valores incorretos para o cliente</w:t>
-              <w:tab/>
-              <w:t>14</w:t>
-            </w:r>
-          </w:hyperlink>
-        </w:p>
-        <w:p>
-          <w:pPr>
-            <w:pStyle w:val="Sumrio2"/>
-            <w:tabs>
-              <w:tab w:val="clear" w:pos="8788"/>
-              <w:tab w:val="right" w:pos="9071" w:leader="dot"/>
-            </w:tabs>
-            <w:rPr/>
-          </w:pPr>
-          <w:hyperlink w:anchor="__RefHeading___Toc3798_2094271905">
-            <w:r>
-              <w:rPr>
-                <w:rStyle w:val="Vnculodendice"/>
-              </w:rPr>
-              <w:t>Falta de atenção do atendente</w:t>
-              <w:tab/>
-              <w:t>14</w:t>
-            </w:r>
-          </w:hyperlink>
-        </w:p>
-        <w:p>
-          <w:pPr>
-            <w:pStyle w:val="Sumrio2"/>
-            <w:tabs>
-              <w:tab w:val="clear" w:pos="8788"/>
-              <w:tab w:val="right" w:pos="9071" w:leader="dot"/>
-            </w:tabs>
-            <w:rPr/>
-          </w:pPr>
-          <w:hyperlink w:anchor="__RefHeading___Toc3800_2094271905">
-            <w:r>
-              <w:rPr>
-                <w:rStyle w:val="Vnculodendice"/>
-              </w:rPr>
-              <w:t>Digitação errada</w:t>
-              <w:tab/>
-              <w:t>14</w:t>
-            </w:r>
-          </w:hyperlink>
-        </w:p>
-        <w:p>
-          <w:pPr>
-            <w:pStyle w:val="Sumrio2"/>
-            <w:tabs>
-              <w:tab w:val="clear" w:pos="8788"/>
-              <w:tab w:val="right" w:pos="9071" w:leader="dot"/>
-            </w:tabs>
-            <w:rPr/>
-          </w:pPr>
-          <w:hyperlink w:anchor="__RefHeading___Toc3802_2094271905">
-            <w:r>
-              <w:rPr>
-                <w:rStyle w:val="Vnculodendice"/>
-              </w:rPr>
-              <w:t>Cardapio desatualizado</w:t>
-              <w:tab/>
-              <w:t>14</w:t>
-            </w:r>
-          </w:hyperlink>
-        </w:p>
-        <w:p>
-          <w:pPr>
-            <w:pStyle w:val="Sumrio2"/>
-            <w:tabs>
-              <w:tab w:val="clear" w:pos="8788"/>
-              <w:tab w:val="right" w:pos="9071" w:leader="dot"/>
-            </w:tabs>
-            <w:rPr/>
-          </w:pPr>
-          <w:hyperlink w:anchor="__RefHeading___Toc3804_2094271905">
-            <w:r>
-              <w:rPr>
-                <w:rStyle w:val="Vnculodendice"/>
-              </w:rPr>
-              <w:t>Problemas com o teclado</w:t>
-              <w:tab/>
-              <w:t>14</w:t>
-            </w:r>
-          </w:hyperlink>
-        </w:p>
-        <w:p>
-          <w:pPr>
-            <w:pStyle w:val="Sumrio2"/>
-            <w:tabs>
-              <w:tab w:val="clear" w:pos="8788"/>
-              <w:tab w:val="right" w:pos="9071" w:leader="dot"/>
-            </w:tabs>
-            <w:rPr/>
-          </w:pPr>
-          <w:hyperlink w:anchor="__RefHeading___Toc3806_2094271905">
-            <w:r>
-              <w:rPr>
-                <w:rStyle w:val="Vnculodendice"/>
-              </w:rPr>
-              <w:t>Anotação de pedidos errados</w:t>
-              <w:tab/>
-              <w:t>14</w:t>
-            </w:r>
-          </w:hyperlink>
-        </w:p>
-        <w:p>
-          <w:pPr>
-            <w:pStyle w:val="Sumrio2"/>
-            <w:tabs>
-              <w:tab w:val="clear" w:pos="8788"/>
-              <w:tab w:val="right" w:pos="9071" w:leader="dot"/>
-            </w:tabs>
-            <w:rPr/>
-          </w:pPr>
-          <w:hyperlink w:anchor="__RefHeading___Toc3808_2094271905">
-            <w:r>
-              <w:rPr>
-                <w:rStyle w:val="Vnculodendice"/>
-              </w:rPr>
-              <w:t>Falta de atenção do atendente</w:t>
-              <w:tab/>
-              <w:t>14</w:t>
-            </w:r>
-          </w:hyperlink>
-        </w:p>
-        <w:p>
-          <w:pPr>
-            <w:pStyle w:val="Sumrio2"/>
-            <w:tabs>
-              <w:tab w:val="clear" w:pos="8788"/>
-              <w:tab w:val="right" w:pos="9071" w:leader="dot"/>
-            </w:tabs>
-            <w:rPr/>
-          </w:pPr>
-          <w:hyperlink w:anchor="__RefHeading___Toc3810_2094271905">
-            <w:r>
-              <w:rPr>
-                <w:rStyle w:val="Vnculodendice"/>
-              </w:rPr>
-              <w:t>Problemas com o teclado</w:t>
-              <w:tab/>
-              <w:t>14</w:t>
-            </w:r>
-          </w:hyperlink>
-        </w:p>
-        <w:p>
-          <w:pPr>
-            <w:pStyle w:val="Sumrio2"/>
-            <w:tabs>
-              <w:tab w:val="clear" w:pos="8788"/>
-              <w:tab w:val="right" w:pos="9071" w:leader="dot"/>
-            </w:tabs>
-            <w:rPr/>
-          </w:pPr>
-          <w:hyperlink w:anchor="__RefHeading___Toc3812_2094271905">
-            <w:r>
-              <w:rPr>
-                <w:rStyle w:val="Vnculodendice"/>
-              </w:rPr>
-              <w:t>Pressa por conta de demanda muito alta</w:t>
-              <w:tab/>
-              <w:t>14</w:t>
-            </w:r>
-          </w:hyperlink>
-        </w:p>
-        <w:p>
-          <w:pPr>
-            <w:pStyle w:val="Sumrio2"/>
-            <w:tabs>
-              <w:tab w:val="clear" w:pos="8788"/>
-              <w:tab w:val="right" w:pos="9071" w:leader="dot"/>
-            </w:tabs>
-            <w:rPr/>
-          </w:pPr>
-          <w:hyperlink w:anchor="__RefHeading___Toc3814_2094271905">
-            <w:r>
-              <w:rPr>
-                <w:rStyle w:val="Vnculodendice"/>
-              </w:rPr>
-              <w:t>Inversão de chats na resposta</w:t>
-              <w:tab/>
-              <w:t>14</w:t>
-            </w:r>
-          </w:hyperlink>
-        </w:p>
-        <w:p>
-          <w:pPr>
-            <w:pStyle w:val="Sumrio2"/>
-            <w:tabs>
-              <w:tab w:val="clear" w:pos="8788"/>
-              <w:tab w:val="right" w:pos="9071" w:leader="dot"/>
-            </w:tabs>
-            <w:rPr/>
-          </w:pPr>
-          <w:hyperlink w:anchor="__RefHeading___Toc3816_2094271905">
-            <w:r>
-              <w:rPr>
-                <w:rStyle w:val="Vnculodendice"/>
-              </w:rPr>
-              <w:t>Pressa por conta de demanda muito alta</w:t>
-              <w:tab/>
-              <w:t>14</w:t>
-            </w:r>
-          </w:hyperlink>
-        </w:p>
-        <w:p>
-          <w:pPr>
-            <w:pStyle w:val="Sumrio2"/>
-            <w:tabs>
-              <w:tab w:val="clear" w:pos="8788"/>
-              <w:tab w:val="right" w:pos="9071" w:leader="dot"/>
-            </w:tabs>
-            <w:rPr/>
-          </w:pPr>
-          <w:hyperlink w:anchor="__RefHeading___Toc3818_2094271905">
-            <w:r>
-              <w:rPr>
-                <w:rStyle w:val="Vnculodendice"/>
-              </w:rPr>
-              <w:t>Falta de atenção do atendente</w:t>
-              <w:tab/>
-              <w:t>14</w:t>
-            </w:r>
-          </w:hyperlink>
-        </w:p>
-        <w:p>
-          <w:pPr>
-            <w:pStyle w:val="Sumrio2"/>
-            <w:tabs>
-              <w:tab w:val="clear" w:pos="8788"/>
-              <w:tab w:val="right" w:pos="9071" w:leader="dot"/>
-            </w:tabs>
-            <w:rPr/>
-          </w:pPr>
-          <w:hyperlink w:anchor="__RefHeading___Toc3820_2094271905">
-            <w:r>
-              <w:rPr>
-                <w:rStyle w:val="Vnculodendice"/>
-              </w:rPr>
-              <w:t>Com esses problemas listados temos então o nosso diagrama de causa e efeito.</w:t>
-              <w:tab/>
-              <w:t>14</w:t>
+              <w:t>16</w:t>
             </w:r>
           </w:hyperlink>
         </w:p>
@@ -1854,9 +1584,9 @@
               <w:rPr>
                 <w:rStyle w:val="Vnculodendice"/>
               </w:rPr>
-              <w:t>2.5.1 Demora no atendimento</w:t>
+              <w:t>2.5.1.1 Demora no atendimento</w:t>
               <w:tab/>
-              <w:t>15</w:t>
+              <w:t>16</w:t>
             </w:r>
           </w:hyperlink>
         </w:p>
@@ -1880,9 +1610,61 @@
               <w:rPr>
                 <w:rStyle w:val="Vnculodendice"/>
               </w:rPr>
-              <w:t>2.5.2 Transmissão de valores incorretos</w:t>
+              <w:t>2.5.1.2 Transmissão de valores incorretos</w:t>
               <w:tab/>
-              <w:t>15</w:t>
+              <w:t>17</w:t>
+            </w:r>
+          </w:hyperlink>
+        </w:p>
+        <w:p>
+          <w:pPr>
+            <w:pStyle w:val="Sumrio3"/>
+            <w:tabs>
+              <w:tab w:val="clear" w:pos="8505"/>
+              <w:tab w:val="right" w:pos="9071" w:leader="dot"/>
+            </w:tabs>
+            <w:rPr/>
+          </w:pPr>
+          <w:hyperlink w:anchor="__RefHeading___Toc1201_1346388153">
+            <w:r>
+              <w:rPr>
+                <w:rStyle w:val="Vnculodendice"/>
+              </w:rPr>
+              <w:t xml:space="preserve">​ </w:t>
+            </w:r>
+            <w:r>
+              <w:rPr>
+                <w:rStyle w:val="Vnculodendice"/>
+              </w:rPr>
+              <w:t>2.5.1.3 Anotação de pedidos errados</w:t>
+              <w:tab/>
+              <w:t>18</w:t>
+            </w:r>
+          </w:hyperlink>
+        </w:p>
+        <w:p>
+          <w:pPr>
+            <w:pStyle w:val="Sumrio3"/>
+            <w:tabs>
+              <w:tab w:val="clear" w:pos="8505"/>
+              <w:tab w:val="right" w:pos="9071" w:leader="dot"/>
+            </w:tabs>
+            <w:rPr/>
+          </w:pPr>
+          <w:hyperlink w:anchor="__RefHeading___Toc1203_1346388153">
+            <w:r>
+              <w:rPr>
+                <w:rStyle w:val="Vnculodendice"/>
+              </w:rPr>
+              <w:t xml:space="preserve">​ </w:t>
+            </w:r>
+            <w:r>
+              <w:rPr>
+                <w:rStyle w:val="Vnculodendice"/>
+              </w:rPr>
+              <w:t>2.5.1.4 Inversão de chats na resposta</w:t>
+              <w:tab/>
+              <w:t>19</w:t>
             </w:r>
           </w:hyperlink>
         </w:p>
@@ -1908,7 +1690,7 @@
               </w:rPr>
               <w:t>2.6 – Gerenciamento dos recursos</w:t>
               <w:tab/>
-              <w:t>17</w:t>
+              <w:t>21</w:t>
             </w:r>
           </w:hyperlink>
         </w:p>
@@ -1934,7 +1716,7 @@
               </w:rPr>
               <w:t>2.7 – Gerenciamento das comunicações</w:t>
               <w:tab/>
-              <w:t>18</w:t>
+              <w:t>22</w:t>
             </w:r>
           </w:hyperlink>
         </w:p>
@@ -1960,7 +1742,59 @@
               </w:rPr>
               <w:t>2.8 – Gerenciamento dos riscos</w:t>
               <w:tab/>
-              <w:t>19</w:t>
+              <w:t>23</w:t>
+            </w:r>
+          </w:hyperlink>
+        </w:p>
+        <w:p>
+          <w:pPr>
+            <w:pStyle w:val="Sumrio3"/>
+            <w:tabs>
+              <w:tab w:val="clear" w:pos="8505"/>
+              <w:tab w:val="right" w:pos="9071" w:leader="dot"/>
+            </w:tabs>
+            <w:rPr/>
+          </w:pPr>
+          <w:hyperlink w:anchor="__RefHeading___Toc1205_1346388153">
+            <w:r>
+              <w:rPr>
+                <w:rStyle w:val="Vnculodendice"/>
+              </w:rPr>
+              <w:t xml:space="preserve">​ </w:t>
+            </w:r>
+            <w:r>
+              <w:rPr>
+                <w:rStyle w:val="Vnculodendice"/>
+              </w:rPr>
+              <w:t>2.7.1 Riscos do projeto</w:t>
+              <w:tab/>
+              <w:t>23</w:t>
+            </w:r>
+          </w:hyperlink>
+        </w:p>
+        <w:p>
+          <w:pPr>
+            <w:pStyle w:val="Sumrio3"/>
+            <w:tabs>
+              <w:tab w:val="clear" w:pos="8505"/>
+              <w:tab w:val="right" w:pos="9071" w:leader="dot"/>
+            </w:tabs>
+            <w:rPr/>
+          </w:pPr>
+          <w:hyperlink w:anchor="__RefHeading___Toc1207_1346388153">
+            <w:r>
+              <w:rPr>
+                <w:rStyle w:val="Vnculodendice"/>
+              </w:rPr>
+              <w:t xml:space="preserve">​ </w:t>
+            </w:r>
+            <w:r>
+              <w:rPr>
+                <w:rStyle w:val="Vnculodendice"/>
+              </w:rPr>
+              <w:t>2.8.2 – Matriz de riscos</w:t>
+              <w:tab/>
+              <w:t>25</w:t>
             </w:r>
           </w:hyperlink>
         </w:p>
@@ -1986,13 +1820,16 @@
               </w:rPr>
               <w:t>2.9 – Gerenciamento das aquisições e contratações</w:t>
               <w:tab/>
-              <w:t>20</w:t>
+              <w:t>26</w:t>
             </w:r>
           </w:hyperlink>
         </w:p>
         <w:p>
           <w:pPr>
             <w:pStyle w:val="Sumrio1"/>
+            <w:tabs>
+              <w:tab w:val="right" w:pos="9071" w:leader="dot"/>
+            </w:tabs>
             <w:rPr/>
           </w:pPr>
           <w:hyperlink w:anchor="__RefHeading___Toc653_3418941532">
@@ -2008,7 +1845,7 @@
               </w:rPr>
               <w:t>3 – Desenvolvimento prático</w:t>
               <w:tab/>
-              <w:t>21</w:t>
+              <w:t>27</w:t>
             </w:r>
           </w:hyperlink>
         </w:p>
@@ -2034,7 +1871,7 @@
               </w:rPr>
               <w:t>3.1 – Metodologia</w:t>
               <w:tab/>
-              <w:t>21</w:t>
+              <w:t>27</w:t>
             </w:r>
           </w:hyperlink>
         </w:p>
@@ -2060,7 +1897,7 @@
               </w:rPr>
               <w:t>3.2 – Códigos</w:t>
               <w:tab/>
-              <w:t>21</w:t>
+              <w:t>27</w:t>
             </w:r>
           </w:hyperlink>
         </w:p>
@@ -2086,7 +1923,7 @@
               </w:rPr>
               <w:t>3.3 – Linguagem de programação</w:t>
               <w:tab/>
-              <w:t>21</w:t>
+              <w:t>27</w:t>
             </w:r>
           </w:hyperlink>
         </w:p>
@@ -2112,7 +1949,7 @@
               </w:rPr>
               <w:t>3.4 – Funcionalidades</w:t>
               <w:tab/>
-              <w:t>21</w:t>
+              <w:t>27</w:t>
             </w:r>
           </w:hyperlink>
         </w:p>
@@ -2138,13 +1975,16 @@
               </w:rPr>
               <w:t>3.5 - Telas</w:t>
               <w:tab/>
-              <w:t>21</w:t>
+              <w:t>27</w:t>
             </w:r>
           </w:hyperlink>
         </w:p>
         <w:p>
           <w:pPr>
             <w:pStyle w:val="Sumrio1"/>
+            <w:tabs>
+              <w:tab w:val="right" w:pos="9071" w:leader="dot"/>
+            </w:tabs>
             <w:rPr/>
           </w:pPr>
           <w:hyperlink w:anchor="__RefHeading___Toc665_3418941532">
@@ -2160,13 +2000,16 @@
               </w:rPr>
               <w:t>4 – Considerações finais</w:t>
               <w:tab/>
-              <w:t>22</w:t>
+              <w:t>28</w:t>
             </w:r>
           </w:hyperlink>
         </w:p>
         <w:p>
           <w:pPr>
             <w:pStyle w:val="Sumrio1"/>
+            <w:tabs>
+              <w:tab w:val="right" w:pos="9071" w:leader="dot"/>
+            </w:tabs>
             <w:rPr/>
           </w:pPr>
           <w:hyperlink w:anchor="__RefHeading___Toc667_3418941532">
@@ -2182,7 +2025,7 @@
               </w:rPr>
               <w:t>Referências</w:t>
               <w:tab/>
-              <w:t>23</w:t>
+              <w:t>29</w:t>
             </w:r>
           </w:hyperlink>
           <w:r>
@@ -2199,31 +2042,12 @@
         <w:pStyle w:val="Ttulo1"/>
         <w:numPr>
           <w:ilvl w:val="0"/>
-          <w:numId w:val="4"/>
+          <w:numId w:val="5"/>
         </w:numPr>
         <w:rPr/>
       </w:pPr>
       <w:r>
         <w:rPr/>
-      </w:r>
-      <w:r>
-        <w:br w:type="page"/>
-      </w:r>
-    </w:p>
-    <w:p>
-      <w:pPr>
-        <w:pStyle w:val="Ttulo1"/>
-        <w:numPr>
-          <w:ilvl w:val="0"/>
-          <w:numId w:val="3"/>
-        </w:numPr>
-        <w:rPr/>
-      </w:pPr>
-      <w:bookmarkStart w:id="2" w:name="__RefHeading___Toc669_3418941532"/>
-      <w:bookmarkEnd w:id="2"/>
-      <w:r>
-        <w:rPr/>
-        <w:t>1 - Introdução</w:t>
       </w:r>
       <w:r>
         <w:br w:type="page"/>
@@ -2238,6 +2062,25 @@
         </w:numPr>
         <w:rPr/>
       </w:pPr>
+      <w:bookmarkStart w:id="2" w:name="__RefHeading___Toc669_3418941532"/>
+      <w:bookmarkEnd w:id="2"/>
+      <w:r>
+        <w:rPr/>
+        <w:t>1 - Introdução</w:t>
+      </w:r>
+      <w:r>
+        <w:br w:type="page"/>
+      </w:r>
+    </w:p>
+    <w:p>
+      <w:pPr>
+        <w:pStyle w:val="Ttulo1"/>
+        <w:numPr>
+          <w:ilvl w:val="0"/>
+          <w:numId w:val="5"/>
+        </w:numPr>
+        <w:rPr/>
+      </w:pPr>
       <w:bookmarkStart w:id="3" w:name="__RefHeading___Toc609_3418941532"/>
       <w:bookmarkEnd w:id="3"/>
       <w:r>
@@ -2250,7 +2093,7 @@
         <w:pStyle w:val="Ttulo2"/>
         <w:numPr>
           <w:ilvl w:val="1"/>
-          <w:numId w:val="4"/>
+          <w:numId w:val="5"/>
         </w:numPr>
         <w:rPr/>
       </w:pPr>
@@ -2263,7 +2106,7 @@
         <w:pStyle w:val="Ttulo2"/>
         <w:numPr>
           <w:ilvl w:val="1"/>
-          <w:numId w:val="4"/>
+          <w:numId w:val="5"/>
         </w:numPr>
         <w:rPr/>
       </w:pPr>
@@ -2279,7 +2122,7 @@
         <w:pStyle w:val="Ttulo3"/>
         <w:numPr>
           <w:ilvl w:val="2"/>
-          <w:numId w:val="3"/>
+          <w:numId w:val="4"/>
         </w:numPr>
         <w:rPr>
           <w:sz w:val="32"/>
@@ -2628,7 +2471,7 @@
         <w:pStyle w:val="Ttulo3"/>
         <w:numPr>
           <w:ilvl w:val="2"/>
-          <w:numId w:val="3"/>
+          <w:numId w:val="4"/>
         </w:numPr>
         <w:rPr/>
       </w:pPr>
@@ -2665,7 +2508,7 @@
         <w:pStyle w:val="Ttulo3"/>
         <w:numPr>
           <w:ilvl w:val="2"/>
-          <w:numId w:val="3"/>
+          <w:numId w:val="4"/>
         </w:numPr>
         <w:rPr>
           <w:rFonts w:ascii="Liberation Sans" w:hAnsi="Liberation Sans" w:eastAsia="Noto Sans CJK SC" w:cs="Lohit Devanagari"/>
@@ -2686,7 +2529,7 @@
         <w:pStyle w:val="Ttulo3"/>
         <w:numPr>
           <w:ilvl w:val="2"/>
-          <w:numId w:val="3"/>
+          <w:numId w:val="4"/>
         </w:numPr>
         <w:rPr/>
       </w:pPr>
@@ -2737,7 +2580,7 @@
         <w:pStyle w:val="Ttulo3"/>
         <w:numPr>
           <w:ilvl w:val="2"/>
-          <w:numId w:val="3"/>
+          <w:numId w:val="4"/>
         </w:numPr>
         <w:jc w:val="both"/>
         <w:rPr/>
@@ -2756,7 +2599,7 @@
         <w:pStyle w:val="Ttulo3"/>
         <w:numPr>
           <w:ilvl w:val="2"/>
-          <w:numId w:val="3"/>
+          <w:numId w:val="4"/>
         </w:numPr>
         <w:jc w:val="both"/>
         <w:rPr/>
@@ -2775,7 +2618,7 @@
         <w:pStyle w:val="Corpodotexto"/>
         <w:numPr>
           <w:ilvl w:val="0"/>
-          <w:numId w:val="10"/>
+          <w:numId w:val="11"/>
         </w:numPr>
         <w:jc w:val="both"/>
         <w:rPr/>
@@ -2794,7 +2637,7 @@
         <w:pStyle w:val="Corpodotexto"/>
         <w:numPr>
           <w:ilvl w:val="0"/>
-          <w:numId w:val="10"/>
+          <w:numId w:val="11"/>
         </w:numPr>
         <w:jc w:val="both"/>
         <w:rPr/>
@@ -2813,7 +2656,7 @@
         <w:pStyle w:val="Corpodotexto"/>
         <w:numPr>
           <w:ilvl w:val="0"/>
-          <w:numId w:val="10"/>
+          <w:numId w:val="11"/>
         </w:numPr>
         <w:jc w:val="both"/>
         <w:rPr/>
@@ -2850,7 +2693,7 @@
         <w:pStyle w:val="Ttulo3"/>
         <w:numPr>
           <w:ilvl w:val="2"/>
-          <w:numId w:val="3"/>
+          <w:numId w:val="4"/>
         </w:numPr>
         <w:jc w:val="both"/>
         <w:rPr/>
@@ -2888,7 +2731,7 @@
         <w:pStyle w:val="Ttulo3"/>
         <w:numPr>
           <w:ilvl w:val="2"/>
-          <w:numId w:val="3"/>
+          <w:numId w:val="4"/>
         </w:numPr>
         <w:jc w:val="both"/>
         <w:rPr/>
@@ -3944,7 +3787,7 @@
         <w:pStyle w:val="Ttulo3"/>
         <w:numPr>
           <w:ilvl w:val="2"/>
-          <w:numId w:val="3"/>
+          <w:numId w:val="4"/>
         </w:numPr>
         <w:jc w:val="both"/>
         <w:rPr/>
@@ -3956,305 +3799,6 @@
           <w:rFonts w:eastAsia="Noto Sans CJK SC" w:cs="Lohit Devanagari"/>
         </w:rPr>
         <w:t>2.1.7 – Partes interessadas do projeto</w:t>
-      </w:r>
-    </w:p>
-    <w:p>
-      <w:pPr>
-        <w:pStyle w:val="Corpodotexto"/>
-        <w:numPr>
-          <w:ilvl w:val="0"/>
-          <w:numId w:val="7"/>
-        </w:numPr>
-        <w:jc w:val="both"/>
-        <w:rPr/>
-      </w:pPr>
-      <w:r>
-        <w:rPr>
-          <w:rFonts w:eastAsia="Noto Sans CJK SC" w:cs="Lohit Devanagari" w:ascii="Liberation Sans" w:hAnsi="Liberation Sans"/>
-          <w:sz w:val="24"/>
-          <w:szCs w:val="24"/>
-        </w:rPr>
-        <w:t>Cliente do projeto – Lanchonete Remy’s Burger</w:t>
-      </w:r>
-    </w:p>
-    <w:p>
-      <w:pPr>
-        <w:pStyle w:val="Corpodotexto"/>
-        <w:numPr>
-          <w:ilvl w:val="1"/>
-          <w:numId w:val="7"/>
-        </w:numPr>
-        <w:jc w:val="both"/>
-        <w:rPr>
-          <w:rFonts w:ascii="Liberation Sans" w:hAnsi="Liberation Sans" w:eastAsia="Noto Sans CJK SC" w:cs="Lohit Devanagari"/>
-          <w:sz w:val="24"/>
-          <w:szCs w:val="24"/>
-        </w:rPr>
-      </w:pPr>
-      <w:r>
-        <w:rPr>
-          <w:rFonts w:eastAsia="Noto Sans CJK SC" w:cs="Lohit Devanagari" w:ascii="Liberation Sans" w:hAnsi="Liberation Sans"/>
-          <w:sz w:val="24"/>
-          <w:szCs w:val="24"/>
-        </w:rPr>
-        <w:t>Departamento financeiro</w:t>
-      </w:r>
-    </w:p>
-    <w:p>
-      <w:pPr>
-        <w:pStyle w:val="Corpodotexto"/>
-        <w:numPr>
-          <w:ilvl w:val="1"/>
-          <w:numId w:val="7"/>
-        </w:numPr>
-        <w:jc w:val="both"/>
-        <w:rPr/>
-      </w:pPr>
-      <w:r>
-        <w:rPr>
-          <w:rFonts w:eastAsia="Noto Sans CJK SC" w:cs="Lohit Devanagari" w:ascii="Liberation Sans" w:hAnsi="Liberation Sans"/>
-          <w:sz w:val="24"/>
-          <w:szCs w:val="24"/>
-        </w:rPr>
-        <w:t>Departamento administrativo</w:t>
-      </w:r>
-    </w:p>
-    <w:p>
-      <w:pPr>
-        <w:pStyle w:val="Corpodotexto"/>
-        <w:numPr>
-          <w:ilvl w:val="1"/>
-          <w:numId w:val="7"/>
-        </w:numPr>
-        <w:jc w:val="both"/>
-        <w:rPr/>
-      </w:pPr>
-      <w:r>
-        <w:rPr>
-          <w:rFonts w:eastAsia="Noto Sans CJK SC" w:cs="Lohit Devanagari" w:ascii="Liberation Sans" w:hAnsi="Liberation Sans"/>
-          <w:sz w:val="24"/>
-          <w:szCs w:val="24"/>
-        </w:rPr>
-        <w:t>Departamento de Marketing</w:t>
-      </w:r>
-    </w:p>
-    <w:p>
-      <w:pPr>
-        <w:pStyle w:val="Corpodotexto"/>
-        <w:numPr>
-          <w:ilvl w:val="0"/>
-          <w:numId w:val="7"/>
-        </w:numPr>
-        <w:jc w:val="both"/>
-        <w:rPr/>
-      </w:pPr>
-      <w:r>
-        <w:rPr>
-          <w:rFonts w:eastAsia="Noto Sans CJK SC" w:cs="Lohit Devanagari" w:ascii="Liberation Sans" w:hAnsi="Liberation Sans"/>
-          <w:sz w:val="24"/>
-          <w:szCs w:val="24"/>
-        </w:rPr>
-        <w:t>Gerente do Projeto: Eder Ferreira de Matos</w:t>
-      </w:r>
-    </w:p>
-    <w:p>
-      <w:pPr>
-        <w:pStyle w:val="Corpodotexto"/>
-        <w:numPr>
-          <w:ilvl w:val="0"/>
-          <w:numId w:val="7"/>
-        </w:numPr>
-        <w:jc w:val="both"/>
-        <w:rPr/>
-      </w:pPr>
-      <w:r>
-        <w:rPr>
-          <w:rFonts w:eastAsia="Noto Sans CJK SC" w:cs="Lohit Devanagari" w:ascii="Liberation Sans" w:hAnsi="Liberation Sans"/>
-          <w:sz w:val="24"/>
-          <w:szCs w:val="24"/>
-        </w:rPr>
-        <w:t>Equipe de desenvolvimento do projeto:</w:t>
-      </w:r>
-    </w:p>
-    <w:p>
-      <w:pPr>
-        <w:pStyle w:val="Corpodotexto"/>
-        <w:numPr>
-          <w:ilvl w:val="1"/>
-          <w:numId w:val="7"/>
-        </w:numPr>
-        <w:jc w:val="both"/>
-        <w:rPr/>
-      </w:pPr>
-      <w:r>
-        <w:rPr>
-          <w:rFonts w:eastAsia="Noto Sans CJK SC" w:cs="Lohit Devanagari" w:ascii="Liberation Sans" w:hAnsi="Liberation Sans"/>
-          <w:sz w:val="24"/>
-          <w:szCs w:val="24"/>
-        </w:rPr>
-        <w:t>Eder Ferreira de Matos</w:t>
-      </w:r>
-    </w:p>
-    <w:p>
-      <w:pPr>
-        <w:pStyle w:val="Corpodotexto"/>
-        <w:numPr>
-          <w:ilvl w:val="1"/>
-          <w:numId w:val="7"/>
-        </w:numPr>
-        <w:jc w:val="both"/>
-        <w:rPr/>
-      </w:pPr>
-      <w:r>
-        <w:rPr>
-          <w:rFonts w:eastAsia="Noto Sans CJK SC" w:cs="Lohit Devanagari" w:ascii="Liberation Sans" w:hAnsi="Liberation Sans"/>
-          <w:sz w:val="24"/>
-          <w:szCs w:val="24"/>
-        </w:rPr>
-        <w:t>Brenda da Silva Lorençon</w:t>
-      </w:r>
-    </w:p>
-    <w:p>
-      <w:pPr>
-        <w:pStyle w:val="Corpodotexto"/>
-        <w:jc w:val="both"/>
-        <w:rPr>
-          <w:rFonts w:ascii="Liberation Sans" w:hAnsi="Liberation Sans" w:eastAsia="Noto Sans CJK SC" w:cs="Lohit Devanagari"/>
-          <w:sz w:val="24"/>
-          <w:szCs w:val="24"/>
-        </w:rPr>
-      </w:pPr>
-      <w:r>
-        <w:rPr>
-          <w:rFonts w:eastAsia="Noto Sans CJK SC" w:cs="Lohit Devanagari" w:ascii="Liberation Sans" w:hAnsi="Liberation Sans"/>
-          <w:sz w:val="24"/>
-          <w:szCs w:val="24"/>
-        </w:rPr>
-      </w:r>
-    </w:p>
-    <w:p>
-      <w:pPr>
-        <w:pStyle w:val="Ttulo3"/>
-        <w:numPr>
-          <w:ilvl w:val="2"/>
-          <w:numId w:val="3"/>
-        </w:numPr>
-        <w:jc w:val="both"/>
-        <w:rPr/>
-      </w:pPr>
-      <w:bookmarkStart w:id="12" w:name="__RefHeading___Toc629_3418941532"/>
-      <w:bookmarkEnd w:id="12"/>
-      <w:r>
-        <w:rPr>
-          <w:rFonts w:eastAsia="Noto Sans CJK SC" w:cs="Lohit Devanagari"/>
-        </w:rPr>
-        <w:t>2.1.8 – Restrições</w:t>
-      </w:r>
-    </w:p>
-    <w:p>
-      <w:pPr>
-        <w:pStyle w:val="Corpodotexto"/>
-        <w:numPr>
-          <w:ilvl w:val="0"/>
-          <w:numId w:val="6"/>
-        </w:numPr>
-        <w:jc w:val="both"/>
-        <w:rPr>
-          <w:rFonts w:ascii="Liberation Sans" w:hAnsi="Liberation Sans" w:eastAsia="Noto Sans CJK SC" w:cs="Lohit Devanagari"/>
-          <w:sz w:val="24"/>
-          <w:szCs w:val="24"/>
-        </w:rPr>
-      </w:pPr>
-      <w:r>
-        <w:rPr>
-          <w:rFonts w:eastAsia="Noto Sans CJK SC" w:cs="Lohit Devanagari" w:ascii="Liberation Sans" w:hAnsi="Liberation Sans"/>
-          <w:sz w:val="24"/>
-          <w:szCs w:val="24"/>
-        </w:rPr>
-        <w:t>Orçamento limitado</w:t>
-      </w:r>
-    </w:p>
-    <w:p>
-      <w:pPr>
-        <w:pStyle w:val="Corpodotexto"/>
-        <w:numPr>
-          <w:ilvl w:val="0"/>
-          <w:numId w:val="6"/>
-        </w:numPr>
-        <w:jc w:val="both"/>
-        <w:rPr>
-          <w:rFonts w:ascii="Liberation Sans" w:hAnsi="Liberation Sans" w:eastAsia="Noto Sans CJK SC" w:cs="Lohit Devanagari"/>
-          <w:sz w:val="24"/>
-          <w:szCs w:val="24"/>
-        </w:rPr>
-      </w:pPr>
-      <w:r>
-        <w:rPr>
-          <w:rFonts w:eastAsia="Noto Sans CJK SC" w:cs="Lohit Devanagari" w:ascii="Liberation Sans" w:hAnsi="Liberation Sans"/>
-          <w:sz w:val="24"/>
-          <w:szCs w:val="24"/>
-        </w:rPr>
-        <w:t>Disponibilidade de conexão com a internet</w:t>
-      </w:r>
-    </w:p>
-    <w:p>
-      <w:pPr>
-        <w:pStyle w:val="Corpodotexto"/>
-        <w:numPr>
-          <w:ilvl w:val="0"/>
-          <w:numId w:val="6"/>
-        </w:numPr>
-        <w:jc w:val="both"/>
-        <w:rPr>
-          <w:rFonts w:ascii="Liberation Sans" w:hAnsi="Liberation Sans" w:eastAsia="Noto Sans CJK SC" w:cs="Lohit Devanagari"/>
-          <w:sz w:val="24"/>
-          <w:szCs w:val="24"/>
-        </w:rPr>
-      </w:pPr>
-      <w:r>
-        <w:rPr>
-          <w:rFonts w:eastAsia="Noto Sans CJK SC" w:cs="Lohit Devanagari" w:ascii="Liberation Sans" w:hAnsi="Liberation Sans"/>
-          <w:sz w:val="24"/>
-          <w:szCs w:val="24"/>
-        </w:rPr>
-        <w:t>Conta no aplicativo WhatsApp</w:t>
-      </w:r>
-    </w:p>
-    <w:p>
-      <w:pPr>
-        <w:pStyle w:val="Corpodotexto"/>
-        <w:jc w:val="both"/>
-        <w:rPr>
-          <w:rFonts w:ascii="Liberation Sans" w:hAnsi="Liberation Sans" w:eastAsia="Noto Sans CJK SC" w:cs="Lohit Devanagari"/>
-          <w:sz w:val="24"/>
-          <w:szCs w:val="24"/>
-        </w:rPr>
-      </w:pPr>
-      <w:r>
-        <w:rPr>
-          <w:rFonts w:eastAsia="Noto Sans CJK SC" w:cs="Lohit Devanagari" w:ascii="Liberation Sans" w:hAnsi="Liberation Sans"/>
-          <w:sz w:val="24"/>
-          <w:szCs w:val="24"/>
-        </w:rPr>
-      </w:r>
-    </w:p>
-    <w:p>
-      <w:pPr>
-        <w:pStyle w:val="Ttulo3"/>
-        <w:numPr>
-          <w:ilvl w:val="2"/>
-          <w:numId w:val="3"/>
-        </w:numPr>
-        <w:jc w:val="both"/>
-        <w:rPr/>
-      </w:pPr>
-      <w:bookmarkStart w:id="13" w:name="__RefHeading___Toc631_3418941532"/>
-      <w:bookmarkEnd w:id="13"/>
-      <w:r>
-        <w:rPr>
-          <w:rFonts w:eastAsia="Noto Sans CJK SC" w:cs="Lohit Devanagari"/>
-        </w:rPr>
-        <w:t>2.1.9 – Premissas</w:t>
       </w:r>
     </w:p>
     <w:p>
@@ -4273,7 +3817,68 @@
           <w:sz w:val="24"/>
           <w:szCs w:val="24"/>
         </w:rPr>
-        <w:t>Definir a linguagem de programação</w:t>
+        <w:t>Cliente do projeto – Lanchonete Remy’s Burger</w:t>
+      </w:r>
+    </w:p>
+    <w:p>
+      <w:pPr>
+        <w:pStyle w:val="Corpodotexto"/>
+        <w:numPr>
+          <w:ilvl w:val="1"/>
+          <w:numId w:val="8"/>
+        </w:numPr>
+        <w:jc w:val="both"/>
+        <w:rPr>
+          <w:rFonts w:ascii="Liberation Sans" w:hAnsi="Liberation Sans" w:eastAsia="Noto Sans CJK SC" w:cs="Lohit Devanagari"/>
+          <w:sz w:val="24"/>
+          <w:szCs w:val="24"/>
+        </w:rPr>
+      </w:pPr>
+      <w:r>
+        <w:rPr>
+          <w:rFonts w:eastAsia="Noto Sans CJK SC" w:cs="Lohit Devanagari" w:ascii="Liberation Sans" w:hAnsi="Liberation Sans"/>
+          <w:sz w:val="24"/>
+          <w:szCs w:val="24"/>
+        </w:rPr>
+        <w:t>Departamento financeiro</w:t>
+      </w:r>
+    </w:p>
+    <w:p>
+      <w:pPr>
+        <w:pStyle w:val="Corpodotexto"/>
+        <w:numPr>
+          <w:ilvl w:val="1"/>
+          <w:numId w:val="8"/>
+        </w:numPr>
+        <w:jc w:val="both"/>
+        <w:rPr/>
+      </w:pPr>
+      <w:r>
+        <w:rPr>
+          <w:rFonts w:eastAsia="Noto Sans CJK SC" w:cs="Lohit Devanagari" w:ascii="Liberation Sans" w:hAnsi="Liberation Sans"/>
+          <w:sz w:val="24"/>
+          <w:szCs w:val="24"/>
+        </w:rPr>
+        <w:t>Departamento administrativo</w:t>
+      </w:r>
+    </w:p>
+    <w:p>
+      <w:pPr>
+        <w:pStyle w:val="Corpodotexto"/>
+        <w:numPr>
+          <w:ilvl w:val="1"/>
+          <w:numId w:val="8"/>
+        </w:numPr>
+        <w:jc w:val="both"/>
+        <w:rPr/>
+      </w:pPr>
+      <w:r>
+        <w:rPr>
+          <w:rFonts w:eastAsia="Noto Sans CJK SC" w:cs="Lohit Devanagari" w:ascii="Liberation Sans" w:hAnsi="Liberation Sans"/>
+          <w:sz w:val="24"/>
+          <w:szCs w:val="24"/>
+        </w:rPr>
+        <w:t>Departamento de Marketing</w:t>
       </w:r>
     </w:p>
     <w:p>
@@ -4292,7 +3897,64 @@
           <w:sz w:val="24"/>
           <w:szCs w:val="24"/>
         </w:rPr>
-        <w:t>Definir arquitetura do software</w:t>
+        <w:t>Gerente do Projeto: Eder Ferreira de Matos</w:t>
+      </w:r>
+    </w:p>
+    <w:p>
+      <w:pPr>
+        <w:pStyle w:val="Corpodotexto"/>
+        <w:numPr>
+          <w:ilvl w:val="0"/>
+          <w:numId w:val="8"/>
+        </w:numPr>
+        <w:jc w:val="both"/>
+        <w:rPr/>
+      </w:pPr>
+      <w:r>
+        <w:rPr>
+          <w:rFonts w:eastAsia="Noto Sans CJK SC" w:cs="Lohit Devanagari" w:ascii="Liberation Sans" w:hAnsi="Liberation Sans"/>
+          <w:sz w:val="24"/>
+          <w:szCs w:val="24"/>
+        </w:rPr>
+        <w:t>Equipe de desenvolvimento do projeto:</w:t>
+      </w:r>
+    </w:p>
+    <w:p>
+      <w:pPr>
+        <w:pStyle w:val="Corpodotexto"/>
+        <w:numPr>
+          <w:ilvl w:val="1"/>
+          <w:numId w:val="8"/>
+        </w:numPr>
+        <w:jc w:val="both"/>
+        <w:rPr/>
+      </w:pPr>
+      <w:r>
+        <w:rPr>
+          <w:rFonts w:eastAsia="Noto Sans CJK SC" w:cs="Lohit Devanagari" w:ascii="Liberation Sans" w:hAnsi="Liberation Sans"/>
+          <w:sz w:val="24"/>
+          <w:szCs w:val="24"/>
+        </w:rPr>
+        <w:t>Eder Ferreira de Matos</w:t>
+      </w:r>
+    </w:p>
+    <w:p>
+      <w:pPr>
+        <w:pStyle w:val="Corpodotexto"/>
+        <w:numPr>
+          <w:ilvl w:val="1"/>
+          <w:numId w:val="8"/>
+        </w:numPr>
+        <w:jc w:val="both"/>
+        <w:rPr/>
+      </w:pPr>
+      <w:r>
+        <w:rPr>
+          <w:rFonts w:eastAsia="Noto Sans CJK SC" w:cs="Lohit Devanagari" w:ascii="Liberation Sans" w:hAnsi="Liberation Sans"/>
+          <w:sz w:val="24"/>
+          <w:szCs w:val="24"/>
+        </w:rPr>
+        <w:t>Brenda da Silva Lorençon</w:t>
       </w:r>
     </w:p>
     <w:p>
@@ -4318,18 +3980,18 @@
         <w:pStyle w:val="Ttulo3"/>
         <w:numPr>
           <w:ilvl w:val="2"/>
-          <w:numId w:val="3"/>
+          <w:numId w:val="4"/>
         </w:numPr>
         <w:jc w:val="both"/>
         <w:rPr/>
       </w:pPr>
-      <w:bookmarkStart w:id="14" w:name="__RefHeading___Toc633_3418941532"/>
-      <w:bookmarkEnd w:id="14"/>
+      <w:bookmarkStart w:id="12" w:name="__RefHeading___Toc629_3418941532"/>
+      <w:bookmarkEnd w:id="12"/>
       <w:r>
         <w:rPr>
           <w:rFonts w:eastAsia="Noto Sans CJK SC" w:cs="Lohit Devanagari"/>
         </w:rPr>
-        <w:t>2.1.10 – Riscos</w:t>
+        <w:t>2.1.8 – Restrições</w:t>
       </w:r>
     </w:p>
     <w:p>
@@ -4337,93 +3999,105 @@
         <w:pStyle w:val="Corpodotexto"/>
         <w:numPr>
           <w:ilvl w:val="0"/>
-          <w:numId w:val="5"/>
+          <w:numId w:val="7"/>
+        </w:numPr>
+        <w:jc w:val="both"/>
+        <w:rPr>
+          <w:rFonts w:ascii="Liberation Sans" w:hAnsi="Liberation Sans" w:eastAsia="Noto Sans CJK SC" w:cs="Lohit Devanagari"/>
+          <w:sz w:val="24"/>
+          <w:szCs w:val="24"/>
+        </w:rPr>
+      </w:pPr>
+      <w:r>
+        <w:rPr>
+          <w:rFonts w:eastAsia="Noto Sans CJK SC" w:cs="Lohit Devanagari" w:ascii="Liberation Sans" w:hAnsi="Liberation Sans"/>
+          <w:sz w:val="24"/>
+          <w:szCs w:val="24"/>
+        </w:rPr>
+        <w:t>Orçamento limitado</w:t>
+      </w:r>
+    </w:p>
+    <w:p>
+      <w:pPr>
+        <w:pStyle w:val="Corpodotexto"/>
+        <w:numPr>
+          <w:ilvl w:val="0"/>
+          <w:numId w:val="7"/>
+        </w:numPr>
+        <w:jc w:val="both"/>
+        <w:rPr>
+          <w:rFonts w:ascii="Liberation Sans" w:hAnsi="Liberation Sans" w:eastAsia="Noto Sans CJK SC" w:cs="Lohit Devanagari"/>
+          <w:sz w:val="24"/>
+          <w:szCs w:val="24"/>
+        </w:rPr>
+      </w:pPr>
+      <w:r>
+        <w:rPr>
+          <w:rFonts w:eastAsia="Noto Sans CJK SC" w:cs="Lohit Devanagari" w:ascii="Liberation Sans" w:hAnsi="Liberation Sans"/>
+          <w:sz w:val="24"/>
+          <w:szCs w:val="24"/>
+        </w:rPr>
+        <w:t>Disponibilidade de conexão com a internet</w:t>
+      </w:r>
+    </w:p>
+    <w:p>
+      <w:pPr>
+        <w:pStyle w:val="Corpodotexto"/>
+        <w:numPr>
+          <w:ilvl w:val="0"/>
+          <w:numId w:val="7"/>
+        </w:numPr>
+        <w:jc w:val="both"/>
+        <w:rPr>
+          <w:rFonts w:ascii="Liberation Sans" w:hAnsi="Liberation Sans" w:eastAsia="Noto Sans CJK SC" w:cs="Lohit Devanagari"/>
+          <w:sz w:val="24"/>
+          <w:szCs w:val="24"/>
+        </w:rPr>
+      </w:pPr>
+      <w:r>
+        <w:rPr>
+          <w:rFonts w:eastAsia="Noto Sans CJK SC" w:cs="Lohit Devanagari" w:ascii="Liberation Sans" w:hAnsi="Liberation Sans"/>
+          <w:sz w:val="24"/>
+          <w:szCs w:val="24"/>
+        </w:rPr>
+        <w:t>Conta no aplicativo WhatsApp</w:t>
+      </w:r>
+    </w:p>
+    <w:p>
+      <w:pPr>
+        <w:pStyle w:val="Corpodotexto"/>
+        <w:jc w:val="both"/>
+        <w:rPr>
+          <w:rFonts w:ascii="Liberation Sans" w:hAnsi="Liberation Sans" w:eastAsia="Noto Sans CJK SC" w:cs="Lohit Devanagari"/>
+          <w:sz w:val="24"/>
+          <w:szCs w:val="24"/>
+        </w:rPr>
+      </w:pPr>
+      <w:r>
+        <w:rPr>
+          <w:rFonts w:eastAsia="Noto Sans CJK SC" w:cs="Lohit Devanagari" w:ascii="Liberation Sans" w:hAnsi="Liberation Sans"/>
+          <w:sz w:val="24"/>
+          <w:szCs w:val="24"/>
+        </w:rPr>
+      </w:r>
+    </w:p>
+    <w:p>
+      <w:pPr>
+        <w:pStyle w:val="Ttulo3"/>
+        <w:numPr>
+          <w:ilvl w:val="2"/>
+          <w:numId w:val="4"/>
         </w:numPr>
         <w:jc w:val="both"/>
         <w:rPr/>
       </w:pPr>
-      <w:r>
-        <w:rPr>
-          <w:rFonts w:eastAsia="Noto Sans CJK SC" w:cs="Lohit Devanagari" w:ascii="Liberation Sans" w:hAnsi="Liberation Sans"/>
-          <w:sz w:val="24"/>
-          <w:szCs w:val="24"/>
-        </w:rPr>
-        <w:t>Falta de comunicação com a internet</w:t>
-      </w:r>
-    </w:p>
-    <w:p>
-      <w:pPr>
-        <w:pStyle w:val="Corpodotexto"/>
-        <w:numPr>
-          <w:ilvl w:val="0"/>
-          <w:numId w:val="5"/>
-        </w:numPr>
-        <w:jc w:val="both"/>
-        <w:rPr/>
-      </w:pPr>
-      <w:r>
-        <w:rPr>
-          <w:rFonts w:eastAsia="Noto Sans CJK SC" w:cs="Lohit Devanagari" w:ascii="Liberation Sans" w:hAnsi="Liberation Sans"/>
-          <w:sz w:val="24"/>
-          <w:szCs w:val="24"/>
-        </w:rPr>
-        <w:t>Incompatibilidade de plataformas</w:t>
-      </w:r>
-    </w:p>
-    <w:p>
-      <w:pPr>
-        <w:pStyle w:val="Corpodotexto"/>
-        <w:numPr>
-          <w:ilvl w:val="0"/>
-          <w:numId w:val="5"/>
-        </w:numPr>
-        <w:jc w:val="both"/>
-        <w:rPr/>
-      </w:pPr>
-      <w:r>
-        <w:rPr>
-          <w:rFonts w:eastAsia="Noto Sans CJK SC" w:cs="Lohit Devanagari" w:ascii="Liberation Sans" w:hAnsi="Liberation Sans"/>
-          <w:sz w:val="24"/>
-          <w:szCs w:val="24"/>
-        </w:rPr>
-        <w:t>Conflito de conexões com o WhatsApp</w:t>
-      </w:r>
-    </w:p>
-    <w:p>
-      <w:pPr>
-        <w:pStyle w:val="Corpodotexto"/>
-        <w:jc w:val="both"/>
-        <w:rPr>
-          <w:rFonts w:ascii="Liberation Sans" w:hAnsi="Liberation Sans" w:eastAsia="Noto Sans CJK SC" w:cs="Lohit Devanagari"/>
-          <w:sz w:val="24"/>
-          <w:szCs w:val="24"/>
-        </w:rPr>
-      </w:pPr>
-      <w:r>
-        <w:rPr>
-          <w:rFonts w:eastAsia="Noto Sans CJK SC" w:cs="Lohit Devanagari" w:ascii="Liberation Sans" w:hAnsi="Liberation Sans"/>
-          <w:sz w:val="24"/>
-          <w:szCs w:val="24"/>
-        </w:rPr>
-      </w:r>
-    </w:p>
-    <w:p>
-      <w:pPr>
-        <w:pStyle w:val="Ttulo3"/>
-        <w:numPr>
-          <w:ilvl w:val="2"/>
-          <w:numId w:val="3"/>
-        </w:numPr>
-        <w:jc w:val="both"/>
-        <w:rPr/>
-      </w:pPr>
-      <w:bookmarkStart w:id="15" w:name="__RefHeading___Toc635_3418941532"/>
-      <w:bookmarkEnd w:id="15"/>
+      <w:bookmarkStart w:id="13" w:name="__RefHeading___Toc631_3418941532"/>
+      <w:bookmarkEnd w:id="13"/>
       <w:r>
         <w:rPr>
           <w:rFonts w:eastAsia="Noto Sans CJK SC" w:cs="Lohit Devanagari"/>
         </w:rPr>
-        <w:t>2.1.11 – Orçamento do projeto</w:t>
+        <w:t>2.1.9 – Premissas</w:t>
       </w:r>
     </w:p>
     <w:p>
@@ -4442,7 +4116,7 @@
           <w:sz w:val="24"/>
           <w:szCs w:val="24"/>
         </w:rPr>
-        <w:t>Custos esperados: 3 mil reais</w:t>
+        <w:t>Definir a linguagem de programação</w:t>
       </w:r>
     </w:p>
     <w:p>
@@ -4461,6 +4135,175 @@
           <w:sz w:val="24"/>
           <w:szCs w:val="24"/>
         </w:rPr>
+        <w:t>Definir arquitetura do software</w:t>
+      </w:r>
+    </w:p>
+    <w:p>
+      <w:pPr>
+        <w:pStyle w:val="Corpodotexto"/>
+        <w:jc w:val="both"/>
+        <w:rPr>
+          <w:rFonts w:ascii="Liberation Sans" w:hAnsi="Liberation Sans" w:eastAsia="Noto Sans CJK SC" w:cs="Lohit Devanagari"/>
+          <w:sz w:val="24"/>
+          <w:szCs w:val="24"/>
+        </w:rPr>
+      </w:pPr>
+      <w:r>
+        <w:rPr>
+          <w:rFonts w:eastAsia="Noto Sans CJK SC" w:cs="Lohit Devanagari" w:ascii="Liberation Sans" w:hAnsi="Liberation Sans"/>
+          <w:sz w:val="24"/>
+          <w:szCs w:val="24"/>
+        </w:rPr>
+      </w:r>
+    </w:p>
+    <w:p>
+      <w:pPr>
+        <w:pStyle w:val="Ttulo3"/>
+        <w:numPr>
+          <w:ilvl w:val="2"/>
+          <w:numId w:val="4"/>
+        </w:numPr>
+        <w:jc w:val="both"/>
+        <w:rPr/>
+      </w:pPr>
+      <w:bookmarkStart w:id="14" w:name="__RefHeading___Toc633_3418941532"/>
+      <w:bookmarkEnd w:id="14"/>
+      <w:r>
+        <w:rPr>
+          <w:rFonts w:eastAsia="Noto Sans CJK SC" w:cs="Lohit Devanagari"/>
+        </w:rPr>
+        <w:t>2.1.10 – Riscos</w:t>
+      </w:r>
+    </w:p>
+    <w:p>
+      <w:pPr>
+        <w:pStyle w:val="Corpodotexto"/>
+        <w:numPr>
+          <w:ilvl w:val="0"/>
+          <w:numId w:val="6"/>
+        </w:numPr>
+        <w:jc w:val="both"/>
+        <w:rPr/>
+      </w:pPr>
+      <w:r>
+        <w:rPr>
+          <w:rFonts w:eastAsia="Noto Sans CJK SC" w:cs="Lohit Devanagari" w:ascii="Liberation Sans" w:hAnsi="Liberation Sans"/>
+          <w:sz w:val="24"/>
+          <w:szCs w:val="24"/>
+        </w:rPr>
+        <w:t>Falta de comunicação com a internet</w:t>
+      </w:r>
+    </w:p>
+    <w:p>
+      <w:pPr>
+        <w:pStyle w:val="Corpodotexto"/>
+        <w:numPr>
+          <w:ilvl w:val="0"/>
+          <w:numId w:val="6"/>
+        </w:numPr>
+        <w:jc w:val="both"/>
+        <w:rPr/>
+      </w:pPr>
+      <w:r>
+        <w:rPr>
+          <w:rFonts w:eastAsia="Noto Sans CJK SC" w:cs="Lohit Devanagari" w:ascii="Liberation Sans" w:hAnsi="Liberation Sans"/>
+          <w:sz w:val="24"/>
+          <w:szCs w:val="24"/>
+        </w:rPr>
+        <w:t>Incompatibilidade de plataformas</w:t>
+      </w:r>
+    </w:p>
+    <w:p>
+      <w:pPr>
+        <w:pStyle w:val="Corpodotexto"/>
+        <w:numPr>
+          <w:ilvl w:val="0"/>
+          <w:numId w:val="6"/>
+        </w:numPr>
+        <w:jc w:val="both"/>
+        <w:rPr/>
+      </w:pPr>
+      <w:r>
+        <w:rPr>
+          <w:rFonts w:eastAsia="Noto Sans CJK SC" w:cs="Lohit Devanagari" w:ascii="Liberation Sans" w:hAnsi="Liberation Sans"/>
+          <w:sz w:val="24"/>
+          <w:szCs w:val="24"/>
+        </w:rPr>
+        <w:t>Conflito de conexões com o WhatsApp</w:t>
+      </w:r>
+    </w:p>
+    <w:p>
+      <w:pPr>
+        <w:pStyle w:val="Corpodotexto"/>
+        <w:jc w:val="both"/>
+        <w:rPr>
+          <w:rFonts w:ascii="Liberation Sans" w:hAnsi="Liberation Sans" w:eastAsia="Noto Sans CJK SC" w:cs="Lohit Devanagari"/>
+          <w:sz w:val="24"/>
+          <w:szCs w:val="24"/>
+        </w:rPr>
+      </w:pPr>
+      <w:r>
+        <w:rPr>
+          <w:rFonts w:eastAsia="Noto Sans CJK SC" w:cs="Lohit Devanagari" w:ascii="Liberation Sans" w:hAnsi="Liberation Sans"/>
+          <w:sz w:val="24"/>
+          <w:szCs w:val="24"/>
+        </w:rPr>
+      </w:r>
+    </w:p>
+    <w:p>
+      <w:pPr>
+        <w:pStyle w:val="Ttulo3"/>
+        <w:numPr>
+          <w:ilvl w:val="2"/>
+          <w:numId w:val="4"/>
+        </w:numPr>
+        <w:jc w:val="both"/>
+        <w:rPr/>
+      </w:pPr>
+      <w:bookmarkStart w:id="15" w:name="__RefHeading___Toc635_3418941532"/>
+      <w:bookmarkEnd w:id="15"/>
+      <w:r>
+        <w:rPr>
+          <w:rFonts w:eastAsia="Noto Sans CJK SC" w:cs="Lohit Devanagari"/>
+        </w:rPr>
+        <w:t>2.1.11 – Orçamento do projeto</w:t>
+      </w:r>
+    </w:p>
+    <w:p>
+      <w:pPr>
+        <w:pStyle w:val="Corpodotexto"/>
+        <w:numPr>
+          <w:ilvl w:val="0"/>
+          <w:numId w:val="10"/>
+        </w:numPr>
+        <w:jc w:val="both"/>
+        <w:rPr/>
+      </w:pPr>
+      <w:r>
+        <w:rPr>
+          <w:rFonts w:eastAsia="Noto Sans CJK SC" w:cs="Lohit Devanagari" w:ascii="Liberation Sans" w:hAnsi="Liberation Sans"/>
+          <w:sz w:val="24"/>
+          <w:szCs w:val="24"/>
+        </w:rPr>
+        <w:t>Custos esperados: 3 mil reais</w:t>
+      </w:r>
+    </w:p>
+    <w:p>
+      <w:pPr>
+        <w:pStyle w:val="Corpodotexto"/>
+        <w:numPr>
+          <w:ilvl w:val="0"/>
+          <w:numId w:val="10"/>
+        </w:numPr>
+        <w:jc w:val="both"/>
+        <w:rPr/>
+      </w:pPr>
+      <w:r>
+        <w:rPr>
+          <w:rFonts w:eastAsia="Noto Sans CJK SC" w:cs="Lohit Devanagari" w:ascii="Liberation Sans" w:hAnsi="Liberation Sans"/>
+          <w:sz w:val="24"/>
+          <w:szCs w:val="24"/>
+        </w:rPr>
         <w:t>Prazo estimado: 2 meses</w:t>
       </w:r>
     </w:p>
@@ -4478,6 +4321,18 @@
           <w:b/>
           <w:bCs/>
         </w:rPr>
+      </w:r>
+    </w:p>
+    <w:p>
+      <w:pPr>
+        <w:pStyle w:val="Ttulo2"/>
+        <w:rPr/>
+      </w:pPr>
+      <w:r>
+        <w:rPr/>
+      </w:r>
+      <w:r>
+        <w:br w:type="page"/>
       </w:r>
     </w:p>
     <w:p>
@@ -4485,7 +4340,7 @@
         <w:pStyle w:val="Ttulo2"/>
         <w:numPr>
           <w:ilvl w:val="1"/>
-          <w:numId w:val="4"/>
+          <w:numId w:val="5"/>
         </w:numPr>
         <w:rPr/>
       </w:pPr>
@@ -4503,35 +4358,1291 @@
         <w:pStyle w:val="Ttulo3"/>
         <w:numPr>
           <w:ilvl w:val="2"/>
-          <w:numId w:val="3"/>
+          <w:numId w:val="4"/>
         </w:numPr>
         <w:rPr>
-          <w:rFonts w:ascii="Liberation Sans" w:hAnsi="Liberation Sans" w:eastAsia="Noto Sans CJK SC" w:cs="Lohit Devanagari"/>
-        </w:rPr>
-      </w:pPr>
-      <w:bookmarkStart w:id="18" w:name="__RefHeading___Toc671_3418941532"/>
+          <w:rFonts w:ascii="Arial" w:hAnsi="Arial" w:cs="Arial"/>
+        </w:rPr>
+      </w:pPr>
+      <w:bookmarkStart w:id="18" w:name="__RefHeading___Toc1195_1346388153"/>
       <w:bookmarkEnd w:id="18"/>
       <w:r>
-        <w:rPr>
-          <w:rFonts w:eastAsia="Noto Sans CJK SC" w:cs="Lohit Devanagari"/>
-        </w:rPr>
-        <w:t>2.2.1 – Levantamento de requisitos</w:t>
-      </w:r>
-    </w:p>
-    <w:p>
-      <w:pPr>
-        <w:pStyle w:val="Corpodotexto"/>
         <w:rPr/>
-      </w:pPr>
-      <w:r>
-        <w:rPr>
-          <w:rFonts w:eastAsia="Noto Sans CJK SC" w:cs="Lohit Devanagari" w:ascii="Liberation Sans" w:hAnsi="Liberation Sans"/>
+        <w:t>2.2.1 Entradas</w:t>
+      </w:r>
+    </w:p>
+    <w:p>
+      <w:pPr>
+        <w:pStyle w:val="Corpodotexto"/>
+        <w:numPr>
+          <w:ilvl w:val="0"/>
+          <w:numId w:val="4"/>
+        </w:numPr>
+        <w:rPr>
+          <w:rFonts w:ascii="Arial" w:hAnsi="Arial" w:cs="Arial"/>
+        </w:rPr>
+      </w:pPr>
+      <w:r>
+        <w:rPr>
+          <w:rFonts w:cs="Arial" w:ascii="Arial" w:hAnsi="Arial"/>
+        </w:rPr>
+      </w:r>
+    </w:p>
+    <w:p>
+      <w:pPr>
+        <w:pStyle w:val="Ttulo3"/>
+        <w:rPr>
+          <w:sz w:val="26"/>
+          <w:szCs w:val="26"/>
+        </w:rPr>
+      </w:pPr>
+      <w:bookmarkStart w:id="19" w:name="__RefHeading___Toc1197_1346388153"/>
+      <w:bookmarkEnd w:id="19"/>
+      <w:r>
+        <w:rPr>
+          <w:sz w:val="26"/>
+          <w:szCs w:val="26"/>
+        </w:rPr>
+        <w:t>2.2.2.1 Termo de Abertura do Projeto</w:t>
+      </w:r>
+    </w:p>
+    <w:p>
+      <w:pPr>
+        <w:pStyle w:val="Corpodotexto"/>
+        <w:numPr>
+          <w:ilvl w:val="0"/>
+          <w:numId w:val="4"/>
+        </w:numPr>
+        <w:rPr>
+          <w:rFonts w:ascii="Arial" w:hAnsi="Arial" w:cs="Arial"/>
+          <w:sz w:val="24"/>
+          <w:szCs w:val="24"/>
+        </w:rPr>
+      </w:pPr>
+      <w:r>
+        <w:rPr>
+          <w:rFonts w:cs="Arial" w:ascii="Arial" w:hAnsi="Arial"/>
+          <w:sz w:val="24"/>
+          <w:szCs w:val="24"/>
+        </w:rPr>
+      </w:r>
+    </w:p>
+    <w:p>
+      <w:pPr>
+        <w:pStyle w:val="Corpodotexto"/>
+        <w:numPr>
+          <w:ilvl w:val="0"/>
+          <w:numId w:val="4"/>
+        </w:numPr>
+        <w:rPr>
+          <w:rFonts w:ascii="Arial" w:hAnsi="Arial" w:cs="Arial"/>
+        </w:rPr>
+      </w:pPr>
+      <w:r>
+        <w:rPr>
+          <w:rFonts w:cs="Arial" w:ascii="Arial" w:hAnsi="Arial"/>
+        </w:rPr>
+        <w:t>Este projeto é importante para melhor atendimento dos clientes de forma padrão e rápida, assim trazendo melhor controle sobre os pedidos e automatização.</w:t>
+      </w:r>
+    </w:p>
+    <w:p>
+      <w:pPr>
+        <w:pStyle w:val="Corpodotexto"/>
+        <w:numPr>
+          <w:ilvl w:val="0"/>
+          <w:numId w:val="4"/>
+        </w:numPr>
+        <w:rPr>
+          <w:rFonts w:ascii="Arial" w:hAnsi="Arial" w:cs="Arial"/>
+        </w:rPr>
+      </w:pPr>
+      <w:r>
+        <w:rPr>
+          <w:rFonts w:cs="Arial" w:ascii="Arial" w:hAnsi="Arial"/>
+        </w:rPr>
+        <w:t>Este ChatBot se torna um cardápio e ao mesmo tempo mais rápido, assim conseguindo atender uma demanda grande com respostas diretamente prontas para cada situação e esse é o objetivo.</w:t>
+      </w:r>
+    </w:p>
+    <w:p>
+      <w:pPr>
+        <w:pStyle w:val="Corpodotexto"/>
+        <w:numPr>
+          <w:ilvl w:val="0"/>
+          <w:numId w:val="4"/>
+        </w:numPr>
+        <w:rPr>
+          <w:rFonts w:ascii="Arial" w:hAnsi="Arial" w:cs="Arial"/>
+        </w:rPr>
+      </w:pPr>
+      <w:r>
+        <w:rPr>
+          <w:rFonts w:cs="Arial" w:ascii="Arial" w:hAnsi="Arial"/>
+        </w:rPr>
+        <w:t>Com isso o ChatBot pode resolver muitos problemas, sendo eles o atraso de respostas a uma grande demanda de pedidos. Pois muitas vezes um ser humano não é capaz de responder 50 pessoas de uma vez já o ChatBot consegue fazer isso e ainda para cada situação específica.</w:t>
+      </w:r>
+    </w:p>
+    <w:p>
+      <w:pPr>
+        <w:pStyle w:val="Corpodotexto"/>
+        <w:numPr>
+          <w:ilvl w:val="0"/>
+          <w:numId w:val="4"/>
+        </w:numPr>
+        <w:rPr>
+          <w:rFonts w:ascii="Arial" w:hAnsi="Arial" w:cs="Arial"/>
+        </w:rPr>
+      </w:pPr>
+      <w:r>
+        <w:rPr>
+          <w:rFonts w:cs="Arial" w:ascii="Arial" w:hAnsi="Arial"/>
+        </w:rPr>
+        <w:t>Desta forma trará muito benefícios ao cliente que irá alugar este ChatBot e eles são:</w:t>
+      </w:r>
+    </w:p>
+    <w:p>
+      <w:pPr>
+        <w:pStyle w:val="Corpodotexto"/>
+        <w:numPr>
+          <w:ilvl w:val="0"/>
+          <w:numId w:val="4"/>
+        </w:numPr>
+        <w:rPr>
+          <w:rFonts w:ascii="Arial" w:hAnsi="Arial" w:cs="Arial"/>
+        </w:rPr>
+      </w:pPr>
+      <w:r>
+        <w:rPr>
+          <w:rFonts w:cs="Arial" w:ascii="Arial" w:hAnsi="Arial"/>
+        </w:rPr>
+        <w:t>•</w:t>
+      </w:r>
+      <w:r>
+        <w:rPr>
+          <w:rFonts w:cs="Arial" w:ascii="Arial" w:hAnsi="Arial"/>
+        </w:rPr>
+        <w:tab/>
+        <w:t>Facilidade em anotar pedidos</w:t>
+      </w:r>
+    </w:p>
+    <w:p>
+      <w:pPr>
+        <w:pStyle w:val="Corpodotexto"/>
+        <w:numPr>
+          <w:ilvl w:val="0"/>
+          <w:numId w:val="4"/>
+        </w:numPr>
+        <w:rPr>
+          <w:rFonts w:ascii="Arial" w:hAnsi="Arial" w:cs="Arial"/>
+        </w:rPr>
+      </w:pPr>
+      <w:r>
+        <w:rPr>
+          <w:rFonts w:cs="Arial" w:ascii="Arial" w:hAnsi="Arial"/>
+        </w:rPr>
+        <w:t>•</w:t>
+      </w:r>
+      <w:r>
+        <w:rPr>
+          <w:rFonts w:cs="Arial" w:ascii="Arial" w:hAnsi="Arial"/>
+        </w:rPr>
+        <w:tab/>
+        <w:t>Maior demanda de pedidos respondidos</w:t>
+      </w:r>
+    </w:p>
+    <w:p>
+      <w:pPr>
+        <w:pStyle w:val="Corpodotexto"/>
+        <w:numPr>
+          <w:ilvl w:val="0"/>
+          <w:numId w:val="4"/>
+        </w:numPr>
+        <w:rPr>
+          <w:rFonts w:ascii="Arial" w:hAnsi="Arial" w:cs="Arial"/>
+        </w:rPr>
+      </w:pPr>
+      <w:r>
+        <w:rPr>
+          <w:rFonts w:cs="Arial" w:ascii="Arial" w:hAnsi="Arial"/>
+        </w:rPr>
+        <w:t>•</w:t>
+      </w:r>
+      <w:r>
+        <w:rPr>
+          <w:rFonts w:cs="Arial" w:ascii="Arial" w:hAnsi="Arial"/>
+        </w:rPr>
+        <w:tab/>
+        <w:t xml:space="preserve">Clientes satisfeitos com a rapidez </w:t>
+      </w:r>
+    </w:p>
+    <w:p>
+      <w:pPr>
+        <w:pStyle w:val="Corpodotexto"/>
+        <w:numPr>
+          <w:ilvl w:val="0"/>
+          <w:numId w:val="4"/>
+        </w:numPr>
+        <w:rPr>
+          <w:rFonts w:ascii="Arial" w:hAnsi="Arial" w:cs="Arial"/>
+        </w:rPr>
+      </w:pPr>
+      <w:r>
+        <w:rPr>
+          <w:rFonts w:cs="Arial" w:ascii="Arial" w:hAnsi="Arial"/>
+        </w:rPr>
+        <w:t>•</w:t>
+      </w:r>
+      <w:r>
+        <w:rPr>
+          <w:rFonts w:cs="Arial" w:ascii="Arial" w:hAnsi="Arial"/>
+        </w:rPr>
+        <w:tab/>
+        <w:t xml:space="preserve">Maior eficiência </w:t>
+      </w:r>
+    </w:p>
+    <w:p>
+      <w:pPr>
+        <w:pStyle w:val="Corpodotexto"/>
+        <w:numPr>
+          <w:ilvl w:val="0"/>
+          <w:numId w:val="4"/>
+        </w:numPr>
+        <w:rPr>
+          <w:rFonts w:ascii="Arial" w:hAnsi="Arial" w:cs="Arial"/>
+        </w:rPr>
+      </w:pPr>
+      <w:r>
+        <w:rPr>
+          <w:rFonts w:cs="Arial" w:ascii="Arial" w:hAnsi="Arial"/>
+        </w:rPr>
+        <w:t>•</w:t>
+      </w:r>
+      <w:r>
+        <w:rPr>
+          <w:rFonts w:cs="Arial" w:ascii="Arial" w:hAnsi="Arial"/>
+        </w:rPr>
+        <w:tab/>
+        <w:t>Variedades já especificadas de acordo com o andamento do pedido, exemplo: bebidas (coca cola, Fanta etc..).</w:t>
+      </w:r>
+    </w:p>
+    <w:p>
+      <w:pPr>
+        <w:pStyle w:val="Corpodotexto"/>
+        <w:numPr>
+          <w:ilvl w:val="0"/>
+          <w:numId w:val="4"/>
+        </w:numPr>
+        <w:rPr>
+          <w:rFonts w:ascii="Arial" w:hAnsi="Arial" w:cs="Arial"/>
+        </w:rPr>
+      </w:pPr>
+      <w:r>
+        <w:rPr>
+          <w:rFonts w:cs="Arial" w:ascii="Arial" w:hAnsi="Arial"/>
+        </w:rPr>
+        <w:t>Este projeto tem como meta atender a todos os clientes que precisarem alugar o serviço e que fiquem todos satisfeitos com a dinâmica do ChatBot.</w:t>
+      </w:r>
+    </w:p>
+    <w:p>
+      <w:pPr>
+        <w:pStyle w:val="Corpodotexto"/>
+        <w:numPr>
+          <w:ilvl w:val="0"/>
+          <w:numId w:val="4"/>
+        </w:numPr>
+        <w:rPr>
+          <w:rFonts w:ascii="Arial" w:hAnsi="Arial" w:cs="Arial"/>
+        </w:rPr>
+      </w:pPr>
+      <w:r>
+        <w:rPr>
+          <w:rFonts w:cs="Arial" w:ascii="Arial" w:hAnsi="Arial"/>
+        </w:rPr>
+        <w:t>Tem como resultado esperar bons resultados ao longo do seu tempo de uso!</w:t>
+      </w:r>
+    </w:p>
+    <w:p>
+      <w:pPr>
+        <w:pStyle w:val="Corpodotexto"/>
+        <w:numPr>
+          <w:ilvl w:val="0"/>
+          <w:numId w:val="4"/>
+        </w:numPr>
+        <w:rPr>
+          <w:rFonts w:ascii="Arial" w:hAnsi="Arial" w:cs="Arial"/>
+          <w:sz w:val="20"/>
+          <w:szCs w:val="20"/>
+        </w:rPr>
+      </w:pPr>
+      <w:r>
+        <w:rPr>
+          <w:rFonts w:cs="Arial" w:ascii="Arial" w:hAnsi="Arial"/>
+          <w:sz w:val="20"/>
+          <w:szCs w:val="20"/>
+        </w:rPr>
+      </w:r>
+    </w:p>
+    <w:p>
+      <w:pPr>
+        <w:pStyle w:val="Corpodotexto"/>
+        <w:numPr>
+          <w:ilvl w:val="0"/>
+          <w:numId w:val="4"/>
+        </w:numPr>
+        <w:ind w:firstLine="708"/>
+        <w:rPr>
+          <w:rFonts w:ascii="Arial" w:hAnsi="Arial" w:cs="Arial"/>
+          <w:b/>
+          <w:b/>
+          <w:bCs/>
+          <w:sz w:val="20"/>
+          <w:szCs w:val="20"/>
+        </w:rPr>
+      </w:pPr>
+      <w:r>
+        <w:rPr>
+          <w:rFonts w:cs="Arial" w:ascii="Arial" w:hAnsi="Arial"/>
+          <w:b/>
+          <w:bCs/>
+        </w:rPr>
+        <w:t xml:space="preserve">2.2.2.1 </w:t>
+      </w:r>
+      <w:r>
+        <w:rPr>
+          <w:rFonts w:cs="Arial" w:ascii="Arial" w:hAnsi="Arial"/>
+          <w:b/>
+          <w:bCs/>
+          <w:sz w:val="20"/>
+          <w:szCs w:val="20"/>
+        </w:rPr>
+        <w:t>Plano de gerenciamento da qualidade</w:t>
+      </w:r>
+    </w:p>
+    <w:p>
+      <w:pPr>
+        <w:pStyle w:val="Corpodotexto"/>
+        <w:numPr>
+          <w:ilvl w:val="0"/>
+          <w:numId w:val="4"/>
+        </w:numPr>
+        <w:ind w:firstLine="708"/>
+        <w:rPr>
+          <w:rFonts w:ascii="Arial" w:hAnsi="Arial" w:cs="Arial"/>
+          <w:b/>
+          <w:b/>
+          <w:bCs/>
+          <w:sz w:val="20"/>
+          <w:szCs w:val="20"/>
+        </w:rPr>
+      </w:pPr>
+      <w:r>
+        <w:rPr>
+          <w:rFonts w:cs="Arial" w:ascii="Arial" w:hAnsi="Arial"/>
+          <w:b/>
+          <w:bCs/>
+          <w:sz w:val="20"/>
+          <w:szCs w:val="20"/>
+        </w:rPr>
+      </w:r>
+    </w:p>
+    <w:p>
+      <w:pPr>
+        <w:pStyle w:val="Corpodotexto"/>
+        <w:numPr>
+          <w:ilvl w:val="0"/>
+          <w:numId w:val="4"/>
+        </w:numPr>
+        <w:rPr>
+          <w:rFonts w:ascii="Arial" w:hAnsi="Arial" w:cs="Arial"/>
+        </w:rPr>
+      </w:pPr>
+      <w:r>
+        <w:rPr>
+          <w:rFonts w:cs="Arial" w:ascii="Arial" w:hAnsi="Arial"/>
+        </w:rPr>
+        <w:t>Neste plano devemos atender todos os requisitos ao cliente que tem foco melhor atendimento com o ChatBot.</w:t>
+      </w:r>
+    </w:p>
+    <w:p>
+      <w:pPr>
+        <w:pStyle w:val="Corpodotexto"/>
+        <w:numPr>
+          <w:ilvl w:val="0"/>
+          <w:numId w:val="4"/>
+        </w:numPr>
+        <w:rPr>
+          <w:rFonts w:ascii="Arial" w:hAnsi="Arial" w:cs="Arial"/>
+        </w:rPr>
+      </w:pPr>
+      <w:r>
+        <w:rPr>
+          <w:rFonts w:cs="Arial" w:ascii="Arial" w:hAnsi="Arial"/>
+        </w:rPr>
+        <w:t>Alguns objetivos que devemos atingir para atender a qualidade que são, realizar o pedido com grande variedade de opções e condições.</w:t>
+      </w:r>
+    </w:p>
+    <w:p>
+      <w:pPr>
+        <w:pStyle w:val="Corpodotexto"/>
+        <w:numPr>
+          <w:ilvl w:val="0"/>
+          <w:numId w:val="4"/>
+        </w:numPr>
+        <w:rPr>
+          <w:rFonts w:ascii="Arial" w:hAnsi="Arial" w:cs="Arial"/>
+        </w:rPr>
+      </w:pPr>
+      <w:r>
+        <w:rPr>
+          <w:rFonts w:cs="Arial" w:ascii="Arial" w:hAnsi="Arial"/>
+        </w:rPr>
+        <w:t>Para atender essa qualidade tem como metodologia Scrum, se foca em pequenos passos, dividindo o projeto em pequenas etapas, que podem durar até 4 semanas (essas etapas são chamadas de sprints).</w:t>
+      </w:r>
+    </w:p>
+    <w:p>
+      <w:pPr>
+        <w:pStyle w:val="Corpodotexto"/>
+        <w:numPr>
+          <w:ilvl w:val="0"/>
+          <w:numId w:val="4"/>
+        </w:numPr>
+        <w:rPr>
+          <w:rFonts w:ascii="Arial" w:hAnsi="Arial" w:cs="Arial"/>
+        </w:rPr>
+      </w:pPr>
+      <w:r>
+        <w:rPr>
+          <w:rFonts w:cs="Arial" w:ascii="Arial" w:hAnsi="Arial"/>
+        </w:rPr>
+        <w:t>PMBOK também está sendo usado que é um guia de melhora práticas para gestão do projeto.</w:t>
+      </w:r>
+    </w:p>
+    <w:p>
+      <w:pPr>
+        <w:pStyle w:val="Corpodotexto"/>
+        <w:numPr>
+          <w:ilvl w:val="0"/>
+          <w:numId w:val="4"/>
+        </w:numPr>
+        <w:rPr>
+          <w:rFonts w:ascii="Arial" w:hAnsi="Arial" w:cs="Arial"/>
+        </w:rPr>
+      </w:pPr>
+      <w:r>
+        <w:rPr>
+          <w:rFonts w:cs="Arial" w:ascii="Arial" w:hAnsi="Arial"/>
+        </w:rPr>
+      </w:r>
+    </w:p>
+    <w:p>
+      <w:pPr>
+        <w:pStyle w:val="Corpodotexto"/>
+        <w:numPr>
+          <w:ilvl w:val="0"/>
+          <w:numId w:val="4"/>
+        </w:numPr>
+        <w:ind w:firstLine="708"/>
+        <w:rPr>
+          <w:rFonts w:ascii="Arial" w:hAnsi="Arial" w:cs="Arial"/>
+          <w:b/>
+          <w:b/>
+          <w:bCs/>
+          <w:sz w:val="18"/>
+          <w:szCs w:val="18"/>
+          <w:u w:val="single"/>
+        </w:rPr>
+      </w:pPr>
+      <w:r>
+        <w:rPr>
+          <w:rFonts w:cs="Arial" w:ascii="Arial" w:hAnsi="Arial"/>
+          <w:b/>
+          <w:bCs/>
+          <w:sz w:val="20"/>
+          <w:szCs w:val="20"/>
+        </w:rPr>
+        <w:t>2.2.2.2 Descrito do ciclo de vida do projeto</w:t>
+      </w:r>
+    </w:p>
+    <w:p>
+      <w:pPr>
+        <w:pStyle w:val="Corpodotexto"/>
+        <w:numPr>
+          <w:ilvl w:val="0"/>
+          <w:numId w:val="4"/>
+        </w:numPr>
+        <w:rPr>
+          <w:rFonts w:ascii="Arial" w:hAnsi="Arial" w:cs="Arial"/>
+        </w:rPr>
+      </w:pPr>
+      <w:r>
+        <w:rPr>
+          <w:rFonts w:cs="Arial" w:ascii="Arial" w:hAnsi="Arial"/>
+        </w:rPr>
+      </w:r>
+    </w:p>
+    <w:p>
+      <w:pPr>
+        <w:pStyle w:val="Corpodotexto"/>
+        <w:numPr>
+          <w:ilvl w:val="0"/>
+          <w:numId w:val="4"/>
+        </w:numPr>
+        <w:rPr>
+          <w:rFonts w:ascii="Arial" w:hAnsi="Arial" w:cs="Arial"/>
+        </w:rPr>
+      </w:pPr>
+      <w:r>
+        <w:rPr>
+          <w:rFonts w:cs="Arial" w:ascii="Arial" w:hAnsi="Arial"/>
+        </w:rPr>
+        <w:t>Temos como ciclo de vida do projeto:</w:t>
+      </w:r>
+    </w:p>
+    <w:p>
+      <w:pPr>
+        <w:pStyle w:val="Corpodotexto"/>
+        <w:numPr>
+          <w:ilvl w:val="0"/>
+          <w:numId w:val="4"/>
+        </w:numPr>
+        <w:rPr>
+          <w:rFonts w:ascii="Arial" w:hAnsi="Arial" w:cs="Arial"/>
+        </w:rPr>
+      </w:pPr>
+      <w:r>
+        <w:rPr>
+          <w:rFonts w:cs="Arial" w:ascii="Arial" w:hAnsi="Arial"/>
+        </w:rPr>
+        <w:t>Definição das atividades do projeto</w:t>
+      </w:r>
+    </w:p>
+    <w:p>
+      <w:pPr>
+        <w:pStyle w:val="Corpodotexto"/>
+        <w:numPr>
+          <w:ilvl w:val="0"/>
+          <w:numId w:val="4"/>
+        </w:numPr>
+        <w:rPr>
+          <w:rFonts w:ascii="Arial" w:hAnsi="Arial" w:cs="Arial"/>
+        </w:rPr>
+      </w:pPr>
+      <w:r>
+        <w:rPr>
+          <w:rFonts w:cs="Arial" w:ascii="Arial" w:hAnsi="Arial"/>
+        </w:rPr>
+        <w:t>Determinar a duração de cada atividade a ser realizada pelos desenvolvedores.</w:t>
+      </w:r>
+    </w:p>
+    <w:p>
+      <w:pPr>
+        <w:pStyle w:val="Corpodotexto"/>
+        <w:numPr>
+          <w:ilvl w:val="0"/>
+          <w:numId w:val="4"/>
+        </w:numPr>
+        <w:rPr>
+          <w:rFonts w:ascii="Arial" w:hAnsi="Arial" w:cs="Arial"/>
+        </w:rPr>
+      </w:pPr>
+      <w:r>
+        <w:rPr>
+          <w:rFonts w:cs="Arial" w:ascii="Arial" w:hAnsi="Arial"/>
+        </w:rPr>
+        <w:t>Identificação da sequência lógica de cada atividade</w:t>
+      </w:r>
+    </w:p>
+    <w:p>
+      <w:pPr>
+        <w:pStyle w:val="Corpodotexto"/>
+        <w:numPr>
+          <w:ilvl w:val="0"/>
+          <w:numId w:val="4"/>
+        </w:numPr>
+        <w:rPr>
+          <w:rFonts w:ascii="Arial" w:hAnsi="Arial" w:cs="Arial"/>
+        </w:rPr>
+      </w:pPr>
+      <w:r>
+        <w:rPr>
+          <w:rFonts w:cs="Arial" w:ascii="Arial" w:hAnsi="Arial"/>
+        </w:rPr>
+        <w:t>Determinar o tipo e a quantidade de recursos necessários</w:t>
+      </w:r>
+    </w:p>
+    <w:p>
+      <w:pPr>
+        <w:pStyle w:val="Corpodotexto"/>
+        <w:numPr>
+          <w:ilvl w:val="0"/>
+          <w:numId w:val="4"/>
+        </w:numPr>
+        <w:rPr>
+          <w:rFonts w:ascii="Arial" w:hAnsi="Arial" w:cs="Arial"/>
+        </w:rPr>
+      </w:pPr>
+      <w:r>
+        <w:rPr>
+          <w:rFonts w:cs="Arial" w:ascii="Arial" w:hAnsi="Arial"/>
+        </w:rPr>
+        <w:t>Determinar o custo</w:t>
+      </w:r>
+    </w:p>
+    <w:p>
+      <w:pPr>
+        <w:pStyle w:val="Corpodotexto"/>
+        <w:numPr>
+          <w:ilvl w:val="0"/>
+          <w:numId w:val="4"/>
+        </w:numPr>
+        <w:rPr>
+          <w:rFonts w:ascii="Arial" w:hAnsi="Arial" w:cs="Arial"/>
+        </w:rPr>
+      </w:pPr>
+      <w:r>
+        <w:rPr>
+          <w:rFonts w:cs="Arial" w:ascii="Arial" w:hAnsi="Arial"/>
+        </w:rPr>
+        <w:t>Montar a rede do projeto</w:t>
+      </w:r>
+    </w:p>
+    <w:p>
+      <w:pPr>
+        <w:pStyle w:val="Corpodotexto"/>
+        <w:numPr>
+          <w:ilvl w:val="0"/>
+          <w:numId w:val="4"/>
+        </w:numPr>
+        <w:rPr>
+          <w:rFonts w:ascii="Arial" w:hAnsi="Arial" w:cs="Arial"/>
+        </w:rPr>
+      </w:pPr>
+      <w:r>
+        <w:rPr>
+          <w:rFonts w:cs="Arial" w:ascii="Arial" w:hAnsi="Arial"/>
+        </w:rPr>
+        <w:t>Estruturar o diagrama de decisões do projeto</w:t>
+      </w:r>
+    </w:p>
+    <w:p>
+      <w:pPr>
+        <w:pStyle w:val="Corpodotexto"/>
+        <w:numPr>
+          <w:ilvl w:val="0"/>
+          <w:numId w:val="4"/>
+        </w:numPr>
+        <w:rPr>
+          <w:rFonts w:ascii="Arial" w:hAnsi="Arial" w:cs="Arial"/>
+        </w:rPr>
+      </w:pPr>
+      <w:r>
+        <w:rPr>
+          <w:rFonts w:cs="Arial" w:ascii="Arial" w:hAnsi="Arial"/>
+        </w:rPr>
+        <w:t>Criar modelos de entidades do banco de dados</w:t>
+      </w:r>
+    </w:p>
+    <w:p>
+      <w:pPr>
+        <w:pStyle w:val="Corpodotexto"/>
+        <w:numPr>
+          <w:ilvl w:val="0"/>
+          <w:numId w:val="4"/>
+        </w:numPr>
+        <w:rPr>
+          <w:rFonts w:ascii="Arial" w:hAnsi="Arial" w:cs="Arial"/>
+        </w:rPr>
+      </w:pPr>
+      <w:r>
+        <w:rPr>
+          <w:rFonts w:cs="Arial" w:ascii="Arial" w:hAnsi="Arial"/>
+        </w:rPr>
+        <w:t>Criar um fluxo de pedidos</w:t>
+      </w:r>
+    </w:p>
+    <w:p>
+      <w:pPr>
+        <w:pStyle w:val="Corpodotexto"/>
+        <w:numPr>
+          <w:ilvl w:val="0"/>
+          <w:numId w:val="4"/>
+        </w:numPr>
+        <w:rPr>
+          <w:rFonts w:ascii="Arial" w:hAnsi="Arial" w:cs="Arial"/>
+        </w:rPr>
+      </w:pPr>
+      <w:r>
+        <w:rPr>
+          <w:rFonts w:cs="Arial" w:ascii="Arial" w:hAnsi="Arial"/>
+        </w:rPr>
+        <w:t>Criar fluxo de informações do estabelecimento</w:t>
+      </w:r>
+    </w:p>
+    <w:p>
+      <w:pPr>
+        <w:pStyle w:val="Corpodotexto"/>
+        <w:numPr>
+          <w:ilvl w:val="0"/>
+          <w:numId w:val="4"/>
+        </w:numPr>
+        <w:rPr>
+          <w:rFonts w:ascii="Arial" w:hAnsi="Arial" w:cs="Arial"/>
+        </w:rPr>
+      </w:pPr>
+      <w:r>
+        <w:rPr>
+          <w:rFonts w:cs="Arial" w:ascii="Arial" w:hAnsi="Arial"/>
+        </w:rPr>
+        <w:t>Criar fluxo de comentários</w:t>
+      </w:r>
+    </w:p>
+    <w:p>
+      <w:pPr>
+        <w:pStyle w:val="Corpodotexto"/>
+        <w:numPr>
+          <w:ilvl w:val="0"/>
+          <w:numId w:val="4"/>
+        </w:numPr>
+        <w:rPr>
+          <w:rFonts w:ascii="Arial" w:hAnsi="Arial" w:cs="Arial"/>
+        </w:rPr>
+      </w:pPr>
+      <w:r>
+        <w:rPr>
+          <w:rFonts w:cs="Arial" w:ascii="Arial" w:hAnsi="Arial"/>
+        </w:rPr>
+        <w:t>Criar toda finalização do atendimento</w:t>
+      </w:r>
+    </w:p>
+    <w:p>
+      <w:pPr>
+        <w:pStyle w:val="Corpodotexto"/>
+        <w:numPr>
+          <w:ilvl w:val="0"/>
+          <w:numId w:val="4"/>
+        </w:numPr>
+        <w:rPr>
+          <w:rFonts w:ascii="Arial" w:hAnsi="Arial" w:cs="Arial"/>
+        </w:rPr>
+      </w:pPr>
+      <w:r>
+        <w:rPr>
+          <w:rFonts w:cs="Arial" w:ascii="Arial" w:hAnsi="Arial"/>
+        </w:rPr>
+        <w:t>Escrever testes</w:t>
+      </w:r>
+    </w:p>
+    <w:p>
+      <w:pPr>
+        <w:pStyle w:val="Corpodotexto"/>
+        <w:numPr>
+          <w:ilvl w:val="0"/>
+          <w:numId w:val="4"/>
+        </w:numPr>
+        <w:ind w:left="1425" w:hanging="0"/>
+        <w:rPr>
+          <w:rFonts w:ascii="Arial" w:hAnsi="Arial" w:cs="Arial"/>
+        </w:rPr>
+      </w:pPr>
+      <w:r>
+        <w:rPr>
+          <w:rFonts w:cs="Arial" w:ascii="Arial" w:hAnsi="Arial"/>
+        </w:rPr>
+      </w:r>
+    </w:p>
+    <w:p>
+      <w:pPr>
+        <w:pStyle w:val="Corpodotexto"/>
+        <w:numPr>
+          <w:ilvl w:val="0"/>
+          <w:numId w:val="4"/>
+        </w:numPr>
+        <w:ind w:firstLine="708"/>
+        <w:rPr>
+          <w:rFonts w:ascii="Arial" w:hAnsi="Arial" w:cs="Arial"/>
+          <w:b/>
+          <w:b/>
+          <w:bCs/>
+          <w:sz w:val="20"/>
+          <w:szCs w:val="20"/>
+          <w:u w:val="single"/>
+        </w:rPr>
+      </w:pPr>
+      <w:r>
+        <w:rPr>
+          <w:rFonts w:cs="Arial" w:ascii="Arial" w:hAnsi="Arial"/>
+          <w:b/>
+          <w:bCs/>
+          <w:sz w:val="20"/>
+          <w:szCs w:val="20"/>
+          <w:u w:val="single"/>
+        </w:rPr>
+        <w:t>2.2.2.3 Abordagem de desenvolvimento</w:t>
+      </w:r>
+    </w:p>
+    <w:p>
+      <w:pPr>
+        <w:pStyle w:val="Corpodotexto"/>
+        <w:numPr>
+          <w:ilvl w:val="0"/>
+          <w:numId w:val="4"/>
+        </w:numPr>
+        <w:rPr>
+          <w:rFonts w:ascii="Arial" w:hAnsi="Arial" w:cs="Arial"/>
+        </w:rPr>
+      </w:pPr>
+      <w:r>
+        <w:rPr>
+          <w:rFonts w:cs="Arial" w:ascii="Arial" w:hAnsi="Arial"/>
+        </w:rPr>
+        <w:t xml:space="preserve"> </w:t>
+      </w:r>
+    </w:p>
+    <w:p>
+      <w:pPr>
+        <w:pStyle w:val="Corpodotexto"/>
+        <w:numPr>
+          <w:ilvl w:val="0"/>
+          <w:numId w:val="4"/>
+        </w:numPr>
+        <w:rPr>
+          <w:rFonts w:ascii="Arial" w:hAnsi="Arial" w:cs="Arial"/>
+        </w:rPr>
+      </w:pPr>
+      <w:r>
+        <w:rPr>
+          <w:rFonts w:cs="Arial" w:ascii="Arial" w:hAnsi="Arial"/>
+        </w:rPr>
+        <w:t>Será usada um desenvolvimento ágil, no ciclo incremental são definidos intervalos de 2 a 4 semanas, para planejar, definir, criar, testar e liberar as entregas. A partir de cada ciclo há uma validação de entrega, na qual é caracterizado o ciclo iterativo.</w:t>
+      </w:r>
+    </w:p>
+    <w:p>
+      <w:pPr>
+        <w:pStyle w:val="Corpodotexto"/>
+        <w:numPr>
+          <w:ilvl w:val="0"/>
+          <w:numId w:val="4"/>
+        </w:numPr>
+        <w:rPr>
+          <w:rFonts w:ascii="Arial" w:hAnsi="Arial" w:cs="Arial"/>
+        </w:rPr>
+      </w:pPr>
+      <w:r>
+        <w:rPr>
+          <w:rFonts w:cs="Arial" w:ascii="Arial" w:hAnsi="Arial"/>
+        </w:rPr>
+        <w:t>A cada entrega há revisões e retrospectivas que garantem aprimoramento contínuo, seguindo necessidades de mercado e as exigências do cliente.</w:t>
+      </w:r>
+    </w:p>
+    <w:p>
+      <w:pPr>
+        <w:pStyle w:val="Corpodotexto"/>
+        <w:numPr>
+          <w:ilvl w:val="0"/>
+          <w:numId w:val="4"/>
+        </w:numPr>
+        <w:rPr>
+          <w:rFonts w:ascii="Arial" w:hAnsi="Arial" w:cs="Arial"/>
+        </w:rPr>
+      </w:pPr>
+      <w:r>
+        <w:rPr>
+          <w:rFonts w:cs="Arial" w:ascii="Arial" w:hAnsi="Arial"/>
+        </w:rPr>
+      </w:r>
+    </w:p>
+    <w:p>
+      <w:pPr>
+        <w:pStyle w:val="Corpodotexto"/>
+        <w:numPr>
+          <w:ilvl w:val="0"/>
+          <w:numId w:val="4"/>
+        </w:numPr>
+        <w:rPr>
+          <w:rFonts w:ascii="Arial" w:hAnsi="Arial" w:cs="Arial"/>
+        </w:rPr>
+      </w:pPr>
+      <w:r>
+        <w:rPr>
+          <w:rFonts w:cs="Arial" w:ascii="Arial" w:hAnsi="Arial"/>
+        </w:rPr>
+      </w:r>
+    </w:p>
+    <w:p>
+      <w:pPr>
+        <w:pStyle w:val="Corpodotexto"/>
+        <w:numPr>
+          <w:ilvl w:val="0"/>
+          <w:numId w:val="4"/>
+        </w:numPr>
+        <w:rPr>
+          <w:rFonts w:ascii="Arial" w:hAnsi="Arial" w:cs="Arial"/>
+        </w:rPr>
+      </w:pPr>
+      <w:r>
+        <w:rPr>
+          <w:rFonts w:cs="Arial" w:ascii="Arial" w:hAnsi="Arial"/>
+        </w:rPr>
+      </w:r>
+    </w:p>
+    <w:p>
+      <w:pPr>
+        <w:pStyle w:val="Corpodotexto"/>
+        <w:numPr>
+          <w:ilvl w:val="0"/>
+          <w:numId w:val="4"/>
+        </w:numPr>
+        <w:rPr>
+          <w:rFonts w:ascii="Arial" w:hAnsi="Arial" w:cs="Arial"/>
+        </w:rPr>
+      </w:pPr>
+      <w:r>
+        <w:rPr>
+          <w:rFonts w:cs="Arial" w:ascii="Arial" w:hAnsi="Arial"/>
+        </w:rPr>
+      </w:r>
+    </w:p>
+    <w:p>
+      <w:pPr>
+        <w:pStyle w:val="Corpodotexto"/>
+        <w:numPr>
+          <w:ilvl w:val="0"/>
+          <w:numId w:val="4"/>
+        </w:numPr>
+        <w:rPr>
+          <w:rFonts w:ascii="Arial" w:hAnsi="Arial" w:cs="Arial"/>
+          <w:b/>
+          <w:b/>
+          <w:bCs/>
+          <w:sz w:val="24"/>
+          <w:szCs w:val="24"/>
+        </w:rPr>
+      </w:pPr>
+      <w:r>
+        <w:rPr>
+          <w:rFonts w:cs="Arial" w:ascii="Arial" w:hAnsi="Arial"/>
+          <w:b/>
+          <w:bCs/>
+          <w:sz w:val="24"/>
+          <w:szCs w:val="24"/>
+        </w:rPr>
+      </w:r>
+    </w:p>
+    <w:p>
+      <w:pPr>
+        <w:pStyle w:val="Ttulo3"/>
+        <w:numPr>
+          <w:ilvl w:val="2"/>
+          <w:numId w:val="4"/>
+        </w:numPr>
+        <w:rPr>
+          <w:rFonts w:ascii="Arial" w:hAnsi="Arial" w:eastAsia="Noto Sans CJK SC" w:cs="Arial"/>
+        </w:rPr>
+      </w:pPr>
+      <w:bookmarkStart w:id="20" w:name="__RefHeading___Toc671_3418941532"/>
+      <w:bookmarkEnd w:id="20"/>
+      <w:r>
+        <w:rPr>
+          <w:rFonts w:eastAsia="Noto Sans CJK SC" w:cs="Arial" w:ascii="Arial" w:hAnsi="Arial"/>
+        </w:rPr>
+        <w:t>2.2.2 – Levantamento de requisitos</w:t>
+      </w:r>
+    </w:p>
+    <w:p>
+      <w:pPr>
+        <w:pStyle w:val="Corpodotexto"/>
+        <w:numPr>
+          <w:ilvl w:val="0"/>
+          <w:numId w:val="4"/>
+        </w:numPr>
+        <w:rPr/>
+      </w:pPr>
+      <w:r>
+        <w:rPr/>
+      </w:r>
+    </w:p>
+    <w:p>
+      <w:pPr>
+        <w:pStyle w:val="Corpodotexto"/>
+        <w:numPr>
+          <w:ilvl w:val="0"/>
+          <w:numId w:val="4"/>
+        </w:numPr>
+        <w:jc w:val="both"/>
+        <w:rPr>
+          <w:rFonts w:ascii="Arial" w:hAnsi="Arial" w:cs="Arial"/>
+        </w:rPr>
+      </w:pPr>
+      <w:r>
+        <w:rPr>
+          <w:rFonts w:cs="Arial" w:ascii="Arial" w:hAnsi="Arial"/>
+        </w:rPr>
+        <w:t>Para melhor levantamento dos requisitos foi usado JAD (Joint Application Design) uma técnica que tem como ponto principal a cooperação de toda a equipe envolvida com a solução a ser criada. São feitas reuniões com os clientes na qual são definidos os requisitos tendo o ponto de vista de todos os envolvidos, desde o usuário final ou seu representante, quanto analistas, arquitetos, diretores etc.</w:t>
+      </w:r>
+    </w:p>
+    <w:p>
+      <w:pPr>
+        <w:pStyle w:val="Corpodotexto"/>
+        <w:numPr>
+          <w:ilvl w:val="0"/>
+          <w:numId w:val="4"/>
+        </w:numPr>
+        <w:jc w:val="both"/>
+        <w:rPr>
+          <w:rFonts w:ascii="Arial" w:hAnsi="Arial" w:cs="Arial"/>
+        </w:rPr>
+      </w:pPr>
+      <w:r>
+        <w:rPr>
+          <w:rFonts w:cs="Arial" w:ascii="Arial" w:hAnsi="Arial"/>
+        </w:rPr>
+        <w:t>Assim foi definido os requisitos funcionais e não funcionais:</w:t>
+      </w:r>
+    </w:p>
+    <w:p>
+      <w:pPr>
+        <w:pStyle w:val="Corpodotexto"/>
+        <w:numPr>
+          <w:ilvl w:val="0"/>
+          <w:numId w:val="4"/>
+        </w:numPr>
+        <w:jc w:val="both"/>
+        <w:rPr>
+          <w:rFonts w:ascii="Arial" w:hAnsi="Arial" w:cs="Arial"/>
+          <w:u w:val="single"/>
+        </w:rPr>
+      </w:pPr>
+      <w:r>
+        <w:rPr>
+          <w:rFonts w:cs="Arial" w:ascii="Arial" w:hAnsi="Arial"/>
+          <w:u w:val="single"/>
+        </w:rPr>
+      </w:r>
+    </w:p>
+    <w:p>
+      <w:pPr>
+        <w:pStyle w:val="Corpodotexto"/>
+        <w:numPr>
+          <w:ilvl w:val="0"/>
+          <w:numId w:val="4"/>
+        </w:numPr>
+        <w:jc w:val="both"/>
+        <w:rPr>
+          <w:rFonts w:ascii="Arial" w:hAnsi="Arial" w:cs="Arial"/>
+          <w:b/>
+          <w:b/>
+          <w:bCs/>
+        </w:rPr>
+      </w:pPr>
+      <w:r>
+        <w:rPr>
+          <w:rFonts w:cs="Arial" w:ascii="Arial" w:hAnsi="Arial"/>
+          <w:b/>
+          <w:bCs/>
+        </w:rPr>
+        <w:t xml:space="preserve">Requisitos Funcionais:  </w:t>
+      </w:r>
+    </w:p>
+    <w:p>
+      <w:pPr>
+        <w:pStyle w:val="Corpodotexto"/>
+        <w:numPr>
+          <w:ilvl w:val="0"/>
+          <w:numId w:val="4"/>
+        </w:numPr>
+        <w:ind w:firstLine="708"/>
+        <w:jc w:val="both"/>
+        <w:rPr>
+          <w:rFonts w:ascii="Arial" w:hAnsi="Arial" w:cs="Arial"/>
+        </w:rPr>
+      </w:pPr>
+      <w:r>
+        <w:rPr>
+          <w:rFonts w:cs="Arial" w:ascii="Arial" w:hAnsi="Arial"/>
+        </w:rPr>
+        <w:t xml:space="preserve"> • </w:t>
+      </w:r>
+      <w:r>
+        <w:rPr>
+          <w:rFonts w:cs="Arial" w:ascii="Arial" w:hAnsi="Arial"/>
+        </w:rPr>
+        <w:t>Validar opções de respostas</w:t>
+      </w:r>
+    </w:p>
+    <w:p>
+      <w:pPr>
+        <w:pStyle w:val="Corpodotexto"/>
+        <w:numPr>
+          <w:ilvl w:val="0"/>
+          <w:numId w:val="4"/>
+        </w:numPr>
+        <w:jc w:val="both"/>
+        <w:rPr>
+          <w:rFonts w:ascii="Arial" w:hAnsi="Arial" w:cs="Arial"/>
+          <w:b/>
+          <w:b/>
+          <w:bCs/>
+          <w:u w:val="single"/>
+        </w:rPr>
+      </w:pPr>
+      <w:r>
+        <w:rPr>
+          <w:rFonts w:cs="Arial" w:ascii="Arial" w:hAnsi="Arial"/>
+          <w:b/>
+          <w:bCs/>
+        </w:rPr>
+        <w:t xml:space="preserve">Requisitos não funcionais:    </w:t>
+      </w:r>
+    </w:p>
+    <w:p>
+      <w:pPr>
+        <w:pStyle w:val="Corpodotexto"/>
+        <w:numPr>
+          <w:ilvl w:val="0"/>
+          <w:numId w:val="4"/>
+        </w:numPr>
+        <w:ind w:firstLine="708"/>
+        <w:jc w:val="both"/>
+        <w:rPr>
+          <w:rFonts w:ascii="Arial" w:hAnsi="Arial" w:cs="Arial"/>
+        </w:rPr>
+      </w:pPr>
+      <w:r>
+        <w:rPr>
+          <w:rFonts w:cs="Arial" w:ascii="Arial" w:hAnsi="Arial"/>
+        </w:rPr>
+        <w:t xml:space="preserve">• </w:t>
+      </w:r>
+      <w:r>
+        <w:rPr>
+          <w:rFonts w:cs="Arial" w:ascii="Arial" w:hAnsi="Arial"/>
+        </w:rPr>
+        <w:t>Resposta em até 5 segundos para o usuário</w:t>
+      </w:r>
+    </w:p>
+    <w:p>
+      <w:pPr>
+        <w:pStyle w:val="Corpodotexto"/>
+        <w:numPr>
+          <w:ilvl w:val="0"/>
+          <w:numId w:val="4"/>
+        </w:numPr>
+        <w:jc w:val="both"/>
+        <w:rPr>
+          <w:rFonts w:ascii="Arial" w:hAnsi="Arial" w:cs="Arial"/>
+        </w:rPr>
+      </w:pPr>
+      <w:r>
+        <w:rPr>
+          <w:rFonts w:cs="Arial" w:ascii="Arial" w:hAnsi="Arial"/>
+        </w:rPr>
+        <w:t xml:space="preserve">    </w:t>
+      </w:r>
+      <w:r>
+        <w:rPr>
+          <w:rFonts w:cs="Arial" w:ascii="Arial" w:hAnsi="Arial"/>
+        </w:rPr>
+        <w:tab/>
+        <w:t>• Opções enumeradas</w:t>
+      </w:r>
+    </w:p>
+    <w:p>
+      <w:pPr>
+        <w:pStyle w:val="Corpodotexto"/>
+        <w:numPr>
+          <w:ilvl w:val="0"/>
+          <w:numId w:val="4"/>
+        </w:numPr>
+        <w:jc w:val="both"/>
+        <w:rPr>
+          <w:rFonts w:ascii="Arial" w:hAnsi="Arial" w:cs="Arial"/>
+        </w:rPr>
+      </w:pPr>
+      <w:r>
+        <w:rPr>
+          <w:rFonts w:cs="Arial" w:ascii="Arial" w:hAnsi="Arial"/>
+        </w:rPr>
+        <w:t xml:space="preserve">   </w:t>
+      </w:r>
+      <w:r>
+        <w:rPr>
+          <w:rFonts w:cs="Arial" w:ascii="Arial" w:hAnsi="Arial"/>
+        </w:rPr>
+        <w:tab/>
+        <w:t xml:space="preserve"> • Responder usuários de qualquer plataforma</w:t>
+      </w:r>
+    </w:p>
+    <w:p>
+      <w:pPr>
+        <w:pStyle w:val="Corpodotexto"/>
+        <w:numPr>
+          <w:ilvl w:val="0"/>
+          <w:numId w:val="4"/>
+        </w:numPr>
+        <w:rPr>
+          <w:rFonts w:ascii="Arial" w:hAnsi="Arial" w:cs="Arial"/>
+          <w:u w:val="single"/>
+        </w:rPr>
+      </w:pPr>
+      <w:r>
+        <w:rPr>
+          <w:rFonts w:cs="Arial" w:ascii="Arial" w:hAnsi="Arial"/>
+          <w:u w:val="single"/>
+        </w:rPr>
+      </w:r>
+    </w:p>
+    <w:p>
+      <w:pPr>
+        <w:pStyle w:val="Corpodotexto"/>
+        <w:numPr>
+          <w:ilvl w:val="0"/>
+          <w:numId w:val="4"/>
+        </w:numPr>
+        <w:rPr>
+          <w:rFonts w:ascii="Arial" w:hAnsi="Arial" w:cs="Arial"/>
+        </w:rPr>
+      </w:pPr>
+      <w:r>
+        <w:rPr>
+          <w:rFonts w:cs="Arial" w:ascii="Arial" w:hAnsi="Arial"/>
+        </w:rPr>
+      </w:r>
+    </w:p>
+    <w:p>
+      <w:pPr>
+        <w:pStyle w:val="Corpodotexto"/>
+        <w:numPr>
+          <w:ilvl w:val="0"/>
+          <w:numId w:val="4"/>
+        </w:numPr>
+        <w:rPr>
+          <w:rFonts w:ascii="Arial" w:hAnsi="Arial" w:cs="Arial"/>
+        </w:rPr>
+      </w:pPr>
+      <w:r>
+        <w:rPr>
+          <w:rFonts w:eastAsia="Noto Sans CJK SC" w:cs="Arial" w:ascii="Arial" w:hAnsi="Arial"/>
           <w:b/>
           <w:bCs/>
           <w:sz w:val="28"/>
           <w:szCs w:val="28"/>
         </w:rPr>
-        <w:t>2.2.2 – EAP</w:t>
+        <w:t>2.2.2 - EAP</w:t>
+      </w:r>
+    </w:p>
+    <w:p>
+      <w:pPr>
+        <w:pStyle w:val="Normal"/>
+        <w:numPr>
+          <w:ilvl w:val="2"/>
+          <w:numId w:val="4"/>
+        </w:numPr>
+        <w:rPr>
+          <w:rFonts w:ascii="Arial" w:hAnsi="Arial" w:cs="Arial"/>
+          <w:u w:val="single"/>
+        </w:rPr>
+      </w:pPr>
+      <w:r>
+        <w:rPr/>
       </w:r>
     </w:p>
     <w:p>
@@ -4652,14 +5763,14 @@
         <w:pStyle w:val="Ttulo2"/>
         <w:numPr>
           <w:ilvl w:val="1"/>
-          <w:numId w:val="4"/>
+          <w:numId w:val="5"/>
         </w:numPr>
         <w:rPr/>
       </w:pPr>
-      <w:bookmarkStart w:id="19" w:name="__RefHeading___Toc639_3418941532"/>
-      <w:bookmarkStart w:id="20" w:name="_Hlk517039521"/>
-      <w:bookmarkEnd w:id="19"/>
-      <w:bookmarkEnd w:id="20"/>
+      <w:bookmarkStart w:id="21" w:name="__RefHeading___Toc639_3418941532"/>
+      <w:bookmarkStart w:id="22" w:name="_Hlk517039521"/>
+      <w:bookmarkEnd w:id="21"/>
+      <w:bookmarkEnd w:id="22"/>
       <w:r>
         <w:rPr/>
         <w:t xml:space="preserve">2.3 – Gerenciamento </w:t>
@@ -4689,15 +5800,15 @@
         <w:pStyle w:val="Ttulo3"/>
         <w:numPr>
           <w:ilvl w:val="2"/>
-          <w:numId w:val="3"/>
+          <w:numId w:val="4"/>
         </w:numPr>
         <w:rPr>
           <w:sz w:val="32"/>
           <w:szCs w:val="32"/>
         </w:rPr>
       </w:pPr>
-      <w:bookmarkStart w:id="21" w:name="__RefHeading___Toc673_3418941532"/>
-      <w:bookmarkEnd w:id="21"/>
+      <w:bookmarkStart w:id="23" w:name="__RefHeading___Toc673_3418941532"/>
+      <w:bookmarkEnd w:id="23"/>
       <w:r>
         <w:rPr/>
         <w:t>2.3.1 – Rede de projeto</w:t>
@@ -4768,15 +5879,15 @@
         <w:pStyle w:val="Ttulo3"/>
         <w:numPr>
           <w:ilvl w:val="2"/>
-          <w:numId w:val="3"/>
+          <w:numId w:val="4"/>
         </w:numPr>
         <w:rPr>
           <w:sz w:val="32"/>
           <w:szCs w:val="32"/>
         </w:rPr>
       </w:pPr>
-      <w:bookmarkStart w:id="22" w:name="__RefHeading___Toc675_3418941532"/>
-      <w:bookmarkEnd w:id="22"/>
+      <w:bookmarkStart w:id="24" w:name="__RefHeading___Toc675_3418941532"/>
+      <w:bookmarkEnd w:id="24"/>
       <w:r>
         <w:rPr/>
         <w:t>2.3.2 – Tabela de precedência</w:t>
@@ -4806,8 +5917,8 @@
         </w:tblCellMar>
       </w:tblPr>
       <w:tblGrid>
-        <w:gridCol w:w="1201"/>
-        <w:gridCol w:w="4891"/>
+        <w:gridCol w:w="1200"/>
+        <w:gridCol w:w="4892"/>
         <w:gridCol w:w="1030"/>
         <w:gridCol w:w="2515"/>
       </w:tblGrid>
@@ -4817,7 +5928,7 @@
         </w:trPr>
         <w:tc>
           <w:tcPr>
-            <w:tcW w:w="1201" w:type="dxa"/>
+            <w:tcW w:w="1200" w:type="dxa"/>
             <w:tcBorders>
               <w:top w:val="single" w:sz="2" w:space="0" w:color="000000"/>
               <w:left w:val="single" w:sz="2" w:space="0" w:color="000000"/>
@@ -4849,7 +5960,7 @@
         </w:tc>
         <w:tc>
           <w:tcPr>
-            <w:tcW w:w="4891" w:type="dxa"/>
+            <w:tcW w:w="4892" w:type="dxa"/>
             <w:tcBorders>
               <w:top w:val="single" w:sz="2" w:space="0" w:color="000000"/>
               <w:left w:val="single" w:sz="2" w:space="0" w:color="000000"/>
@@ -4954,7 +6065,7 @@
         </w:trPr>
         <w:tc>
           <w:tcPr>
-            <w:tcW w:w="1201" w:type="dxa"/>
+            <w:tcW w:w="1200" w:type="dxa"/>
             <w:tcBorders>
               <w:left w:val="single" w:sz="2" w:space="0" w:color="000000"/>
               <w:bottom w:val="single" w:sz="2" w:space="0" w:color="000000"/>
@@ -4993,7 +6104,7 @@
         </w:tc>
         <w:tc>
           <w:tcPr>
-            <w:tcW w:w="4891" w:type="dxa"/>
+            <w:tcW w:w="4892" w:type="dxa"/>
             <w:tcBorders>
               <w:left w:val="single" w:sz="2" w:space="0" w:color="000000"/>
               <w:bottom w:val="single" w:sz="2" w:space="0" w:color="000000"/>
@@ -5093,7 +6204,7 @@
         </w:trPr>
         <w:tc>
           <w:tcPr>
-            <w:tcW w:w="1201" w:type="dxa"/>
+            <w:tcW w:w="1200" w:type="dxa"/>
             <w:tcBorders>
               <w:left w:val="single" w:sz="2" w:space="0" w:color="000000"/>
               <w:bottom w:val="single" w:sz="2" w:space="0" w:color="000000"/>
@@ -5132,7 +6243,7 @@
         </w:tc>
         <w:tc>
           <w:tcPr>
-            <w:tcW w:w="4891" w:type="dxa"/>
+            <w:tcW w:w="4892" w:type="dxa"/>
             <w:tcBorders>
               <w:left w:val="single" w:sz="2" w:space="0" w:color="000000"/>
               <w:bottom w:val="single" w:sz="2" w:space="0" w:color="000000"/>
@@ -5232,7 +6343,7 @@
         </w:trPr>
         <w:tc>
           <w:tcPr>
-            <w:tcW w:w="1201" w:type="dxa"/>
+            <w:tcW w:w="1200" w:type="dxa"/>
             <w:tcBorders>
               <w:left w:val="single" w:sz="2" w:space="0" w:color="000000"/>
               <w:bottom w:val="single" w:sz="2" w:space="0" w:color="000000"/>
@@ -5271,7 +6382,7 @@
         </w:tc>
         <w:tc>
           <w:tcPr>
-            <w:tcW w:w="4891" w:type="dxa"/>
+            <w:tcW w:w="4892" w:type="dxa"/>
             <w:tcBorders>
               <w:left w:val="single" w:sz="2" w:space="0" w:color="000000"/>
               <w:bottom w:val="single" w:sz="2" w:space="0" w:color="000000"/>
@@ -5371,7 +6482,7 @@
         </w:trPr>
         <w:tc>
           <w:tcPr>
-            <w:tcW w:w="1201" w:type="dxa"/>
+            <w:tcW w:w="1200" w:type="dxa"/>
             <w:tcBorders>
               <w:left w:val="single" w:sz="2" w:space="0" w:color="000000"/>
               <w:bottom w:val="single" w:sz="2" w:space="0" w:color="000000"/>
@@ -5410,7 +6521,7 @@
         </w:tc>
         <w:tc>
           <w:tcPr>
-            <w:tcW w:w="4891" w:type="dxa"/>
+            <w:tcW w:w="4892" w:type="dxa"/>
             <w:tcBorders>
               <w:left w:val="single" w:sz="2" w:space="0" w:color="000000"/>
               <w:bottom w:val="single" w:sz="2" w:space="0" w:color="000000"/>
@@ -5518,7 +6629,7 @@
         </w:trPr>
         <w:tc>
           <w:tcPr>
-            <w:tcW w:w="1201" w:type="dxa"/>
+            <w:tcW w:w="1200" w:type="dxa"/>
             <w:tcBorders>
               <w:left w:val="single" w:sz="2" w:space="0" w:color="000000"/>
               <w:bottom w:val="single" w:sz="2" w:space="0" w:color="000000"/>
@@ -5557,7 +6668,7 @@
         </w:tc>
         <w:tc>
           <w:tcPr>
-            <w:tcW w:w="4891" w:type="dxa"/>
+            <w:tcW w:w="4892" w:type="dxa"/>
             <w:tcBorders>
               <w:left w:val="single" w:sz="2" w:space="0" w:color="000000"/>
               <w:bottom w:val="single" w:sz="2" w:space="0" w:color="000000"/>
@@ -5665,7 +6776,7 @@
         </w:trPr>
         <w:tc>
           <w:tcPr>
-            <w:tcW w:w="1201" w:type="dxa"/>
+            <w:tcW w:w="1200" w:type="dxa"/>
             <w:tcBorders>
               <w:left w:val="single" w:sz="2" w:space="0" w:color="000000"/>
               <w:bottom w:val="single" w:sz="2" w:space="0" w:color="000000"/>
@@ -5704,7 +6815,7 @@
         </w:tc>
         <w:tc>
           <w:tcPr>
-            <w:tcW w:w="4891" w:type="dxa"/>
+            <w:tcW w:w="4892" w:type="dxa"/>
             <w:tcBorders>
               <w:left w:val="single" w:sz="2" w:space="0" w:color="000000"/>
               <w:bottom w:val="single" w:sz="2" w:space="0" w:color="000000"/>
@@ -7292,18 +8403,121 @@
         <w:pStyle w:val="Ttulo3"/>
         <w:numPr>
           <w:ilvl w:val="2"/>
-          <w:numId w:val="3"/>
+          <w:numId w:val="4"/>
         </w:numPr>
         <w:rPr>
           <w:sz w:val="32"/>
           <w:szCs w:val="32"/>
         </w:rPr>
       </w:pPr>
-      <w:bookmarkStart w:id="23" w:name="__RefHeading___Toc677_3418941532"/>
-      <w:bookmarkEnd w:id="23"/>
+      <w:bookmarkStart w:id="25" w:name="__RefHeading___Toc677_3418941532"/>
+      <w:bookmarkEnd w:id="25"/>
       <w:r>
         <w:rPr/>
         <w:t>2.3.3 – Caminhos</w:t>
+      </w:r>
+    </w:p>
+    <w:p>
+      <w:pPr>
+        <w:pStyle w:val="Ttulo3"/>
+        <w:numPr>
+          <w:ilvl w:val="2"/>
+          <w:numId w:val="4"/>
+        </w:numPr>
+        <w:rPr>
+          <w:sz w:val="32"/>
+          <w:szCs w:val="32"/>
+        </w:rPr>
+      </w:pPr>
+      <w:bookmarkStart w:id="26" w:name="__RefHeading___Toc679_3418941532"/>
+      <w:bookmarkEnd w:id="26"/>
+      <w:r>
+        <w:rPr/>
+        <w:t>2.3.4 – Caminho crítico</w:t>
+      </w:r>
+    </w:p>
+    <w:p>
+      <w:pPr>
+        <w:pStyle w:val="Ttulo3"/>
+        <w:numPr>
+          <w:ilvl w:val="2"/>
+          <w:numId w:val="4"/>
+        </w:numPr>
+        <w:rPr>
+          <w:sz w:val="32"/>
+          <w:szCs w:val="32"/>
+        </w:rPr>
+      </w:pPr>
+      <w:bookmarkStart w:id="27" w:name="__RefHeading___Toc681_3418941532"/>
+      <w:bookmarkEnd w:id="27"/>
+      <w:r>
+        <w:rPr/>
+        <w:t>2.3.5 – Descrição das atividades</w:t>
+      </w:r>
+    </w:p>
+    <w:p>
+      <w:pPr>
+        <w:pStyle w:val="Corpodotexto"/>
+        <w:rPr>
+          <w:sz w:val="32"/>
+          <w:szCs w:val="32"/>
+        </w:rPr>
+      </w:pPr>
+      <w:r>
+        <w:rPr>
+          <w:sz w:val="32"/>
+          <w:szCs w:val="32"/>
+        </w:rPr>
+      </w:r>
+      <w:r>
+        <w:br w:type="page"/>
+      </w:r>
+    </w:p>
+    <w:p>
+      <w:pPr>
+        <w:pStyle w:val="Ttulo2"/>
+        <w:numPr>
+          <w:ilvl w:val="1"/>
+          <w:numId w:val="5"/>
+        </w:numPr>
+        <w:rPr/>
+      </w:pPr>
+      <w:bookmarkStart w:id="28" w:name="__RefHeading___Toc641_3418941532"/>
+      <w:bookmarkEnd w:id="28"/>
+      <w:r>
+        <w:rPr/>
+        <w:t xml:space="preserve">2.4 – Gerenciamento </w:t>
+      </w:r>
+      <w:r>
+        <w:rPr>
+          <w:rFonts w:eastAsia="Noto Sans CJK SC" w:cs="Lohit Devanagari"/>
+        </w:rPr>
+        <w:t>do custo</w:t>
+      </w:r>
+      <w:r>
+        <w:br w:type="page"/>
+      </w:r>
+    </w:p>
+    <w:p>
+      <w:pPr>
+        <w:pStyle w:val="Ttulo2"/>
+        <w:numPr>
+          <w:ilvl w:val="1"/>
+          <w:numId w:val="5"/>
+        </w:numPr>
+        <w:rPr/>
+      </w:pPr>
+      <w:bookmarkStart w:id="29" w:name="__RefHeading___Toc643_3418941532"/>
+      <w:bookmarkEnd w:id="29"/>
+      <w:r>
+        <w:rPr/>
+        <w:t xml:space="preserve">2.5 – Gerenciamento </w:t>
+      </w:r>
+      <w:r>
+        <w:rPr>
+          <w:rFonts w:eastAsia="Noto Sans CJK SC" w:cs="Lohit Devanagari"/>
+        </w:rPr>
+        <w:t>da qualidade</w:t>
       </w:r>
     </w:p>
     <w:p>
@@ -7313,16 +8527,10 @@
           <w:ilvl w:val="2"/>
           <w:numId w:val="3"/>
         </w:numPr>
-        <w:rPr>
-          <w:sz w:val="32"/>
-          <w:szCs w:val="32"/>
-        </w:rPr>
-      </w:pPr>
-      <w:bookmarkStart w:id="24" w:name="__RefHeading___Toc679_3418941532"/>
-      <w:bookmarkEnd w:id="24"/>
-      <w:r>
         <w:rPr/>
-        <w:t>2.3.4 – Caminho crítico</w:t>
+      </w:pPr>
+      <w:r>
+        <w:rPr/>
       </w:r>
     </w:p>
     <w:p>
@@ -7332,81 +8540,22 @@
           <w:ilvl w:val="2"/>
           <w:numId w:val="3"/>
         </w:numPr>
-        <w:rPr>
-          <w:sz w:val="32"/>
-          <w:szCs w:val="32"/>
-        </w:rPr>
-      </w:pPr>
-      <w:bookmarkStart w:id="25" w:name="__RefHeading___Toc681_3418941532"/>
-      <w:bookmarkEnd w:id="25"/>
-      <w:r>
         <w:rPr/>
-        <w:t>2.3.5 – Descrição das atividades</w:t>
-      </w:r>
-    </w:p>
-    <w:p>
-      <w:pPr>
-        <w:pStyle w:val="Corpodotexto"/>
-        <w:rPr>
-          <w:sz w:val="32"/>
-          <w:szCs w:val="32"/>
-        </w:rPr>
-      </w:pPr>
-      <w:r>
-        <w:rPr>
-          <w:sz w:val="32"/>
-          <w:szCs w:val="32"/>
-        </w:rPr>
-      </w:r>
-      <w:r>
-        <w:br w:type="page"/>
-      </w:r>
-    </w:p>
-    <w:p>
-      <w:pPr>
-        <w:pStyle w:val="Ttulo2"/>
-        <w:numPr>
-          <w:ilvl w:val="1"/>
-          <w:numId w:val="4"/>
-        </w:numPr>
+      </w:pPr>
+      <w:bookmarkStart w:id="30" w:name="__RefHeading___Toc1199_1346388153"/>
+      <w:bookmarkEnd w:id="30"/>
+      <w:r>
         <w:rPr/>
-      </w:pPr>
-      <w:bookmarkStart w:id="26" w:name="__RefHeading___Toc641_3418941532"/>
-      <w:bookmarkEnd w:id="26"/>
-      <w:r>
+        <w:t>2.5.1 Diagramas de causa e efeito</w:t>
+      </w:r>
+    </w:p>
+    <w:p>
+      <w:pPr>
+        <w:pStyle w:val="Corpodotexto"/>
         <w:rPr/>
-        <w:t xml:space="preserve">2.4 – Gerenciamento </w:t>
-      </w:r>
-      <w:r>
-        <w:rPr>
-          <w:rFonts w:eastAsia="Noto Sans CJK SC" w:cs="Lohit Devanagari"/>
-        </w:rPr>
-        <w:t>do custo</w:t>
-      </w:r>
-      <w:r>
-        <w:br w:type="page"/>
-      </w:r>
-    </w:p>
-    <w:p>
-      <w:pPr>
-        <w:pStyle w:val="Ttulo2"/>
-        <w:numPr>
-          <w:ilvl w:val="1"/>
-          <w:numId w:val="4"/>
-        </w:numPr>
+      </w:pPr>
+      <w:r>
         <w:rPr/>
-      </w:pPr>
-      <w:bookmarkStart w:id="27" w:name="__RefHeading___Toc643_3418941532"/>
-      <w:bookmarkEnd w:id="27"/>
-      <w:r>
-        <w:rPr/>
-        <w:t xml:space="preserve">2.5 – Gerenciamento </w:t>
-      </w:r>
-      <w:r>
-        <w:rPr>
-          <w:rFonts w:eastAsia="Noto Sans CJK SC" w:cs="Lohit Devanagari"/>
-        </w:rPr>
-        <w:t>da qualidade</w:t>
       </w:r>
     </w:p>
     <w:p>
@@ -7414,51 +8563,15 @@
         <w:pStyle w:val="Ttulo3"/>
         <w:numPr>
           <w:ilvl w:val="2"/>
-          <w:numId w:val="2"/>
-        </w:numPr>
-        <w:rPr/>
-      </w:pPr>
-      <w:r>
-        <w:rPr/>
-      </w:r>
-    </w:p>
-    <w:p>
-      <w:pPr>
-        <w:pStyle w:val="Ttulo3"/>
-        <w:numPr>
-          <w:ilvl w:val="2"/>
-          <w:numId w:val="2"/>
-        </w:numPr>
-        <w:rPr/>
-      </w:pPr>
-      <w:r>
-        <w:rPr/>
-        <w:t>2.5.1 Diagramas de causa e efeito</w:t>
-      </w:r>
-    </w:p>
-    <w:p>
-      <w:pPr>
-        <w:pStyle w:val="Corpodotexto"/>
-        <w:rPr/>
-      </w:pPr>
-      <w:r>
-        <w:rPr/>
-      </w:r>
-    </w:p>
-    <w:p>
-      <w:pPr>
-        <w:pStyle w:val="Ttulo3"/>
-        <w:numPr>
-          <w:ilvl w:val="2"/>
-          <w:numId w:val="2"/>
+          <w:numId w:val="3"/>
         </w:numPr>
         <w:rPr>
           <w:sz w:val="26"/>
           <w:szCs w:val="26"/>
         </w:rPr>
       </w:pPr>
-      <w:bookmarkStart w:id="28" w:name="__RefHeading___Toc3822_2094271905"/>
-      <w:bookmarkEnd w:id="28"/>
+      <w:bookmarkStart w:id="31" w:name="__RefHeading___Toc3822_2094271905"/>
+      <w:bookmarkEnd w:id="31"/>
       <w:r>
         <w:rPr>
           <w:sz w:val="26"/>
@@ -7628,7 +8741,7 @@
         <w:pStyle w:val="Ttulo3"/>
         <w:numPr>
           <w:ilvl w:val="2"/>
-          <w:numId w:val="2"/>
+          <w:numId w:val="3"/>
         </w:numPr>
         <w:rPr>
           <w:sz w:val="26"/>
@@ -7647,7 +8760,7 @@
         <w:pStyle w:val="Ttulo3"/>
         <w:numPr>
           <w:ilvl w:val="2"/>
-          <w:numId w:val="2"/>
+          <w:numId w:val="3"/>
         </w:numPr>
         <w:rPr>
           <w:sz w:val="26"/>
@@ -7666,7 +8779,7 @@
         <w:pStyle w:val="Ttulo3"/>
         <w:numPr>
           <w:ilvl w:val="2"/>
-          <w:numId w:val="2"/>
+          <w:numId w:val="3"/>
         </w:numPr>
         <w:rPr>
           <w:sz w:val="26"/>
@@ -7685,7 +8798,7 @@
         <w:pStyle w:val="Ttulo3"/>
         <w:numPr>
           <w:ilvl w:val="2"/>
-          <w:numId w:val="2"/>
+          <w:numId w:val="3"/>
         </w:numPr>
         <w:rPr>
           <w:sz w:val="26"/>
@@ -7704,7 +8817,7 @@
         <w:pStyle w:val="Ttulo3"/>
         <w:numPr>
           <w:ilvl w:val="2"/>
-          <w:numId w:val="2"/>
+          <w:numId w:val="3"/>
         </w:numPr>
         <w:rPr>
           <w:sz w:val="26"/>
@@ -7723,7 +8836,7 @@
         <w:pStyle w:val="Ttulo3"/>
         <w:numPr>
           <w:ilvl w:val="2"/>
-          <w:numId w:val="2"/>
+          <w:numId w:val="3"/>
         </w:numPr>
         <w:rPr>
           <w:sz w:val="26"/>
@@ -7742,7 +8855,7 @@
         <w:pStyle w:val="Ttulo3"/>
         <w:numPr>
           <w:ilvl w:val="2"/>
-          <w:numId w:val="2"/>
+          <w:numId w:val="3"/>
         </w:numPr>
         <w:rPr>
           <w:sz w:val="26"/>
@@ -7761,15 +8874,15 @@
         <w:pStyle w:val="Ttulo3"/>
         <w:numPr>
           <w:ilvl w:val="2"/>
-          <w:numId w:val="2"/>
+          <w:numId w:val="3"/>
         </w:numPr>
         <w:rPr>
           <w:sz w:val="26"/>
           <w:szCs w:val="26"/>
         </w:rPr>
       </w:pPr>
-      <w:bookmarkStart w:id="29" w:name="__RefHeading___Toc3824_2094271905"/>
-      <w:bookmarkEnd w:id="29"/>
+      <w:bookmarkStart w:id="32" w:name="__RefHeading___Toc3824_2094271905"/>
+      <w:bookmarkEnd w:id="32"/>
       <w:r>
         <w:rPr>
           <w:sz w:val="26"/>
@@ -7966,10 +9079,12 @@
         <w:pStyle w:val="Ttulo3"/>
         <w:numPr>
           <w:ilvl w:val="2"/>
-          <w:numId w:val="2"/>
+          <w:numId w:val="3"/>
         </w:numPr>
         <w:rPr/>
       </w:pPr>
+      <w:bookmarkStart w:id="33" w:name="__RefHeading___Toc1201_1346388153"/>
+      <w:bookmarkEnd w:id="33"/>
       <w:r>
         <w:rPr>
           <w:rFonts w:eastAsia="Calibri" w:cs="Times New Roman" w:eastAsiaTheme="minorHAnsi"/>
@@ -8198,10 +9313,12 @@
         <w:pStyle w:val="Ttulo3"/>
         <w:numPr>
           <w:ilvl w:val="2"/>
-          <w:numId w:val="2"/>
+          <w:numId w:val="3"/>
         </w:numPr>
         <w:rPr/>
       </w:pPr>
+      <w:bookmarkStart w:id="34" w:name="__RefHeading___Toc1203_1346388153"/>
+      <w:bookmarkEnd w:id="34"/>
       <w:r>
         <w:rPr>
           <w:rFonts w:eastAsia="Calibri" w:cs="Times New Roman" w:eastAsiaTheme="minorHAnsi"/>
@@ -8575,36 +9692,14 @@
     <w:p>
       <w:pPr>
         <w:pStyle w:val="Ttulo2"/>
-        <w:widowControl/>
-        <w:numPr>
-          <w:ilvl w:val="0"/>
-          <w:numId w:val="0"/>
-        </w:numPr>
-        <w:suppressAutoHyphens w:val="true"/>
-        <w:spacing w:lineRule="auto" w:line="276"/>
-        <w:ind w:left="0" w:hanging="0"/>
-        <w:jc w:val="left"/>
-        <w:outlineLvl w:val="1"/>
-        <w:rPr/>
-      </w:pPr>
-      <w:r>
-        <w:rPr/>
-      </w:r>
-      <w:r>
-        <w:br w:type="page"/>
-      </w:r>
-    </w:p>
-    <w:p>
-      <w:pPr>
-        <w:pStyle w:val="Ttulo2"/>
         <w:numPr>
           <w:ilvl w:val="1"/>
-          <w:numId w:val="4"/>
+          <w:numId w:val="5"/>
         </w:numPr>
         <w:rPr/>
       </w:pPr>
-      <w:bookmarkStart w:id="30" w:name="__RefHeading___Toc645_3418941532"/>
-      <w:bookmarkEnd w:id="30"/>
+      <w:bookmarkStart w:id="35" w:name="__RefHeading___Toc645_3418941532"/>
+      <w:bookmarkEnd w:id="35"/>
       <w:r>
         <w:rPr/>
         <w:t xml:space="preserve">2.6 – Gerenciamento </w:t>
@@ -8643,12 +9738,12 @@
         <w:pStyle w:val="Ttulo2"/>
         <w:numPr>
           <w:ilvl w:val="1"/>
-          <w:numId w:val="4"/>
+          <w:numId w:val="5"/>
         </w:numPr>
         <w:rPr/>
       </w:pPr>
-      <w:bookmarkStart w:id="31" w:name="__RefHeading___Toc647_3418941532"/>
-      <w:bookmarkEnd w:id="31"/>
+      <w:bookmarkStart w:id="36" w:name="__RefHeading___Toc647_3418941532"/>
+      <w:bookmarkEnd w:id="36"/>
       <w:r>
         <w:rPr/>
         <w:t xml:space="preserve">2.7 – Gerenciamento </w:t>
@@ -8663,6 +9758,10 @@
     <w:p>
       <w:pPr>
         <w:pStyle w:val="Ttulo3"/>
+        <w:numPr>
+          <w:ilvl w:val="2"/>
+          <w:numId w:val="2"/>
+        </w:numPr>
         <w:rPr>
           <w:rFonts w:ascii="Calibri" w:hAnsi="Calibri" w:eastAsia="Calibri" w:cs="Times New Roman" w:asciiTheme="minorHAnsi" w:eastAsiaTheme="minorHAnsi" w:hAnsiTheme="minorHAnsi"/>
           <w:b/>
@@ -8676,7 +9775,16 @@
         </w:rPr>
       </w:pPr>
       <w:r>
-        <w:rPr/>
+        <w:rPr>
+          <w:rFonts w:eastAsia="Calibri" w:cs="Times New Roman" w:eastAsiaTheme="minorHAnsi"/>
+          <w:b/>
+          <w:bCs/>
+          <w:color w:val="auto"/>
+          <w:kern w:val="0"/>
+          <w:sz w:val="28"/>
+          <w:szCs w:val="28"/>
+          <w:lang w:val="pt-BR" w:eastAsia="en-US" w:bidi="ar-SA"/>
+        </w:rPr>
       </w:r>
     </w:p>
     <w:p>
@@ -8706,12 +9814,12 @@
         <w:pStyle w:val="Ttulo2"/>
         <w:numPr>
           <w:ilvl w:val="1"/>
-          <w:numId w:val="4"/>
+          <w:numId w:val="5"/>
         </w:numPr>
         <w:rPr/>
       </w:pPr>
-      <w:bookmarkStart w:id="32" w:name="__RefHeading___Toc649_3418941532"/>
-      <w:bookmarkEnd w:id="32"/>
+      <w:bookmarkStart w:id="37" w:name="__RefHeading___Toc649_3418941532"/>
+      <w:bookmarkEnd w:id="37"/>
       <w:r>
         <w:rPr/>
         <w:t xml:space="preserve">2.8 – Gerenciamento </w:t>
@@ -8726,11 +9834,25 @@
     <w:p>
       <w:pPr>
         <w:pStyle w:val="Ttulo3"/>
+        <w:numPr>
+          <w:ilvl w:val="2"/>
+          <w:numId w:val="2"/>
+        </w:numPr>
         <w:rPr/>
       </w:pPr>
+      <w:bookmarkStart w:id="38" w:name="__RefHeading___Toc1205_1346388153"/>
+      <w:bookmarkEnd w:id="38"/>
       <w:r>
         <w:rPr/>
-        <w:t xml:space="preserve">2.7.1 </w:t>
+        <w:t>2.</w:t>
+      </w:r>
+      <w:r>
+        <w:rPr/>
+        <w:t>8</w:t>
+      </w:r>
+      <w:r>
+        <w:rPr/>
+        <w:t xml:space="preserve">.1 </w:t>
       </w:r>
       <w:r>
         <w:rPr>
@@ -8762,7 +9884,16 @@
         </w:rPr>
       </w:pPr>
       <w:r>
-        <w:rPr/>
+        <w:rPr>
+          <w:rFonts w:eastAsia="Calibri" w:cs="Times New Roman" w:eastAsiaTheme="minorHAnsi"/>
+          <w:b/>
+          <w:bCs/>
+          <w:color w:val="auto"/>
+          <w:kern w:val="0"/>
+          <w:sz w:val="28"/>
+          <w:szCs w:val="28"/>
+          <w:lang w:val="pt-BR" w:eastAsia="en-US" w:bidi="ar-SA"/>
+        </w:rPr>
       </w:r>
     </w:p>
     <w:p>
@@ -8770,7 +9901,7 @@
         <w:pStyle w:val="Corpodotexto"/>
         <w:numPr>
           <w:ilvl w:val="0"/>
-          <w:numId w:val="11"/>
+          <w:numId w:val="12"/>
         </w:numPr>
         <w:rPr/>
       </w:pPr>
@@ -8900,10 +10031,10 @@
       </w:pPr>
       <w:r>
         <w:rPr>
-          <w:b w:val="false"/>
-          <w:bCs w:val="false"/>
-          <w:sz w:val="24"/>
-          <w:szCs w:val="24"/>
+          <w:rFonts w:eastAsia="Calibri" w:cs="Times New Roman" w:eastAsiaTheme="minorHAnsi"/>
+          <w:color w:val="auto"/>
+          <w:kern w:val="0"/>
+          <w:lang w:val="pt-BR" w:eastAsia="en-US" w:bidi="ar-SA"/>
         </w:rPr>
       </w:r>
     </w:p>
@@ -8912,7 +10043,7 @@
         <w:pStyle w:val="Corpodotexto"/>
         <w:numPr>
           <w:ilvl w:val="0"/>
-          <w:numId w:val="12"/>
+          <w:numId w:val="13"/>
         </w:numPr>
         <w:rPr/>
       </w:pPr>
@@ -9042,10 +10173,10 @@
       </w:pPr>
       <w:r>
         <w:rPr>
-          <w:b w:val="false"/>
-          <w:bCs w:val="false"/>
-          <w:sz w:val="24"/>
-          <w:szCs w:val="24"/>
+          <w:rFonts w:eastAsia="Calibri" w:cs="Times New Roman" w:eastAsiaTheme="minorHAnsi"/>
+          <w:color w:val="auto"/>
+          <w:kern w:val="0"/>
+          <w:lang w:val="pt-BR" w:eastAsia="en-US" w:bidi="ar-SA"/>
         </w:rPr>
       </w:r>
     </w:p>
@@ -9054,7 +10185,7 @@
         <w:pStyle w:val="Corpodotexto"/>
         <w:numPr>
           <w:ilvl w:val="0"/>
-          <w:numId w:val="13"/>
+          <w:numId w:val="14"/>
         </w:numPr>
         <w:rPr/>
       </w:pPr>
@@ -9184,10 +10315,10 @@
       </w:pPr>
       <w:r>
         <w:rPr>
-          <w:b w:val="false"/>
-          <w:bCs w:val="false"/>
-          <w:sz w:val="24"/>
-          <w:szCs w:val="24"/>
+          <w:rFonts w:eastAsia="Calibri" w:cs="Times New Roman" w:eastAsiaTheme="minorHAnsi"/>
+          <w:color w:val="auto"/>
+          <w:kern w:val="0"/>
+          <w:lang w:val="pt-BR" w:eastAsia="en-US" w:bidi="ar-SA"/>
         </w:rPr>
       </w:r>
     </w:p>
@@ -9196,7 +10327,7 @@
         <w:pStyle w:val="Corpodotexto"/>
         <w:numPr>
           <w:ilvl w:val="0"/>
-          <w:numId w:val="14"/>
+          <w:numId w:val="15"/>
         </w:numPr>
         <w:rPr/>
       </w:pPr>
@@ -9326,10 +10457,10 @@
       </w:pPr>
       <w:r>
         <w:rPr>
-          <w:b w:val="false"/>
-          <w:bCs w:val="false"/>
-          <w:sz w:val="24"/>
-          <w:szCs w:val="24"/>
+          <w:rFonts w:eastAsia="Calibri" w:cs="Times New Roman" w:eastAsiaTheme="minorHAnsi"/>
+          <w:color w:val="auto"/>
+          <w:kern w:val="0"/>
+          <w:lang w:val="pt-BR" w:eastAsia="en-US" w:bidi="ar-SA"/>
         </w:rPr>
       </w:r>
     </w:p>
@@ -9338,7 +10469,7 @@
         <w:pStyle w:val="Corpodotexto"/>
         <w:numPr>
           <w:ilvl w:val="0"/>
-          <w:numId w:val="15"/>
+          <w:numId w:val="16"/>
         </w:numPr>
         <w:rPr/>
       </w:pPr>
@@ -9443,10 +10574,10 @@
       </w:pPr>
       <w:r>
         <w:rPr>
-          <w:b w:val="false"/>
-          <w:bCs w:val="false"/>
-          <w:sz w:val="24"/>
-          <w:szCs w:val="24"/>
+          <w:rFonts w:eastAsia="Calibri" w:cs="Times New Roman" w:eastAsiaTheme="minorHAnsi"/>
+          <w:color w:val="auto"/>
+          <w:kern w:val="0"/>
+          <w:lang w:val="pt-BR" w:eastAsia="en-US" w:bidi="ar-SA"/>
         </w:rPr>
       </w:r>
     </w:p>
@@ -9455,7 +10586,7 @@
         <w:pStyle w:val="Corpodotexto"/>
         <w:numPr>
           <w:ilvl w:val="0"/>
-          <w:numId w:val="16"/>
+          <w:numId w:val="17"/>
         </w:numPr>
         <w:rPr/>
       </w:pPr>
@@ -9560,10 +10691,10 @@
       </w:pPr>
       <w:r>
         <w:rPr>
-          <w:b w:val="false"/>
-          <w:bCs w:val="false"/>
-          <w:sz w:val="24"/>
-          <w:szCs w:val="24"/>
+          <w:rFonts w:eastAsia="Calibri" w:cs="Times New Roman" w:eastAsiaTheme="minorHAnsi"/>
+          <w:color w:val="auto"/>
+          <w:kern w:val="0"/>
+          <w:lang w:val="pt-BR" w:eastAsia="en-US" w:bidi="ar-SA"/>
         </w:rPr>
       </w:r>
     </w:p>
@@ -9572,7 +10703,7 @@
         <w:pStyle w:val="Corpodotexto"/>
         <w:numPr>
           <w:ilvl w:val="0"/>
-          <w:numId w:val="17"/>
+          <w:numId w:val="18"/>
         </w:numPr>
         <w:rPr/>
       </w:pPr>
@@ -9696,8 +10827,14 @@
     <w:p>
       <w:pPr>
         <w:pStyle w:val="Ttulo3"/>
+        <w:numPr>
+          <w:ilvl w:val="2"/>
+          <w:numId w:val="2"/>
+        </w:numPr>
         <w:rPr/>
       </w:pPr>
+      <w:bookmarkStart w:id="39" w:name="__RefHeading___Toc1207_1346388153"/>
+      <w:bookmarkEnd w:id="39"/>
       <w:r>
         <w:rPr/>
         <w:t>2.8.2 – Matriz de riscos</w:t>
@@ -9788,10 +10925,10 @@
       </w:pPr>
       <w:r>
         <w:rPr>
-          <w:b w:val="false"/>
-          <w:bCs w:val="false"/>
-          <w:sz w:val="24"/>
-          <w:szCs w:val="24"/>
+          <w:rFonts w:eastAsia="Calibri" w:cs="Times New Roman" w:eastAsiaTheme="minorHAnsi"/>
+          <w:color w:val="auto"/>
+          <w:kern w:val="0"/>
+          <w:lang w:val="pt-BR" w:eastAsia="en-US" w:bidi="ar-SA"/>
         </w:rPr>
       </w:r>
       <w:r>
@@ -9803,12 +10940,12 @@
         <w:pStyle w:val="Ttulo2"/>
         <w:numPr>
           <w:ilvl w:val="1"/>
-          <w:numId w:val="4"/>
+          <w:numId w:val="5"/>
         </w:numPr>
         <w:rPr/>
       </w:pPr>
-      <w:bookmarkStart w:id="33" w:name="__RefHeading___Toc651_3418941532"/>
-      <w:bookmarkEnd w:id="33"/>
+      <w:bookmarkStart w:id="40" w:name="__RefHeading___Toc651_3418941532"/>
+      <w:bookmarkEnd w:id="40"/>
       <w:r>
         <w:rPr/>
         <w:t xml:space="preserve">2.9 – Gerenciamento </w:t>
@@ -9828,14 +10965,14 @@
         <w:pStyle w:val="Ttulo1"/>
         <w:numPr>
           <w:ilvl w:val="0"/>
-          <w:numId w:val="4"/>
+          <w:numId w:val="5"/>
         </w:numPr>
         <w:rPr>
           <w:rFonts w:ascii="Liberation Sans" w:hAnsi="Liberation Sans"/>
         </w:rPr>
       </w:pPr>
-      <w:bookmarkStart w:id="34" w:name="__RefHeading___Toc653_3418941532"/>
-      <w:bookmarkEnd w:id="34"/>
+      <w:bookmarkStart w:id="41" w:name="__RefHeading___Toc653_3418941532"/>
+      <w:bookmarkEnd w:id="41"/>
       <w:r>
         <w:rPr/>
         <w:t>3 – Desenvolvimento prático</w:t>
@@ -9859,14 +10996,14 @@
         <w:pStyle w:val="Ttulo2"/>
         <w:numPr>
           <w:ilvl w:val="1"/>
-          <w:numId w:val="4"/>
+          <w:numId w:val="5"/>
         </w:numPr>
         <w:rPr>
           <w:rFonts w:ascii="Liberation Sans" w:hAnsi="Liberation Sans"/>
         </w:rPr>
       </w:pPr>
-      <w:bookmarkStart w:id="35" w:name="__RefHeading___Toc655_3418941532"/>
-      <w:bookmarkEnd w:id="35"/>
+      <w:bookmarkStart w:id="42" w:name="__RefHeading___Toc655_3418941532"/>
+      <w:bookmarkEnd w:id="42"/>
       <w:r>
         <w:rPr/>
         <w:t>3.1 – Metodologia</w:t>
@@ -9877,14 +11014,14 @@
         <w:pStyle w:val="Ttulo2"/>
         <w:numPr>
           <w:ilvl w:val="1"/>
-          <w:numId w:val="4"/>
+          <w:numId w:val="5"/>
         </w:numPr>
         <w:rPr>
           <w:rFonts w:ascii="Liberation Sans" w:hAnsi="Liberation Sans"/>
         </w:rPr>
       </w:pPr>
-      <w:bookmarkStart w:id="36" w:name="__RefHeading___Toc657_3418941532"/>
-      <w:bookmarkEnd w:id="36"/>
+      <w:bookmarkStart w:id="43" w:name="__RefHeading___Toc657_3418941532"/>
+      <w:bookmarkEnd w:id="43"/>
       <w:r>
         <w:rPr/>
         <w:t>3.2 – Códigos</w:t>
@@ -9895,14 +11032,14 @@
         <w:pStyle w:val="Ttulo2"/>
         <w:numPr>
           <w:ilvl w:val="1"/>
-          <w:numId w:val="4"/>
+          <w:numId w:val="5"/>
         </w:numPr>
         <w:rPr>
           <w:rFonts w:ascii="Liberation Sans" w:hAnsi="Liberation Sans"/>
         </w:rPr>
       </w:pPr>
-      <w:bookmarkStart w:id="37" w:name="__RefHeading___Toc659_3418941532"/>
-      <w:bookmarkEnd w:id="37"/>
+      <w:bookmarkStart w:id="44" w:name="__RefHeading___Toc659_3418941532"/>
+      <w:bookmarkEnd w:id="44"/>
       <w:r>
         <w:rPr/>
         <w:t>3.3 – Linguagem de programação</w:t>
@@ -9913,14 +11050,14 @@
         <w:pStyle w:val="Ttulo2"/>
         <w:numPr>
           <w:ilvl w:val="1"/>
-          <w:numId w:val="4"/>
+          <w:numId w:val="5"/>
         </w:numPr>
         <w:rPr>
           <w:rFonts w:ascii="Liberation Sans" w:hAnsi="Liberation Sans"/>
         </w:rPr>
       </w:pPr>
-      <w:bookmarkStart w:id="38" w:name="__RefHeading___Toc661_3418941532"/>
-      <w:bookmarkEnd w:id="38"/>
+      <w:bookmarkStart w:id="45" w:name="__RefHeading___Toc661_3418941532"/>
+      <w:bookmarkEnd w:id="45"/>
       <w:r>
         <w:rPr/>
         <w:t>3.4 – Funcionalidades</w:t>
@@ -9931,14 +11068,14 @@
         <w:pStyle w:val="Ttulo2"/>
         <w:numPr>
           <w:ilvl w:val="1"/>
-          <w:numId w:val="4"/>
+          <w:numId w:val="5"/>
         </w:numPr>
         <w:rPr>
           <w:rFonts w:ascii="Liberation Sans" w:hAnsi="Liberation Sans"/>
         </w:rPr>
       </w:pPr>
-      <w:bookmarkStart w:id="39" w:name="__RefHeading___Toc663_3418941532"/>
-      <w:bookmarkEnd w:id="39"/>
+      <w:bookmarkStart w:id="46" w:name="__RefHeading___Toc663_3418941532"/>
+      <w:bookmarkEnd w:id="46"/>
       <w:r>
         <w:rPr/>
         <w:t>3.5 - Telas</w:t>
@@ -9952,12 +11089,12 @@
         <w:pStyle w:val="Ttulo1"/>
         <w:numPr>
           <w:ilvl w:val="0"/>
-          <w:numId w:val="4"/>
+          <w:numId w:val="5"/>
         </w:numPr>
         <w:rPr/>
       </w:pPr>
-      <w:bookmarkStart w:id="40" w:name="__RefHeading___Toc665_3418941532"/>
-      <w:bookmarkEnd w:id="40"/>
+      <w:bookmarkStart w:id="47" w:name="__RefHeading___Toc665_3418941532"/>
+      <w:bookmarkEnd w:id="47"/>
       <w:r>
         <w:rPr/>
         <w:t>4 – Considerações finais</w:t>
@@ -9971,16 +11108,81 @@
         <w:pStyle w:val="Ttulo1"/>
         <w:numPr>
           <w:ilvl w:val="0"/>
-          <w:numId w:val="4"/>
+          <w:numId w:val="5"/>
         </w:numPr>
         <w:spacing w:before="240" w:after="120"/>
         <w:rPr/>
       </w:pPr>
-      <w:bookmarkStart w:id="41" w:name="__RefHeading___Toc667_3418941532"/>
-      <w:bookmarkEnd w:id="41"/>
+      <w:bookmarkStart w:id="48" w:name="__RefHeading___Toc667_3418941532"/>
+      <w:bookmarkEnd w:id="48"/>
       <w:r>
         <w:rPr/>
         <w:t>Referências</w:t>
+      </w:r>
+    </w:p>
+    <w:p>
+      <w:pPr>
+        <w:pStyle w:val="Corpodotexto"/>
+        <w:spacing w:before="240" w:after="120"/>
+        <w:rPr/>
+      </w:pPr>
+      <w:r>
+        <w:rPr/>
+      </w:r>
+    </w:p>
+    <w:p>
+      <w:pPr>
+        <w:pStyle w:val="Corpodotexto"/>
+        <w:spacing w:before="240" w:after="120"/>
+        <w:rPr/>
+      </w:pPr>
+      <w:hyperlink r:id="rId9">
+        <w:r>
+          <w:rPr>
+            <w:rStyle w:val="LinkdaInternet"/>
+          </w:rPr>
+          <w:t>https://www.youtube.com/playlist?list=PLPjPQR5HICvVerX4KLC5dLftvqGjc-SMF</w:t>
+        </w:r>
+      </w:hyperlink>
+    </w:p>
+    <w:p>
+      <w:pPr>
+        <w:pStyle w:val="Corpodotexto"/>
+        <w:spacing w:before="240" w:after="120"/>
+        <w:rPr/>
+      </w:pPr>
+      <w:hyperlink r:id="rId11">
+        <w:r>
+          <w:rPr>
+            <w:rStyle w:val="LinkdaInternet"/>
+          </w:rPr>
+          <w:t>https://www.youtube.com/playlist?list=PLPjPQR5HICvUi86mEworY_uaJ83C2V6e6</w:t>
+        </w:r>
+      </w:hyperlink>
+    </w:p>
+    <w:p>
+      <w:pPr>
+        <w:pStyle w:val="Corpodotexto"/>
+        <w:spacing w:before="240" w:after="120"/>
+        <w:rPr/>
+      </w:pPr>
+      <w:hyperlink r:id="rId13">
+        <w:r>
+          <w:rPr>
+            <w:rStyle w:val="LinkdaInternet"/>
+          </w:rPr>
+          <w:t>https://ferramentasdaqualidade.org/matriz-de-riscos-matriz-de-probabilidade-e-impacto/</w:t>
+        </w:r>
+      </w:hyperlink>
+    </w:p>
+    <w:p>
+      <w:pPr>
+        <w:pStyle w:val="Corpodotexto"/>
+        <w:spacing w:before="240" w:after="120"/>
+        <w:rPr/>
+      </w:pPr>
+      <w:r>
+        <w:rPr/>
       </w:r>
     </w:p>
     <w:sectPr>
@@ -10480,6 +11682,125 @@
   <w:abstractNum w:abstractNumId="5">
     <w:lvl w:ilvl="0">
       <w:start w:val="1"/>
+      <w:numFmt w:val="none"/>
+      <w:suff w:val="nothing"/>
+      <w:lvlText w:val=""/>
+      <w:lvlJc w:val="left"/>
+      <w:pPr>
+        <w:tabs>
+          <w:tab w:val="num" w:pos="0"/>
+        </w:tabs>
+        <w:ind w:left="0" w:hanging="0"/>
+      </w:pPr>
+    </w:lvl>
+    <w:lvl w:ilvl="1">
+      <w:start w:val="1"/>
+      <w:numFmt w:val="none"/>
+      <w:suff w:val="nothing"/>
+      <w:lvlText w:val=""/>
+      <w:lvlJc w:val="left"/>
+      <w:pPr>
+        <w:tabs>
+          <w:tab w:val="num" w:pos="0"/>
+        </w:tabs>
+        <w:ind w:left="0" w:hanging="0"/>
+      </w:pPr>
+    </w:lvl>
+    <w:lvl w:ilvl="2">
+      <w:start w:val="1"/>
+      <w:numFmt w:val="none"/>
+      <w:suff w:val="nothing"/>
+      <w:lvlText w:val=""/>
+      <w:lvlJc w:val="left"/>
+      <w:pPr>
+        <w:tabs>
+          <w:tab w:val="num" w:pos="0"/>
+        </w:tabs>
+        <w:ind w:left="0" w:hanging="0"/>
+      </w:pPr>
+    </w:lvl>
+    <w:lvl w:ilvl="3">
+      <w:start w:val="1"/>
+      <w:numFmt w:val="none"/>
+      <w:suff w:val="nothing"/>
+      <w:lvlText w:val=""/>
+      <w:lvlJc w:val="left"/>
+      <w:pPr>
+        <w:tabs>
+          <w:tab w:val="num" w:pos="0"/>
+        </w:tabs>
+        <w:ind w:left="0" w:hanging="0"/>
+      </w:pPr>
+    </w:lvl>
+    <w:lvl w:ilvl="4">
+      <w:start w:val="1"/>
+      <w:numFmt w:val="none"/>
+      <w:suff w:val="nothing"/>
+      <w:lvlText w:val=""/>
+      <w:lvlJc w:val="left"/>
+      <w:pPr>
+        <w:tabs>
+          <w:tab w:val="num" w:pos="0"/>
+        </w:tabs>
+        <w:ind w:left="0" w:hanging="0"/>
+      </w:pPr>
+    </w:lvl>
+    <w:lvl w:ilvl="5">
+      <w:start w:val="1"/>
+      <w:numFmt w:val="none"/>
+      <w:suff w:val="nothing"/>
+      <w:lvlText w:val=""/>
+      <w:lvlJc w:val="left"/>
+      <w:pPr>
+        <w:tabs>
+          <w:tab w:val="num" w:pos="0"/>
+        </w:tabs>
+        <w:ind w:left="0" w:hanging="0"/>
+      </w:pPr>
+    </w:lvl>
+    <w:lvl w:ilvl="6">
+      <w:start w:val="1"/>
+      <w:numFmt w:val="none"/>
+      <w:suff w:val="nothing"/>
+      <w:lvlText w:val=""/>
+      <w:lvlJc w:val="left"/>
+      <w:pPr>
+        <w:tabs>
+          <w:tab w:val="num" w:pos="0"/>
+        </w:tabs>
+        <w:ind w:left="0" w:hanging="0"/>
+      </w:pPr>
+    </w:lvl>
+    <w:lvl w:ilvl="7">
+      <w:start w:val="1"/>
+      <w:numFmt w:val="none"/>
+      <w:suff w:val="nothing"/>
+      <w:lvlText w:val=""/>
+      <w:lvlJc w:val="left"/>
+      <w:pPr>
+        <w:tabs>
+          <w:tab w:val="num" w:pos="0"/>
+        </w:tabs>
+        <w:ind w:left="0" w:hanging="0"/>
+      </w:pPr>
+    </w:lvl>
+    <w:lvl w:ilvl="8">
+      <w:start w:val="1"/>
+      <w:numFmt w:val="none"/>
+      <w:suff w:val="nothing"/>
+      <w:lvlText w:val=""/>
+      <w:lvlJc w:val="left"/>
+      <w:pPr>
+        <w:tabs>
+          <w:tab w:val="num" w:pos="0"/>
+        </w:tabs>
+        <w:ind w:left="0" w:hanging="0"/>
+      </w:pPr>
+    </w:lvl>
+  </w:abstractNum>
+  <w:abstractNum w:abstractNumId="6">
+    <w:lvl w:ilvl="0">
+      <w:start w:val="1"/>
       <w:numFmt w:val="bullet"/>
       <w:lvlText w:val=""/>
       <w:lvlJc w:val="left"/>
@@ -10614,7 +11935,7 @@
       </w:rPr>
     </w:lvl>
   </w:abstractNum>
-  <w:abstractNum w:abstractNumId="6">
+  <w:abstractNum w:abstractNumId="7">
     <w:lvl w:ilvl="0">
       <w:start w:val="1"/>
       <w:numFmt w:val="bullet"/>
@@ -10751,7 +12072,7 @@
       </w:rPr>
     </w:lvl>
   </w:abstractNum>
-  <w:abstractNum w:abstractNumId="7">
+  <w:abstractNum w:abstractNumId="8">
     <w:lvl w:ilvl="0">
       <w:start w:val="1"/>
       <w:numFmt w:val="bullet"/>
@@ -10888,7 +12209,7 @@
       </w:rPr>
     </w:lvl>
   </w:abstractNum>
-  <w:abstractNum w:abstractNumId="8">
+  <w:abstractNum w:abstractNumId="9">
     <w:lvl w:ilvl="0">
       <w:start w:val="1"/>
       <w:numFmt w:val="bullet"/>
@@ -11025,7 +12346,7 @@
       </w:rPr>
     </w:lvl>
   </w:abstractNum>
-  <w:abstractNum w:abstractNumId="9">
+  <w:abstractNum w:abstractNumId="10">
     <w:lvl w:ilvl="0">
       <w:start w:val="1"/>
       <w:numFmt w:val="bullet"/>
@@ -11162,7 +12483,7 @@
       </w:rPr>
     </w:lvl>
   </w:abstractNum>
-  <w:abstractNum w:abstractNumId="10">
+  <w:abstractNum w:abstractNumId="11">
     <w:lvl w:ilvl="0">
       <w:start w:val="1"/>
       <w:numFmt w:val="bullet"/>
@@ -11299,7 +12620,7 @@
       </w:rPr>
     </w:lvl>
   </w:abstractNum>
-  <w:abstractNum w:abstractNumId="11">
+  <w:abstractNum w:abstractNumId="12">
     <w:lvl w:ilvl="0">
       <w:start w:val="1"/>
       <w:numFmt w:val="bullet"/>
@@ -11436,7 +12757,7 @@
       </w:rPr>
     </w:lvl>
   </w:abstractNum>
-  <w:abstractNum w:abstractNumId="12">
+  <w:abstractNum w:abstractNumId="13">
     <w:lvl w:ilvl="0">
       <w:start w:val="1"/>
       <w:numFmt w:val="bullet"/>
@@ -11573,7 +12894,7 @@
       </w:rPr>
     </w:lvl>
   </w:abstractNum>
-  <w:abstractNum w:abstractNumId="13">
+  <w:abstractNum w:abstractNumId="14">
     <w:lvl w:ilvl="0">
       <w:start w:val="1"/>
       <w:numFmt w:val="bullet"/>
@@ -11710,7 +13031,7 @@
       </w:rPr>
     </w:lvl>
   </w:abstractNum>
-  <w:abstractNum w:abstractNumId="14">
+  <w:abstractNum w:abstractNumId="15">
     <w:lvl w:ilvl="0">
       <w:start w:val="1"/>
       <w:numFmt w:val="bullet"/>
@@ -11847,7 +13168,7 @@
       </w:rPr>
     </w:lvl>
   </w:abstractNum>
-  <w:abstractNum w:abstractNumId="15">
+  <w:abstractNum w:abstractNumId="16">
     <w:lvl w:ilvl="0">
       <w:start w:val="1"/>
       <w:numFmt w:val="bullet"/>
@@ -11984,7 +13305,7 @@
       </w:rPr>
     </w:lvl>
   </w:abstractNum>
-  <w:abstractNum w:abstractNumId="16">
+  <w:abstractNum w:abstractNumId="17">
     <w:lvl w:ilvl="0">
       <w:start w:val="1"/>
       <w:numFmt w:val="bullet"/>
@@ -12121,7 +13442,7 @@
       </w:rPr>
     </w:lvl>
   </w:abstractNum>
-  <w:abstractNum w:abstractNumId="17">
+  <w:abstractNum w:abstractNumId="18">
     <w:lvl w:ilvl="0">
       <w:start w:val="1"/>
       <w:numFmt w:val="bullet"/>
@@ -12308,6 +13629,9 @@
   </w:num>
   <w:num w:numId="17">
     <w:abstractNumId w:val="17"/>
+  </w:num>
+  <w:num w:numId="18">
+    <w:abstractNumId w:val="18"/>
   </w:num>
 </w:numbering>
 </file>
@@ -13917,6 +15241,20 @@
       <w:szCs w:val="32"/>
     </w:rPr>
   </w:style>
+  <w:style w:type="paragraph" w:styleId="Ttulodosumrio">
+    <w:name w:val="TOA Heading"/>
+    <w:basedOn w:val="Ttulodondicealfabtico"/>
+    <w:pPr>
+      <w:suppressLineNumbers/>
+      <w:ind w:left="0" w:hanging="0"/>
+    </w:pPr>
+    <w:rPr>
+      <w:b/>
+      <w:bCs/>
+      <w:sz w:val="32"/>
+      <w:szCs w:val="32"/>
+    </w:rPr>
+  </w:style>
   <w:style w:type="numbering" w:styleId="NoList" w:default="1">
     <w:name w:val="No List"/>
     <w:uiPriority w:val="99"/>

</xml_diff>